<commit_message>
add bai tap 2
</commit_message>
<xml_diff>
--- a/Tuan6/21140001_NguyenThanhNhut_Tuan6.docx
+++ b/Tuan6/21140001_NguyenThanhNhut_Tuan6.docx
@@ -2645,6 +2645,7 @@
         <w:rPr>
           <w:b w:val="0"/>
           <w:bCs w:val="0"/>
+          <w:noProof/>
         </w:rPr>
         <w:drawing>
           <wp:inline distT="0" distB="0" distL="0" distR="0" wp14:anchorId="74C2FD68" wp14:editId="77806521">
@@ -2714,6 +2715,7 @@
         <w:rPr>
           <w:b w:val="0"/>
           <w:bCs w:val="0"/>
+          <w:noProof/>
         </w:rPr>
         <w:drawing>
           <wp:inline distT="0" distB="0" distL="0" distR="0" wp14:anchorId="0FC1FBAF" wp14:editId="1FE1196E">
@@ -2792,6 +2794,7 @@
         <w:rPr>
           <w:b w:val="0"/>
           <w:bCs w:val="0"/>
+          <w:noProof/>
         </w:rPr>
         <w:drawing>
           <wp:inline distT="0" distB="0" distL="0" distR="0" wp14:anchorId="2F9DCC54" wp14:editId="25590D81">
@@ -2903,6 +2906,7 @@
         <w:rPr>
           <w:b w:val="0"/>
           <w:bCs w:val="0"/>
+          <w:noProof/>
         </w:rPr>
         <w:drawing>
           <wp:inline distT="0" distB="0" distL="0" distR="0" wp14:anchorId="3DDD93C4" wp14:editId="16FA8ECE">
@@ -3014,6 +3018,7 @@
         <w:rPr>
           <w:b w:val="0"/>
           <w:bCs w:val="0"/>
+          <w:noProof/>
         </w:rPr>
         <w:drawing>
           <wp:inline distT="0" distB="0" distL="0" distR="0" wp14:anchorId="49814EE0" wp14:editId="15A657D5">
@@ -3074,6 +3079,9 @@
         <w:ind w:left="720" w:firstLine="0"/>
       </w:pPr>
       <w:r>
+        <w:rPr>
+          <w:noProof/>
+        </w:rPr>
         <w:drawing>
           <wp:inline distT="0" distB="0" distL="0" distR="0" wp14:anchorId="224EDD78" wp14:editId="634A839E">
             <wp:extent cx="5943600" cy="1226820"/>
@@ -3125,16 +3133,7 @@
       </w:pPr>
       <w:r>
         <w:lastRenderedPageBreak/>
-        <w:t xml:space="preserve">Phần </w:t>
-      </w:r>
-      <w:r>
-        <w:t>2</w:t>
-      </w:r>
-      <w:r>
-        <w:t xml:space="preserve">: </w:t>
-      </w:r>
-      <w:r>
-        <w:t>Thao tác với Dockerfile</w:t>
+        <w:t>Phần 2: Thao tác với Dockerfile</w:t>
       </w:r>
     </w:p>
     <w:p>
@@ -3181,6 +3180,7 @@
         <w:rPr>
           <w:b w:val="0"/>
           <w:bCs w:val="0"/>
+          <w:noProof/>
         </w:rPr>
         <w:drawing>
           <wp:inline distT="0" distB="0" distL="0" distR="0" wp14:anchorId="0280AE74" wp14:editId="1DB14836">
@@ -3239,6 +3239,7 @@
         <w:rPr>
           <w:b w:val="0"/>
           <w:bCs w:val="0"/>
+          <w:noProof/>
         </w:rPr>
         <w:drawing>
           <wp:inline distT="0" distB="0" distL="0" distR="0" wp14:anchorId="4ADE1A08" wp14:editId="39EC67B6">
@@ -3293,6 +3294,9 @@
         <w:ind w:left="720" w:firstLine="0"/>
       </w:pPr>
       <w:r>
+        <w:rPr>
+          <w:noProof/>
+        </w:rPr>
         <w:lastRenderedPageBreak/>
         <w:drawing>
           <wp:inline distT="0" distB="0" distL="0" distR="0" wp14:anchorId="6A399BB3" wp14:editId="66EEAB4E">
@@ -3336,6 +3340,9 @@
         <w:ind w:left="720" w:firstLine="0"/>
       </w:pPr>
       <w:r>
+        <w:rPr>
+          <w:noProof/>
+        </w:rPr>
         <w:drawing>
           <wp:inline distT="0" distB="0" distL="0" distR="0" wp14:anchorId="14EC6C4C" wp14:editId="16500D73">
             <wp:extent cx="5943600" cy="1601470"/>
@@ -3386,6 +3393,9 @@
         <w:ind w:left="720" w:firstLine="0"/>
       </w:pPr>
       <w:r>
+        <w:rPr>
+          <w:noProof/>
+        </w:rPr>
         <w:drawing>
           <wp:inline distT="0" distB="0" distL="0" distR="0" wp14:anchorId="6649A49A" wp14:editId="22119111">
             <wp:extent cx="3063240" cy="2748472"/>
@@ -3437,6 +3447,9 @@
         <w:ind w:left="720" w:firstLine="0"/>
       </w:pPr>
       <w:r>
+        <w:rPr>
+          <w:noProof/>
+        </w:rPr>
         <w:drawing>
           <wp:inline distT="0" distB="0" distL="0" distR="0" wp14:anchorId="7BB5B280" wp14:editId="292AF5D8">
             <wp:extent cx="5943600" cy="3087370"/>
@@ -3479,6 +3492,9 @@
         <w:ind w:left="720" w:firstLine="0"/>
       </w:pPr>
       <w:r>
+        <w:rPr>
+          <w:noProof/>
+        </w:rPr>
         <w:drawing>
           <wp:inline distT="0" distB="0" distL="0" distR="0" wp14:anchorId="48F9211F" wp14:editId="26E38AC8">
             <wp:extent cx="5943600" cy="602615"/>
@@ -3529,6 +3545,9 @@
         <w:ind w:left="720" w:firstLine="0"/>
       </w:pPr>
       <w:r>
+        <w:rPr>
+          <w:noProof/>
+        </w:rPr>
         <w:drawing>
           <wp:inline distT="0" distB="0" distL="0" distR="0" wp14:anchorId="07A8688B" wp14:editId="4AD223A1">
             <wp:extent cx="5943600" cy="1250950"/>
@@ -3565,6 +3584,423 @@
           </wp:inline>
         </w:drawing>
       </w:r>
+    </w:p>
+    <w:p>
+      <w:pPr>
+        <w:ind w:firstLine="0"/>
+      </w:pPr>
+      <w:r>
+        <w:br w:type="page"/>
+      </w:r>
+    </w:p>
+    <w:p>
+      <w:pPr>
+        <w:ind w:left="720" w:firstLine="0"/>
+      </w:pPr>
+    </w:p>
+    <w:p>
+      <w:pPr>
+        <w:ind w:left="720" w:firstLine="0"/>
+      </w:pPr>
+      <w:r>
+        <w:t>Bài 2: Tạo Dockerfile chạy một ứng dụng Python Flask</w:t>
+      </w:r>
+    </w:p>
+    <w:p>
+      <w:pPr>
+        <w:ind w:left="720" w:firstLine="0"/>
+        <w:rPr>
+          <w:b w:val="0"/>
+          <w:bCs w:val="0"/>
+        </w:rPr>
+      </w:pPr>
+      <w:r>
+        <w:rPr>
+          <w:b w:val="0"/>
+          <w:bCs w:val="0"/>
+        </w:rPr>
+        <w:t>Yêu cầu: Viết Dockerfile để chạy một ứng dụng Flask hiển thị "Hello, Docker Flask!" trên cổng 5000. Sử dụng python:3.9 làm base image.</w:t>
+      </w:r>
+    </w:p>
+    <w:p>
+      <w:pPr>
+        <w:ind w:left="720" w:firstLine="0"/>
+      </w:pPr>
+      <w:r>
+        <w:t>Tạo thư mục dự án</w:t>
+      </w:r>
+    </w:p>
+    <w:p>
+      <w:pPr>
+        <w:ind w:left="720" w:firstLine="0"/>
+        <w:rPr>
+          <w:b w:val="0"/>
+          <w:bCs w:val="0"/>
+        </w:rPr>
+      </w:pPr>
+      <w:r>
+        <w:rPr>
+          <w:b w:val="0"/>
+          <w:bCs w:val="0"/>
+        </w:rPr>
+        <w:drawing>
+          <wp:inline distT="0" distB="0" distL="0" distR="0" wp14:anchorId="6E877804" wp14:editId="5E1433E7">
+            <wp:extent cx="5868219" cy="1143160"/>
+            <wp:effectExtent l="0" t="0" r="0" b="0"/>
+            <wp:docPr id="49" name="Picture 49"/>
+            <wp:cNvGraphicFramePr>
+              <a:graphicFrameLocks xmlns:a="http://schemas.openxmlformats.org/drawingml/2006/main" noChangeAspect="1"/>
+            </wp:cNvGraphicFramePr>
+            <a:graphic xmlns:a="http://schemas.openxmlformats.org/drawingml/2006/main">
+              <a:graphicData uri="http://schemas.openxmlformats.org/drawingml/2006/picture">
+                <pic:pic xmlns:pic="http://schemas.openxmlformats.org/drawingml/2006/picture">
+                  <pic:nvPicPr>
+                    <pic:cNvPr id="1" name=""/>
+                    <pic:cNvPicPr/>
+                  </pic:nvPicPr>
+                  <pic:blipFill>
+                    <a:blip r:embed="rId46"/>
+                    <a:stretch>
+                      <a:fillRect/>
+                    </a:stretch>
+                  </pic:blipFill>
+                  <pic:spPr>
+                    <a:xfrm>
+                      <a:off x="0" y="0"/>
+                      <a:ext cx="5868219" cy="1143160"/>
+                    </a:xfrm>
+                    <a:prstGeom prst="rect">
+                      <a:avLst/>
+                    </a:prstGeom>
+                  </pic:spPr>
+                </pic:pic>
+              </a:graphicData>
+            </a:graphic>
+          </wp:inline>
+        </w:drawing>
+      </w:r>
+    </w:p>
+    <w:p>
+      <w:pPr>
+        <w:ind w:left="720" w:firstLine="0"/>
+      </w:pPr>
+      <w:r>
+        <w:t>Tạo file app.py</w:t>
+      </w:r>
+    </w:p>
+    <w:p>
+      <w:pPr>
+        <w:ind w:left="720" w:firstLine="0"/>
+        <w:rPr>
+          <w:b w:val="0"/>
+          <w:bCs w:val="0"/>
+        </w:rPr>
+      </w:pPr>
+      <w:r>
+        <w:rPr>
+          <w:b w:val="0"/>
+          <w:bCs w:val="0"/>
+        </w:rPr>
+        <w:drawing>
+          <wp:inline distT="0" distB="0" distL="0" distR="0" wp14:anchorId="1BC52729" wp14:editId="095D987A">
+            <wp:extent cx="5943600" cy="2858135"/>
+            <wp:effectExtent l="0" t="0" r="0" b="0"/>
+            <wp:docPr id="50" name="Picture 50"/>
+            <wp:cNvGraphicFramePr>
+              <a:graphicFrameLocks xmlns:a="http://schemas.openxmlformats.org/drawingml/2006/main" noChangeAspect="1"/>
+            </wp:cNvGraphicFramePr>
+            <a:graphic xmlns:a="http://schemas.openxmlformats.org/drawingml/2006/main">
+              <a:graphicData uri="http://schemas.openxmlformats.org/drawingml/2006/picture">
+                <pic:pic xmlns:pic="http://schemas.openxmlformats.org/drawingml/2006/picture">
+                  <pic:nvPicPr>
+                    <pic:cNvPr id="1" name=""/>
+                    <pic:cNvPicPr/>
+                  </pic:nvPicPr>
+                  <pic:blipFill>
+                    <a:blip r:embed="rId47"/>
+                    <a:stretch>
+                      <a:fillRect/>
+                    </a:stretch>
+                  </pic:blipFill>
+                  <pic:spPr>
+                    <a:xfrm>
+                      <a:off x="0" y="0"/>
+                      <a:ext cx="5943600" cy="2858135"/>
+                    </a:xfrm>
+                    <a:prstGeom prst="rect">
+                      <a:avLst/>
+                    </a:prstGeom>
+                  </pic:spPr>
+                </pic:pic>
+              </a:graphicData>
+            </a:graphic>
+          </wp:inline>
+        </w:drawing>
+      </w:r>
+    </w:p>
+    <w:p>
+      <w:pPr>
+        <w:ind w:left="720" w:firstLine="0"/>
+      </w:pPr>
+      <w:r>
+        <w:t>Tạo file requirements.txt</w:t>
+      </w:r>
+    </w:p>
+    <w:p>
+      <w:pPr>
+        <w:ind w:left="720" w:firstLine="0"/>
+      </w:pPr>
+      <w:r>
+        <w:drawing>
+          <wp:inline distT="0" distB="0" distL="0" distR="0" wp14:anchorId="244A07EC" wp14:editId="471E9EAF">
+            <wp:extent cx="3181794" cy="1514686"/>
+            <wp:effectExtent l="0" t="0" r="0" b="9525"/>
+            <wp:docPr id="51" name="Picture 51"/>
+            <wp:cNvGraphicFramePr>
+              <a:graphicFrameLocks xmlns:a="http://schemas.openxmlformats.org/drawingml/2006/main" noChangeAspect="1"/>
+            </wp:cNvGraphicFramePr>
+            <a:graphic xmlns:a="http://schemas.openxmlformats.org/drawingml/2006/main">
+              <a:graphicData uri="http://schemas.openxmlformats.org/drawingml/2006/picture">
+                <pic:pic xmlns:pic="http://schemas.openxmlformats.org/drawingml/2006/picture">
+                  <pic:nvPicPr>
+                    <pic:cNvPr id="1" name=""/>
+                    <pic:cNvPicPr/>
+                  </pic:nvPicPr>
+                  <pic:blipFill>
+                    <a:blip r:embed="rId48"/>
+                    <a:stretch>
+                      <a:fillRect/>
+                    </a:stretch>
+                  </pic:blipFill>
+                  <pic:spPr>
+                    <a:xfrm>
+                      <a:off x="0" y="0"/>
+                      <a:ext cx="3181794" cy="1514686"/>
+                    </a:xfrm>
+                    <a:prstGeom prst="rect">
+                      <a:avLst/>
+                    </a:prstGeom>
+                  </pic:spPr>
+                </pic:pic>
+              </a:graphicData>
+            </a:graphic>
+          </wp:inline>
+        </w:drawing>
+      </w:r>
+    </w:p>
+    <w:p>
+      <w:pPr>
+        <w:ind w:left="720" w:firstLine="0"/>
+      </w:pPr>
+    </w:p>
+    <w:p>
+      <w:pPr>
+        <w:ind w:left="720" w:firstLine="0"/>
+      </w:pPr>
+      <w:r>
+        <w:lastRenderedPageBreak/>
+        <w:t>Viết Dockerfile</w:t>
+      </w:r>
+    </w:p>
+    <w:p>
+      <w:pPr>
+        <w:ind w:left="720" w:firstLine="0"/>
+      </w:pPr>
+      <w:r>
+        <w:drawing>
+          <wp:inline distT="0" distB="0" distL="0" distR="0" wp14:anchorId="2DDB77C3" wp14:editId="578E522C">
+            <wp:extent cx="5572903" cy="4505954"/>
+            <wp:effectExtent l="0" t="0" r="8890" b="9525"/>
+            <wp:docPr id="52" name="Picture 52"/>
+            <wp:cNvGraphicFramePr>
+              <a:graphicFrameLocks xmlns:a="http://schemas.openxmlformats.org/drawingml/2006/main" noChangeAspect="1"/>
+            </wp:cNvGraphicFramePr>
+            <a:graphic xmlns:a="http://schemas.openxmlformats.org/drawingml/2006/main">
+              <a:graphicData uri="http://schemas.openxmlformats.org/drawingml/2006/picture">
+                <pic:pic xmlns:pic="http://schemas.openxmlformats.org/drawingml/2006/picture">
+                  <pic:nvPicPr>
+                    <pic:cNvPr id="1" name=""/>
+                    <pic:cNvPicPr/>
+                  </pic:nvPicPr>
+                  <pic:blipFill>
+                    <a:blip r:embed="rId49"/>
+                    <a:stretch>
+                      <a:fillRect/>
+                    </a:stretch>
+                  </pic:blipFill>
+                  <pic:spPr>
+                    <a:xfrm>
+                      <a:off x="0" y="0"/>
+                      <a:ext cx="5572903" cy="4505954"/>
+                    </a:xfrm>
+                    <a:prstGeom prst="rect">
+                      <a:avLst/>
+                    </a:prstGeom>
+                  </pic:spPr>
+                </pic:pic>
+              </a:graphicData>
+            </a:graphic>
+          </wp:inline>
+        </w:drawing>
+      </w:r>
+    </w:p>
+    <w:p>
+      <w:pPr>
+        <w:ind w:left="720" w:firstLine="0"/>
+      </w:pPr>
+      <w:r>
+        <w:t>Build &amp; Run Docker Container</w:t>
+      </w:r>
+    </w:p>
+    <w:p>
+      <w:pPr>
+        <w:ind w:left="720" w:firstLine="0"/>
+      </w:pPr>
+      <w:r>
+        <w:drawing>
+          <wp:inline distT="0" distB="0" distL="0" distR="0" wp14:anchorId="6CDF2688" wp14:editId="35CE8ACB">
+            <wp:extent cx="4739640" cy="2960249"/>
+            <wp:effectExtent l="0" t="0" r="3810" b="0"/>
+            <wp:docPr id="53" name="Picture 53"/>
+            <wp:cNvGraphicFramePr>
+              <a:graphicFrameLocks xmlns:a="http://schemas.openxmlformats.org/drawingml/2006/main" noChangeAspect="1"/>
+            </wp:cNvGraphicFramePr>
+            <a:graphic xmlns:a="http://schemas.openxmlformats.org/drawingml/2006/main">
+              <a:graphicData uri="http://schemas.openxmlformats.org/drawingml/2006/picture">
+                <pic:pic xmlns:pic="http://schemas.openxmlformats.org/drawingml/2006/picture">
+                  <pic:nvPicPr>
+                    <pic:cNvPr id="1" name=""/>
+                    <pic:cNvPicPr/>
+                  </pic:nvPicPr>
+                  <pic:blipFill>
+                    <a:blip r:embed="rId50"/>
+                    <a:stretch>
+                      <a:fillRect/>
+                    </a:stretch>
+                  </pic:blipFill>
+                  <pic:spPr>
+                    <a:xfrm>
+                      <a:off x="0" y="0"/>
+                      <a:ext cx="4746162" cy="2964323"/>
+                    </a:xfrm>
+                    <a:prstGeom prst="rect">
+                      <a:avLst/>
+                    </a:prstGeom>
+                  </pic:spPr>
+                </pic:pic>
+              </a:graphicData>
+            </a:graphic>
+          </wp:inline>
+        </w:drawing>
+      </w:r>
+    </w:p>
+    <w:p>
+      <w:pPr>
+        <w:ind w:left="720" w:firstLine="0"/>
+      </w:pPr>
+      <w:r>
+        <w:lastRenderedPageBreak/>
+        <w:drawing>
+          <wp:inline distT="0" distB="0" distL="0" distR="0" wp14:anchorId="705B7E5C" wp14:editId="36AF073B">
+            <wp:extent cx="5943600" cy="612140"/>
+            <wp:effectExtent l="0" t="0" r="0" b="0"/>
+            <wp:docPr id="54" name="Picture 54"/>
+            <wp:cNvGraphicFramePr>
+              <a:graphicFrameLocks xmlns:a="http://schemas.openxmlformats.org/drawingml/2006/main" noChangeAspect="1"/>
+            </wp:cNvGraphicFramePr>
+            <a:graphic xmlns:a="http://schemas.openxmlformats.org/drawingml/2006/main">
+              <a:graphicData uri="http://schemas.openxmlformats.org/drawingml/2006/picture">
+                <pic:pic xmlns:pic="http://schemas.openxmlformats.org/drawingml/2006/picture">
+                  <pic:nvPicPr>
+                    <pic:cNvPr id="1" name=""/>
+                    <pic:cNvPicPr/>
+                  </pic:nvPicPr>
+                  <pic:blipFill>
+                    <a:blip r:embed="rId51"/>
+                    <a:stretch>
+                      <a:fillRect/>
+                    </a:stretch>
+                  </pic:blipFill>
+                  <pic:spPr>
+                    <a:xfrm>
+                      <a:off x="0" y="0"/>
+                      <a:ext cx="5943600" cy="612140"/>
+                    </a:xfrm>
+                    <a:prstGeom prst="rect">
+                      <a:avLst/>
+                    </a:prstGeom>
+                  </pic:spPr>
+                </pic:pic>
+              </a:graphicData>
+            </a:graphic>
+          </wp:inline>
+        </w:drawing>
+      </w:r>
+    </w:p>
+    <w:p>
+      <w:pPr>
+        <w:ind w:left="720" w:firstLine="0"/>
+      </w:pPr>
+      <w:r>
+        <w:t>Kết quả trên trình duyệt:</w:t>
+      </w:r>
+    </w:p>
+    <w:p>
+      <w:pPr>
+        <w:ind w:left="720" w:firstLine="0"/>
+      </w:pPr>
+      <w:r>
+        <w:drawing>
+          <wp:inline distT="0" distB="0" distL="0" distR="0" wp14:anchorId="6F9A986E" wp14:editId="66CE4EED">
+            <wp:extent cx="5943600" cy="1221740"/>
+            <wp:effectExtent l="0" t="0" r="0" b="0"/>
+            <wp:docPr id="55" name="Picture 55"/>
+            <wp:cNvGraphicFramePr>
+              <a:graphicFrameLocks xmlns:a="http://schemas.openxmlformats.org/drawingml/2006/main" noChangeAspect="1"/>
+            </wp:cNvGraphicFramePr>
+            <a:graphic xmlns:a="http://schemas.openxmlformats.org/drawingml/2006/main">
+              <a:graphicData uri="http://schemas.openxmlformats.org/drawingml/2006/picture">
+                <pic:pic xmlns:pic="http://schemas.openxmlformats.org/drawingml/2006/picture">
+                  <pic:nvPicPr>
+                    <pic:cNvPr id="1" name=""/>
+                    <pic:cNvPicPr/>
+                  </pic:nvPicPr>
+                  <pic:blipFill>
+                    <a:blip r:embed="rId52"/>
+                    <a:stretch>
+                      <a:fillRect/>
+                    </a:stretch>
+                  </pic:blipFill>
+                  <pic:spPr>
+                    <a:xfrm>
+                      <a:off x="0" y="0"/>
+                      <a:ext cx="5943600" cy="1221740"/>
+                    </a:xfrm>
+                    <a:prstGeom prst="rect">
+                      <a:avLst/>
+                    </a:prstGeom>
+                  </pic:spPr>
+                </pic:pic>
+              </a:graphicData>
+            </a:graphic>
+          </wp:inline>
+        </w:drawing>
+      </w:r>
+    </w:p>
+    <w:p>
+      <w:pPr>
+        <w:ind w:left="720" w:firstLine="0"/>
+      </w:pPr>
+    </w:p>
+    <w:p>
+      <w:pPr>
+        <w:ind w:left="720" w:firstLine="0"/>
+      </w:pPr>
+    </w:p>
+    <w:p>
+      <w:pPr>
+        <w:ind w:left="720" w:firstLine="0"/>
+      </w:pPr>
     </w:p>
     <w:p>
       <w:pPr>

</xml_diff>

<commit_message>
add bai tap 3
</commit_message>
<xml_diff>
--- a/Tuan6/21140001_NguyenThanhNhut_Tuan6.docx
+++ b/Tuan6/21140001_NguyenThanhNhut_Tuan6.docx
@@ -29,7 +29,7 @@
       <w:r>
         <w:t xml:space="preserve">Link github: </w:t>
       </w:r>
-      <w:hyperlink r:id="rId5" w:history="1">
+      <w:hyperlink r:id="rId6" w:history="1">
         <w:r>
           <w:rPr>
             <w:rStyle w:val="Hyperlink"/>
@@ -48,13 +48,18 @@
     </w:p>
     <w:p>
       <w:pPr>
-        <w:ind w:left="720" w:firstLine="0"/>
-      </w:pPr>
-      <w:r>
-        <w:t xml:space="preserve">Phần 1: </w:t>
-      </w:r>
-      <w:r>
-        <w:t>Các lệnh cơ bản thao tác với Docker</w:t>
+        <w:pStyle w:val="Heading1"/>
+        <w:rPr>
+          <w:rFonts w:ascii="Times New Roman" w:hAnsi="Times New Roman" w:cs="Times New Roman"/>
+          <w:color w:val="auto"/>
+        </w:rPr>
+      </w:pPr>
+      <w:r>
+        <w:rPr>
+          <w:rFonts w:ascii="Times New Roman" w:hAnsi="Times New Roman" w:cs="Times New Roman"/>
+          <w:color w:val="auto"/>
+        </w:rPr>
+        <w:t>Phần 1: Các lệnh cơ bản thao tác với Docker</w:t>
       </w:r>
     </w:p>
     <w:p>
@@ -104,89 +109,6 @@
             <wp:extent cx="3334215" cy="552527"/>
             <wp:effectExtent l="0" t="0" r="0" b="0"/>
             <wp:docPr id="1" name="Picture 1"/>
-            <wp:cNvGraphicFramePr>
-              <a:graphicFrameLocks xmlns:a="http://schemas.openxmlformats.org/drawingml/2006/main" noChangeAspect="1"/>
-            </wp:cNvGraphicFramePr>
-            <a:graphic xmlns:a="http://schemas.openxmlformats.org/drawingml/2006/main">
-              <a:graphicData uri="http://schemas.openxmlformats.org/drawingml/2006/picture">
-                <pic:pic xmlns:pic="http://schemas.openxmlformats.org/drawingml/2006/picture">
-                  <pic:nvPicPr>
-                    <pic:cNvPr id="1" name=""/>
-                    <pic:cNvPicPr/>
-                  </pic:nvPicPr>
-                  <pic:blipFill>
-                    <a:blip r:embed="rId6"/>
-                    <a:stretch>
-                      <a:fillRect/>
-                    </a:stretch>
-                  </pic:blipFill>
-                  <pic:spPr>
-                    <a:xfrm>
-                      <a:off x="0" y="0"/>
-                      <a:ext cx="3334215" cy="552527"/>
-                    </a:xfrm>
-                    <a:prstGeom prst="rect">
-                      <a:avLst/>
-                    </a:prstGeom>
-                  </pic:spPr>
-                </pic:pic>
-              </a:graphicData>
-            </a:graphic>
-          </wp:inline>
-        </w:drawing>
-      </w:r>
-    </w:p>
-    <w:p>
-      <w:pPr>
-        <w:pStyle w:val="ListParagraph"/>
-        <w:numPr>
-          <w:ilvl w:val="0"/>
-          <w:numId w:val="3"/>
-        </w:numPr>
-        <w:rPr>
-          <w:b w:val="0"/>
-          <w:bCs w:val="0"/>
-        </w:rPr>
-      </w:pPr>
-      <w:r>
-        <w:t>docker run hello-world</w:t>
-      </w:r>
-    </w:p>
-    <w:p>
-      <w:pPr>
-        <w:ind w:left="720" w:firstLine="0"/>
-        <w:rPr>
-          <w:b w:val="0"/>
-          <w:bCs w:val="0"/>
-        </w:rPr>
-      </w:pPr>
-      <w:r>
-        <w:rPr>
-          <w:b w:val="0"/>
-          <w:bCs w:val="0"/>
-        </w:rPr>
-        <w:t>Tải xuống (nếu chưa có) và chạy container hello-world để kiểm tra Docker hoạt động đúng hay không.</w:t>
-      </w:r>
-    </w:p>
-    <w:p>
-      <w:pPr>
-        <w:ind w:left="720" w:firstLine="0"/>
-        <w:rPr>
-          <w:b w:val="0"/>
-          <w:bCs w:val="0"/>
-        </w:rPr>
-      </w:pPr>
-      <w:r>
-        <w:rPr>
-          <w:b w:val="0"/>
-          <w:bCs w:val="0"/>
-          <w:noProof/>
-        </w:rPr>
-        <w:drawing>
-          <wp:inline distT="0" distB="0" distL="0" distR="0" wp14:anchorId="5EE9DE6E" wp14:editId="18D6724C">
-            <wp:extent cx="4396740" cy="3479813"/>
-            <wp:effectExtent l="0" t="0" r="3810" b="6350"/>
-            <wp:docPr id="2" name="Picture 2"/>
             <wp:cNvGraphicFramePr>
               <a:graphicFrameLocks xmlns:a="http://schemas.openxmlformats.org/drawingml/2006/main" noChangeAspect="1"/>
             </wp:cNvGraphicFramePr>
@@ -206,7 +128,7 @@
                   <pic:spPr>
                     <a:xfrm>
                       <a:off x="0" y="0"/>
-                      <a:ext cx="4402099" cy="3484054"/>
+                      <a:ext cx="3334215" cy="552527"/>
                     </a:xfrm>
                     <a:prstGeom prst="rect">
                       <a:avLst/>
@@ -232,29 +154,28 @@
         </w:rPr>
       </w:pPr>
       <w:r>
-        <w:lastRenderedPageBreak/>
-        <w:t>docker pull nginx</w:t>
-      </w:r>
-    </w:p>
-    <w:p>
-      <w:pPr>
-        <w:pStyle w:val="ListParagraph"/>
-        <w:ind w:left="1080" w:firstLine="0"/>
-        <w:rPr>
-          <w:b w:val="0"/>
-          <w:bCs w:val="0"/>
-        </w:rPr>
-      </w:pPr>
-      <w:r>
-        <w:rPr>
-          <w:b w:val="0"/>
-          <w:bCs w:val="0"/>
-        </w:rPr>
-        <w:t>Tải xuống (pull) image nginx từ Docker Hub về máy.</w:t>
-      </w:r>
-    </w:p>
-    <w:p>
-      <w:pPr>
+        <w:t>docker run hello-world</w:t>
+      </w:r>
+    </w:p>
+    <w:p>
+      <w:pPr>
+        <w:ind w:left="720" w:firstLine="0"/>
+        <w:rPr>
+          <w:b w:val="0"/>
+          <w:bCs w:val="0"/>
+        </w:rPr>
+      </w:pPr>
+      <w:r>
+        <w:rPr>
+          <w:b w:val="0"/>
+          <w:bCs w:val="0"/>
+        </w:rPr>
+        <w:t>Tải xuống (nếu chưa có) và chạy container hello-world để kiểm tra Docker hoạt động đúng hay không.</w:t>
+      </w:r>
+    </w:p>
+    <w:p>
+      <w:pPr>
+        <w:ind w:left="720" w:firstLine="0"/>
         <w:rPr>
           <w:b w:val="0"/>
           <w:bCs w:val="0"/>
@@ -267,10 +188,10 @@
           <w:noProof/>
         </w:rPr>
         <w:drawing>
-          <wp:inline distT="0" distB="0" distL="0" distR="0" wp14:anchorId="004F5113" wp14:editId="66F0D027">
-            <wp:extent cx="5943600" cy="2157095"/>
-            <wp:effectExtent l="0" t="0" r="0" b="0"/>
-            <wp:docPr id="3" name="Picture 3"/>
+          <wp:inline distT="0" distB="0" distL="0" distR="0" wp14:anchorId="5EE9DE6E" wp14:editId="18D6724C">
+            <wp:extent cx="4396740" cy="3479813"/>
+            <wp:effectExtent l="0" t="0" r="3810" b="6350"/>
+            <wp:docPr id="2" name="Picture 2"/>
             <wp:cNvGraphicFramePr>
               <a:graphicFrameLocks xmlns:a="http://schemas.openxmlformats.org/drawingml/2006/main" noChangeAspect="1"/>
             </wp:cNvGraphicFramePr>
@@ -290,7 +211,7 @@
                   <pic:spPr>
                     <a:xfrm>
                       <a:off x="0" y="0"/>
-                      <a:ext cx="5943600" cy="2157095"/>
+                      <a:ext cx="4402099" cy="3484054"/>
                     </a:xfrm>
                     <a:prstGeom prst="rect">
                       <a:avLst/>
@@ -316,7 +237,8 @@
         </w:rPr>
       </w:pPr>
       <w:r>
-        <w:t>docker images</w:t>
+        <w:lastRenderedPageBreak/>
+        <w:t>docker pull nginx</w:t>
       </w:r>
     </w:p>
     <w:p>
@@ -333,7 +255,7 @@
           <w:b w:val="0"/>
           <w:bCs w:val="0"/>
         </w:rPr>
-        <w:t>Hiển thị danh sách các image Docker có trên máy.</w:t>
+        <w:t>Tải xuống (pull) image nginx từ Docker Hub về máy.</w:t>
       </w:r>
     </w:p>
     <w:p>
@@ -350,10 +272,10 @@
           <w:noProof/>
         </w:rPr>
         <w:drawing>
-          <wp:inline distT="0" distB="0" distL="0" distR="0" wp14:anchorId="6F892652" wp14:editId="70CB15CD">
-            <wp:extent cx="5943600" cy="1922145"/>
-            <wp:effectExtent l="0" t="0" r="0" b="1905"/>
-            <wp:docPr id="4" name="Picture 4"/>
+          <wp:inline distT="0" distB="0" distL="0" distR="0" wp14:anchorId="004F5113" wp14:editId="66F0D027">
+            <wp:extent cx="5943600" cy="2157095"/>
+            <wp:effectExtent l="0" t="0" r="0" b="0"/>
+            <wp:docPr id="3" name="Picture 3"/>
             <wp:cNvGraphicFramePr>
               <a:graphicFrameLocks xmlns:a="http://schemas.openxmlformats.org/drawingml/2006/main" noChangeAspect="1"/>
             </wp:cNvGraphicFramePr>
@@ -373,7 +295,7 @@
                   <pic:spPr>
                     <a:xfrm>
                       <a:off x="0" y="0"/>
-                      <a:ext cx="5943600" cy="1922145"/>
+                      <a:ext cx="5943600" cy="2157095"/>
                     </a:xfrm>
                     <a:prstGeom prst="rect">
                       <a:avLst/>
@@ -399,7 +321,7 @@
         </w:rPr>
       </w:pPr>
       <w:r>
-        <w:t>docker run -d nginx</w:t>
+        <w:t>docker images</w:t>
       </w:r>
     </w:p>
     <w:p>
@@ -416,13 +338,11 @@
           <w:b w:val="0"/>
           <w:bCs w:val="0"/>
         </w:rPr>
-        <w:t>Chạy một container từ image nginx ở chế độ nền (-d tức là detached mode).</w:t>
-      </w:r>
-    </w:p>
-    <w:p>
-      <w:pPr>
-        <w:pStyle w:val="ListParagraph"/>
-        <w:ind w:left="1080" w:firstLine="0"/>
+        <w:t>Hiển thị danh sách các image Docker có trên máy.</w:t>
+      </w:r>
+    </w:p>
+    <w:p>
+      <w:pPr>
         <w:rPr>
           <w:b w:val="0"/>
           <w:bCs w:val="0"/>
@@ -435,10 +355,10 @@
           <w:noProof/>
         </w:rPr>
         <w:drawing>
-          <wp:inline distT="0" distB="0" distL="0" distR="0" wp14:anchorId="18224F6D" wp14:editId="490C8647">
-            <wp:extent cx="5943600" cy="607695"/>
+          <wp:inline distT="0" distB="0" distL="0" distR="0" wp14:anchorId="6F892652" wp14:editId="70CB15CD">
+            <wp:extent cx="5943600" cy="1922145"/>
             <wp:effectExtent l="0" t="0" r="0" b="1905"/>
-            <wp:docPr id="6" name="Picture 6"/>
+            <wp:docPr id="4" name="Picture 4"/>
             <wp:cNvGraphicFramePr>
               <a:graphicFrameLocks xmlns:a="http://schemas.openxmlformats.org/drawingml/2006/main" noChangeAspect="1"/>
             </wp:cNvGraphicFramePr>
@@ -458,7 +378,7 @@
                   <pic:spPr>
                     <a:xfrm>
                       <a:off x="0" y="0"/>
-                      <a:ext cx="5943600" cy="607695"/>
+                      <a:ext cx="5943600" cy="1922145"/>
                     </a:xfrm>
                     <a:prstGeom prst="rect">
                       <a:avLst/>
@@ -484,7 +404,7 @@
         </w:rPr>
       </w:pPr>
       <w:r>
-        <w:t>docker ps</w:t>
+        <w:t>docker run -d nginx</w:t>
       </w:r>
     </w:p>
     <w:p>
@@ -501,7 +421,7 @@
           <w:b w:val="0"/>
           <w:bCs w:val="0"/>
         </w:rPr>
-        <w:t>Hiển thị danh sách các container đang chạy.</w:t>
+        <w:t>Chạy một container từ image nginx ở chế độ nền (-d tức là detached mode).</w:t>
       </w:r>
     </w:p>
     <w:p>
@@ -520,10 +440,10 @@
           <w:noProof/>
         </w:rPr>
         <w:drawing>
-          <wp:inline distT="0" distB="0" distL="0" distR="0" wp14:anchorId="0000F83D" wp14:editId="5883B4D3">
-            <wp:extent cx="5943600" cy="484505"/>
-            <wp:effectExtent l="0" t="0" r="0" b="0"/>
-            <wp:docPr id="7" name="Picture 7"/>
+          <wp:inline distT="0" distB="0" distL="0" distR="0" wp14:anchorId="18224F6D" wp14:editId="490C8647">
+            <wp:extent cx="5943600" cy="607695"/>
+            <wp:effectExtent l="0" t="0" r="0" b="1905"/>
+            <wp:docPr id="6" name="Picture 6"/>
             <wp:cNvGraphicFramePr>
               <a:graphicFrameLocks xmlns:a="http://schemas.openxmlformats.org/drawingml/2006/main" noChangeAspect="1"/>
             </wp:cNvGraphicFramePr>
@@ -543,7 +463,7 @@
                   <pic:spPr>
                     <a:xfrm>
                       <a:off x="0" y="0"/>
-                      <a:ext cx="5943600" cy="484505"/>
+                      <a:ext cx="5943600" cy="607695"/>
                     </a:xfrm>
                     <a:prstGeom prst="rect">
                       <a:avLst/>
@@ -569,7 +489,7 @@
         </w:rPr>
       </w:pPr>
       <w:r>
-        <w:t>docker ps -a</w:t>
+        <w:t>docker ps</w:t>
       </w:r>
     </w:p>
     <w:p>
@@ -586,7 +506,7 @@
           <w:b w:val="0"/>
           <w:bCs w:val="0"/>
         </w:rPr>
-        <w:t>Hiển thị danh sách tất cả container (bao gồm container đã dừng).</w:t>
+        <w:t>Hiển thị danh sách các container đang chạy.</w:t>
       </w:r>
     </w:p>
     <w:p>
@@ -596,7 +516,6 @@
         <w:rPr>
           <w:b w:val="0"/>
           <w:bCs w:val="0"/>
-          <w:lang w:val="vi-VN"/>
         </w:rPr>
       </w:pPr>
       <w:r>
@@ -604,14 +523,12 @@
           <w:b w:val="0"/>
           <w:bCs w:val="0"/>
           <w:noProof/>
-          <w:lang w:val="vi-VN"/>
-        </w:rPr>
-        <w:lastRenderedPageBreak/>
+        </w:rPr>
         <w:drawing>
-          <wp:inline distT="0" distB="0" distL="0" distR="0" wp14:anchorId="739F4022" wp14:editId="4115845D">
-            <wp:extent cx="5943600" cy="972185"/>
+          <wp:inline distT="0" distB="0" distL="0" distR="0" wp14:anchorId="0000F83D" wp14:editId="5883B4D3">
+            <wp:extent cx="5943600" cy="484505"/>
             <wp:effectExtent l="0" t="0" r="0" b="0"/>
-            <wp:docPr id="8" name="Picture 8"/>
+            <wp:docPr id="7" name="Picture 7"/>
             <wp:cNvGraphicFramePr>
               <a:graphicFrameLocks xmlns:a="http://schemas.openxmlformats.org/drawingml/2006/main" noChangeAspect="1"/>
             </wp:cNvGraphicFramePr>
@@ -631,7 +548,7 @@
                   <pic:spPr>
                     <a:xfrm>
                       <a:off x="0" y="0"/>
-                      <a:ext cx="5943600" cy="972185"/>
+                      <a:ext cx="5943600" cy="484505"/>
                     </a:xfrm>
                     <a:prstGeom prst="rect">
                       <a:avLst/>
@@ -657,7 +574,7 @@
         </w:rPr>
       </w:pPr>
       <w:r>
-        <w:t>docker logs &lt;container_id&gt;</w:t>
+        <w:t>docker ps -a</w:t>
       </w:r>
     </w:p>
     <w:p>
@@ -667,15 +584,14 @@
         <w:rPr>
           <w:b w:val="0"/>
           <w:bCs w:val="0"/>
-          <w:lang w:val="vi-VN"/>
-        </w:rPr>
-      </w:pPr>
-      <w:r>
-        <w:rPr>
-          <w:b w:val="0"/>
-          <w:bCs w:val="0"/>
-        </w:rPr>
-        <w:t>Xem log của một container cụ thể.</w:t>
+        </w:rPr>
+      </w:pPr>
+      <w:r>
+        <w:rPr>
+          <w:b w:val="0"/>
+          <w:bCs w:val="0"/>
+        </w:rPr>
+        <w:t>Hiển thị danh sách tất cả container (bao gồm container đã dừng).</w:t>
       </w:r>
     </w:p>
     <w:p>
@@ -695,11 +611,12 @@
           <w:noProof/>
           <w:lang w:val="vi-VN"/>
         </w:rPr>
+        <w:lastRenderedPageBreak/>
         <w:drawing>
-          <wp:inline distT="0" distB="0" distL="0" distR="0" wp14:anchorId="1D87BE2F" wp14:editId="17608462">
-            <wp:extent cx="5943600" cy="2716530"/>
-            <wp:effectExtent l="0" t="0" r="0" b="7620"/>
-            <wp:docPr id="9" name="Picture 9"/>
+          <wp:inline distT="0" distB="0" distL="0" distR="0" wp14:anchorId="739F4022" wp14:editId="4115845D">
+            <wp:extent cx="5943600" cy="972185"/>
+            <wp:effectExtent l="0" t="0" r="0" b="0"/>
+            <wp:docPr id="8" name="Picture 8"/>
             <wp:cNvGraphicFramePr>
               <a:graphicFrameLocks xmlns:a="http://schemas.openxmlformats.org/drawingml/2006/main" noChangeAspect="1"/>
             </wp:cNvGraphicFramePr>
@@ -719,7 +636,7 @@
                   <pic:spPr>
                     <a:xfrm>
                       <a:off x="0" y="0"/>
-                      <a:ext cx="5943600" cy="2716530"/>
+                      <a:ext cx="5943600" cy="972185"/>
                     </a:xfrm>
                     <a:prstGeom prst="rect">
                       <a:avLst/>
@@ -745,7 +662,7 @@
         </w:rPr>
       </w:pPr>
       <w:r>
-        <w:t>docker exec -it &lt;container_id&gt; /bin/sh</w:t>
+        <w:t>docker logs &lt;container_id&gt;</w:t>
       </w:r>
     </w:p>
     <w:p>
@@ -763,7 +680,7 @@
           <w:b w:val="0"/>
           <w:bCs w:val="0"/>
         </w:rPr>
-        <w:t>Mở terminal (shell) vào trong container để thao tác.</w:t>
+        <w:t>Xem log của một container cụ thể.</w:t>
       </w:r>
     </w:p>
     <w:p>
@@ -784,10 +701,10 @@
           <w:lang w:val="vi-VN"/>
         </w:rPr>
         <w:drawing>
-          <wp:inline distT="0" distB="0" distL="0" distR="0" wp14:anchorId="1A1F7AFC" wp14:editId="0C50F9FE">
-            <wp:extent cx="5943600" cy="847090"/>
-            <wp:effectExtent l="0" t="0" r="0" b="0"/>
-            <wp:docPr id="10" name="Picture 10"/>
+          <wp:inline distT="0" distB="0" distL="0" distR="0" wp14:anchorId="1D87BE2F" wp14:editId="17608462">
+            <wp:extent cx="5943600" cy="2716530"/>
+            <wp:effectExtent l="0" t="0" r="0" b="7620"/>
+            <wp:docPr id="9" name="Picture 9"/>
             <wp:cNvGraphicFramePr>
               <a:graphicFrameLocks xmlns:a="http://schemas.openxmlformats.org/drawingml/2006/main" noChangeAspect="1"/>
             </wp:cNvGraphicFramePr>
@@ -807,7 +724,7 @@
                   <pic:spPr>
                     <a:xfrm>
                       <a:off x="0" y="0"/>
-                      <a:ext cx="5943600" cy="847090"/>
+                      <a:ext cx="5943600" cy="2716530"/>
                     </a:xfrm>
                     <a:prstGeom prst="rect">
                       <a:avLst/>
@@ -833,13 +750,7 @@
         </w:rPr>
       </w:pPr>
       <w:r>
-        <w:rPr>
-          <w:lang w:val="vi-VN"/>
-        </w:rPr>
-        <w:t xml:space="preserve"> </w:t>
-      </w:r>
-      <w:r>
-        <w:t>docker stop &lt;container_id&gt;</w:t>
+        <w:t>docker exec -it &lt;container_id&gt; /bin/sh</w:t>
       </w:r>
     </w:p>
     <w:p>
@@ -857,7 +768,7 @@
           <w:b w:val="0"/>
           <w:bCs w:val="0"/>
         </w:rPr>
-        <w:t>Dừng container theo container_id.</w:t>
+        <w:t>Mở terminal (shell) vào trong container để thao tác.</w:t>
       </w:r>
     </w:p>
     <w:p>
@@ -878,10 +789,10 @@
           <w:lang w:val="vi-VN"/>
         </w:rPr>
         <w:drawing>
-          <wp:inline distT="0" distB="0" distL="0" distR="0" wp14:anchorId="3E523997" wp14:editId="555D74F3">
-            <wp:extent cx="5943600" cy="1323340"/>
+          <wp:inline distT="0" distB="0" distL="0" distR="0" wp14:anchorId="1A1F7AFC" wp14:editId="0C50F9FE">
+            <wp:extent cx="5943600" cy="847090"/>
             <wp:effectExtent l="0" t="0" r="0" b="0"/>
-            <wp:docPr id="11" name="Picture 11"/>
+            <wp:docPr id="10" name="Picture 10"/>
             <wp:cNvGraphicFramePr>
               <a:graphicFrameLocks xmlns:a="http://schemas.openxmlformats.org/drawingml/2006/main" noChangeAspect="1"/>
             </wp:cNvGraphicFramePr>
@@ -901,7 +812,7 @@
                   <pic:spPr>
                     <a:xfrm>
                       <a:off x="0" y="0"/>
-                      <a:ext cx="5943600" cy="1323340"/>
+                      <a:ext cx="5943600" cy="847090"/>
                     </a:xfrm>
                     <a:prstGeom prst="rect">
                       <a:avLst/>
@@ -928,14 +839,12 @@
       </w:pPr>
       <w:r>
         <w:rPr>
-          <w:b w:val="0"/>
-          <w:bCs w:val="0"/>
           <w:lang w:val="vi-VN"/>
         </w:rPr>
         <w:t xml:space="preserve"> </w:t>
       </w:r>
       <w:r>
-        <w:t>docker restart &lt;container_id&gt;</w:t>
+        <w:t>docker stop &lt;container_id&gt;</w:t>
       </w:r>
     </w:p>
     <w:p>
@@ -953,7 +862,7 @@
           <w:b w:val="0"/>
           <w:bCs w:val="0"/>
         </w:rPr>
-        <w:t>Khởi động lại container.</w:t>
+        <w:t>Dừng container theo container_id.</w:t>
       </w:r>
     </w:p>
     <w:p>
@@ -973,12 +882,11 @@
           <w:noProof/>
           <w:lang w:val="vi-VN"/>
         </w:rPr>
-        <w:lastRenderedPageBreak/>
         <w:drawing>
-          <wp:inline distT="0" distB="0" distL="0" distR="0" wp14:anchorId="2A7661A0" wp14:editId="2F168ED7">
-            <wp:extent cx="5943600" cy="932180"/>
-            <wp:effectExtent l="0" t="0" r="0" b="1270"/>
-            <wp:docPr id="12" name="Picture 12"/>
+          <wp:inline distT="0" distB="0" distL="0" distR="0" wp14:anchorId="3E523997" wp14:editId="555D74F3">
+            <wp:extent cx="5943600" cy="1323340"/>
+            <wp:effectExtent l="0" t="0" r="0" b="0"/>
+            <wp:docPr id="11" name="Picture 11"/>
             <wp:cNvGraphicFramePr>
               <a:graphicFrameLocks xmlns:a="http://schemas.openxmlformats.org/drawingml/2006/main" noChangeAspect="1"/>
             </wp:cNvGraphicFramePr>
@@ -998,7 +906,7 @@
                   <pic:spPr>
                     <a:xfrm>
                       <a:off x="0" y="0"/>
-                      <a:ext cx="5943600" cy="932180"/>
+                      <a:ext cx="5943600" cy="1323340"/>
                     </a:xfrm>
                     <a:prstGeom prst="rect">
                       <a:avLst/>
@@ -1027,11 +935,12 @@
         <w:rPr>
           <w:b w:val="0"/>
           <w:bCs w:val="0"/>
+          <w:lang w:val="vi-VN"/>
         </w:rPr>
         <w:t xml:space="preserve"> </w:t>
       </w:r>
       <w:r>
-        <w:t>docker rm &lt;container_id&gt;</w:t>
+        <w:t>docker restart &lt;container_id&gt;</w:t>
       </w:r>
     </w:p>
     <w:p>
@@ -1049,7 +958,7 @@
           <w:b w:val="0"/>
           <w:bCs w:val="0"/>
         </w:rPr>
-        <w:t>Xóa container đã dừng.</w:t>
+        <w:t>Khởi động lại container.</w:t>
       </w:r>
     </w:p>
     <w:p>
@@ -1069,11 +978,12 @@
           <w:noProof/>
           <w:lang w:val="vi-VN"/>
         </w:rPr>
+        <w:lastRenderedPageBreak/>
         <w:drawing>
-          <wp:inline distT="0" distB="0" distL="0" distR="0" wp14:anchorId="275128FF" wp14:editId="2EF863F5">
-            <wp:extent cx="5943600" cy="1289050"/>
-            <wp:effectExtent l="0" t="0" r="0" b="6350"/>
-            <wp:docPr id="13" name="Picture 13"/>
+          <wp:inline distT="0" distB="0" distL="0" distR="0" wp14:anchorId="2A7661A0" wp14:editId="2F168ED7">
+            <wp:extent cx="5943600" cy="932180"/>
+            <wp:effectExtent l="0" t="0" r="0" b="1270"/>
+            <wp:docPr id="12" name="Picture 12"/>
             <wp:cNvGraphicFramePr>
               <a:graphicFrameLocks xmlns:a="http://schemas.openxmlformats.org/drawingml/2006/main" noChangeAspect="1"/>
             </wp:cNvGraphicFramePr>
@@ -1093,7 +1003,7 @@
                   <pic:spPr>
                     <a:xfrm>
                       <a:off x="0" y="0"/>
-                      <a:ext cx="5943600" cy="1289050"/>
+                      <a:ext cx="5943600" cy="932180"/>
                     </a:xfrm>
                     <a:prstGeom prst="rect">
                       <a:avLst/>
@@ -1122,12 +1032,11 @@
         <w:rPr>
           <w:b w:val="0"/>
           <w:bCs w:val="0"/>
-          <w:lang w:val="vi-VN"/>
         </w:rPr>
         <w:t xml:space="preserve"> </w:t>
       </w:r>
       <w:r>
-        <w:t>docker container prune</w:t>
+        <w:t>docker rm &lt;container_id&gt;</w:t>
       </w:r>
     </w:p>
     <w:p>
@@ -1145,7 +1054,7 @@
           <w:b w:val="0"/>
           <w:bCs w:val="0"/>
         </w:rPr>
-        <w:t>Xóa tất cả container đã dừng.</w:t>
+        <w:t>Xóa container đã dừng.</w:t>
       </w:r>
     </w:p>
     <w:p>
@@ -1162,83 +1071,14 @@
         <w:rPr>
           <w:b w:val="0"/>
           <w:bCs w:val="0"/>
-          <w:lang w:val="vi-VN"/>
-        </w:rPr>
-        <w:t>Không xóa vì nó sẽ mất hết container cần thiết</w:t>
-      </w:r>
-      <w:r>
-        <w:rPr>
-          <w:b w:val="0"/>
-          <w:bCs w:val="0"/>
-          <w:lang w:val="vi-VN"/>
-        </w:rPr>
-        <w:t xml:space="preserve"> đang sử dụng</w:t>
-      </w:r>
-    </w:p>
-    <w:p>
-      <w:pPr>
-        <w:pStyle w:val="ListParagraph"/>
-        <w:numPr>
-          <w:ilvl w:val="0"/>
-          <w:numId w:val="3"/>
-        </w:numPr>
-        <w:rPr>
-          <w:b w:val="0"/>
-          <w:bCs w:val="0"/>
-        </w:rPr>
-      </w:pPr>
-      <w:r>
-        <w:rPr>
-          <w:b w:val="0"/>
-          <w:bCs w:val="0"/>
-          <w:lang w:val="vi-VN"/>
-        </w:rPr>
-        <w:t xml:space="preserve"> </w:t>
-      </w:r>
-      <w:r>
-        <w:t>docker rmi &lt;image_id&gt;</w:t>
-      </w:r>
-    </w:p>
-    <w:p>
-      <w:pPr>
-        <w:pStyle w:val="ListParagraph"/>
-        <w:ind w:left="1080" w:firstLine="0"/>
-        <w:rPr>
-          <w:b w:val="0"/>
-          <w:bCs w:val="0"/>
-          <w:lang w:val="vi-VN"/>
-        </w:rPr>
-      </w:pPr>
-      <w:r>
-        <w:rPr>
-          <w:b w:val="0"/>
-          <w:bCs w:val="0"/>
-        </w:rPr>
-        <w:t>Xóa một image theo image_id.</w:t>
-      </w:r>
-    </w:p>
-    <w:p>
-      <w:pPr>
-        <w:pStyle w:val="ListParagraph"/>
-        <w:ind w:left="1080" w:firstLine="0"/>
-        <w:rPr>
-          <w:b w:val="0"/>
-          <w:bCs w:val="0"/>
-          <w:lang w:val="vi-VN"/>
-        </w:rPr>
-      </w:pPr>
-      <w:r>
-        <w:rPr>
-          <w:b w:val="0"/>
-          <w:bCs w:val="0"/>
           <w:noProof/>
           <w:lang w:val="vi-VN"/>
         </w:rPr>
         <w:drawing>
-          <wp:inline distT="0" distB="0" distL="0" distR="0" wp14:anchorId="35634558" wp14:editId="73D6C76E">
-            <wp:extent cx="5943600" cy="1902460"/>
-            <wp:effectExtent l="0" t="0" r="0" b="2540"/>
-            <wp:docPr id="16" name="Picture 16"/>
+          <wp:inline distT="0" distB="0" distL="0" distR="0" wp14:anchorId="275128FF" wp14:editId="2EF863F5">
+            <wp:extent cx="5943600" cy="1289050"/>
+            <wp:effectExtent l="0" t="0" r="0" b="6350"/>
+            <wp:docPr id="13" name="Picture 13"/>
             <wp:cNvGraphicFramePr>
               <a:graphicFrameLocks xmlns:a="http://schemas.openxmlformats.org/drawingml/2006/main" noChangeAspect="1"/>
             </wp:cNvGraphicFramePr>
@@ -1258,7 +1098,7 @@
                   <pic:spPr>
                     <a:xfrm>
                       <a:off x="0" y="0"/>
-                      <a:ext cx="5943600" cy="1902460"/>
+                      <a:ext cx="5943600" cy="1289050"/>
                     </a:xfrm>
                     <a:prstGeom prst="rect">
                       <a:avLst/>
@@ -1287,11 +1127,12 @@
         <w:rPr>
           <w:b w:val="0"/>
           <w:bCs w:val="0"/>
+          <w:lang w:val="vi-VN"/>
         </w:rPr>
         <w:t xml:space="preserve"> </w:t>
       </w:r>
       <w:r>
-        <w:t>docker image prune -a</w:t>
+        <w:t>docker container prune</w:t>
       </w:r>
     </w:p>
     <w:p>
@@ -1309,7 +1150,7 @@
           <w:b w:val="0"/>
           <w:bCs w:val="0"/>
         </w:rPr>
-        <w:t>Xóa tất cả image không sử dụng.</w:t>
+        <w:t>Xóa tất cả container đã dừng.</w:t>
       </w:r>
     </w:p>
     <w:p>
@@ -1328,14 +1169,7 @@
           <w:bCs w:val="0"/>
           <w:lang w:val="vi-VN"/>
         </w:rPr>
-        <w:t xml:space="preserve">Không xóa vì nó sẽ mất hết </w:t>
-      </w:r>
-      <w:r>
-        <w:rPr>
-          <w:b w:val="0"/>
-          <w:bCs w:val="0"/>
-        </w:rPr>
-        <w:t xml:space="preserve">image </w:t>
+        <w:t>Không xóa vì nó sẽ mất hết container cần thiết</w:t>
       </w:r>
       <w:r>
         <w:rPr>
@@ -1343,7 +1177,7 @@
           <w:bCs w:val="0"/>
           <w:lang w:val="vi-VN"/>
         </w:rPr>
-        <w:t>cần thiết đang sử dụng</w:t>
+        <w:t xml:space="preserve"> đang sử dụng</w:t>
       </w:r>
     </w:p>
     <w:p>
@@ -1367,7 +1201,7 @@
         <w:t xml:space="preserve"> </w:t>
       </w:r>
       <w:r>
-        <w:t>docker run -d -p 8080:80 nginx</w:t>
+        <w:t>docker rmi &lt;image_id&gt;</w:t>
       </w:r>
     </w:p>
     <w:p>
@@ -1377,14 +1211,15 @@
         <w:rPr>
           <w:b w:val="0"/>
           <w:bCs w:val="0"/>
-        </w:rPr>
-      </w:pPr>
-      <w:r>
-        <w:rPr>
-          <w:b w:val="0"/>
-          <w:bCs w:val="0"/>
-        </w:rPr>
-        <w:t>Chạy container nginx, ánh xạ cổng 8080 của máy host với cổng 80 của container.</w:t>
+          <w:lang w:val="vi-VN"/>
+        </w:rPr>
+      </w:pPr>
+      <w:r>
+        <w:rPr>
+          <w:b w:val="0"/>
+          <w:bCs w:val="0"/>
+        </w:rPr>
+        <w:t>Xóa một image theo image_id.</w:t>
       </w:r>
     </w:p>
     <w:p>
@@ -1394,6 +1229,7 @@
         <w:rPr>
           <w:b w:val="0"/>
           <w:bCs w:val="0"/>
+          <w:lang w:val="vi-VN"/>
         </w:rPr>
       </w:pPr>
       <w:r>
@@ -1401,12 +1237,13 @@
           <w:b w:val="0"/>
           <w:bCs w:val="0"/>
           <w:noProof/>
+          <w:lang w:val="vi-VN"/>
         </w:rPr>
         <w:drawing>
-          <wp:inline distT="0" distB="0" distL="0" distR="0" wp14:anchorId="40298045" wp14:editId="132AAA64">
-            <wp:extent cx="5868219" cy="619211"/>
-            <wp:effectExtent l="0" t="0" r="0" b="9525"/>
-            <wp:docPr id="17" name="Picture 17"/>
+          <wp:inline distT="0" distB="0" distL="0" distR="0" wp14:anchorId="35634558" wp14:editId="73D6C76E">
+            <wp:extent cx="5943600" cy="1902460"/>
+            <wp:effectExtent l="0" t="0" r="0" b="2540"/>
+            <wp:docPr id="16" name="Picture 16"/>
             <wp:cNvGraphicFramePr>
               <a:graphicFrameLocks xmlns:a="http://schemas.openxmlformats.org/drawingml/2006/main" noChangeAspect="1"/>
             </wp:cNvGraphicFramePr>
@@ -1426,7 +1263,7 @@
                   <pic:spPr>
                     <a:xfrm>
                       <a:off x="0" y="0"/>
-                      <a:ext cx="5868219" cy="619211"/>
+                      <a:ext cx="5943600" cy="1902460"/>
                     </a:xfrm>
                     <a:prstGeom prst="rect">
                       <a:avLst/>
@@ -1459,7 +1296,7 @@
         <w:t xml:space="preserve"> </w:t>
       </w:r>
       <w:r>
-        <w:t>docker inspect &lt;container_id&gt;</w:t>
+        <w:t>docker image prune -a</w:t>
       </w:r>
     </w:p>
     <w:p>
@@ -1469,14 +1306,15 @@
         <w:rPr>
           <w:b w:val="0"/>
           <w:bCs w:val="0"/>
-        </w:rPr>
-      </w:pPr>
-      <w:r>
-        <w:rPr>
-          <w:b w:val="0"/>
-          <w:bCs w:val="0"/>
-        </w:rPr>
-        <w:t>Hiển thị thông tin chi tiết về một container.</w:t>
+          <w:lang w:val="vi-VN"/>
+        </w:rPr>
+      </w:pPr>
+      <w:r>
+        <w:rPr>
+          <w:b w:val="0"/>
+          <w:bCs w:val="0"/>
+        </w:rPr>
+        <w:t>Xóa tất cả image không sử dụng.</w:t>
       </w:r>
     </w:p>
     <w:p>
@@ -1486,6 +1324,81 @@
         <w:rPr>
           <w:b w:val="0"/>
           <w:bCs w:val="0"/>
+          <w:lang w:val="vi-VN"/>
+        </w:rPr>
+      </w:pPr>
+      <w:r>
+        <w:rPr>
+          <w:b w:val="0"/>
+          <w:bCs w:val="0"/>
+          <w:lang w:val="vi-VN"/>
+        </w:rPr>
+        <w:t xml:space="preserve">Không xóa vì nó sẽ mất hết </w:t>
+      </w:r>
+      <w:r>
+        <w:rPr>
+          <w:b w:val="0"/>
+          <w:bCs w:val="0"/>
+        </w:rPr>
+        <w:t xml:space="preserve">image </w:t>
+      </w:r>
+      <w:r>
+        <w:rPr>
+          <w:b w:val="0"/>
+          <w:bCs w:val="0"/>
+          <w:lang w:val="vi-VN"/>
+        </w:rPr>
+        <w:t>cần thiết đang sử dụng</w:t>
+      </w:r>
+    </w:p>
+    <w:p>
+      <w:pPr>
+        <w:pStyle w:val="ListParagraph"/>
+        <w:numPr>
+          <w:ilvl w:val="0"/>
+          <w:numId w:val="3"/>
+        </w:numPr>
+        <w:rPr>
+          <w:b w:val="0"/>
+          <w:bCs w:val="0"/>
+        </w:rPr>
+      </w:pPr>
+      <w:r>
+        <w:rPr>
+          <w:b w:val="0"/>
+          <w:bCs w:val="0"/>
+          <w:lang w:val="vi-VN"/>
+        </w:rPr>
+        <w:t xml:space="preserve"> </w:t>
+      </w:r>
+      <w:r>
+        <w:t>docker run -d -p 8080:80 nginx</w:t>
+      </w:r>
+    </w:p>
+    <w:p>
+      <w:pPr>
+        <w:pStyle w:val="ListParagraph"/>
+        <w:ind w:left="1080" w:firstLine="0"/>
+        <w:rPr>
+          <w:b w:val="0"/>
+          <w:bCs w:val="0"/>
+        </w:rPr>
+      </w:pPr>
+      <w:r>
+        <w:rPr>
+          <w:b w:val="0"/>
+          <w:bCs w:val="0"/>
+        </w:rPr>
+        <w:t>Chạy container nginx, ánh xạ cổng 8080 của máy host với cổng 80 của container.</w:t>
+      </w:r>
+    </w:p>
+    <w:p>
+      <w:pPr>
+        <w:pStyle w:val="ListParagraph"/>
+        <w:ind w:left="1080" w:firstLine="0"/>
+        <w:rPr>
+          <w:b w:val="0"/>
+          <w:bCs w:val="0"/>
         </w:rPr>
       </w:pPr>
       <w:r>
@@ -1494,12 +1407,11 @@
           <w:bCs w:val="0"/>
           <w:noProof/>
         </w:rPr>
-        <w:lastRenderedPageBreak/>
         <w:drawing>
-          <wp:inline distT="0" distB="0" distL="0" distR="0" wp14:anchorId="7BBD4EB5" wp14:editId="51C69A6D">
-            <wp:extent cx="5943600" cy="3941445"/>
-            <wp:effectExtent l="0" t="0" r="0" b="1905"/>
-            <wp:docPr id="18" name="Picture 18"/>
+          <wp:inline distT="0" distB="0" distL="0" distR="0" wp14:anchorId="40298045" wp14:editId="132AAA64">
+            <wp:extent cx="5868219" cy="619211"/>
+            <wp:effectExtent l="0" t="0" r="0" b="9525"/>
+            <wp:docPr id="17" name="Picture 17"/>
             <wp:cNvGraphicFramePr>
               <a:graphicFrameLocks xmlns:a="http://schemas.openxmlformats.org/drawingml/2006/main" noChangeAspect="1"/>
             </wp:cNvGraphicFramePr>
@@ -1519,7 +1431,7 @@
                   <pic:spPr>
                     <a:xfrm>
                       <a:off x="0" y="0"/>
-                      <a:ext cx="5943600" cy="3941445"/>
+                      <a:ext cx="5868219" cy="619211"/>
                     </a:xfrm>
                     <a:prstGeom prst="rect">
                       <a:avLst/>
@@ -1552,7 +1464,7 @@
         <w:t xml:space="preserve"> </w:t>
       </w:r>
       <w:r>
-        <w:t>docker run -d -v mydata:/data nginx</w:t>
+        <w:t>docker inspect &lt;container_id&gt;</w:t>
       </w:r>
     </w:p>
     <w:p>
@@ -1569,7 +1481,7 @@
           <w:b w:val="0"/>
           <w:bCs w:val="0"/>
         </w:rPr>
-        <w:t>Chạy container nginx với volume mydata được ánh xạ vào thư mục /data trong container.</w:t>
+        <w:t>Hiển thị thông tin chi tiết về một container.</w:t>
       </w:r>
     </w:p>
     <w:p>
@@ -1587,11 +1499,12 @@
           <w:bCs w:val="0"/>
           <w:noProof/>
         </w:rPr>
+        <w:lastRenderedPageBreak/>
         <w:drawing>
-          <wp:inline distT="0" distB="0" distL="0" distR="0" wp14:anchorId="71067107" wp14:editId="4FA633C7">
-            <wp:extent cx="5943600" cy="658495"/>
-            <wp:effectExtent l="0" t="0" r="0" b="8255"/>
-            <wp:docPr id="19" name="Picture 19"/>
+          <wp:inline distT="0" distB="0" distL="0" distR="0" wp14:anchorId="7BBD4EB5" wp14:editId="51C69A6D">
+            <wp:extent cx="5943600" cy="3941445"/>
+            <wp:effectExtent l="0" t="0" r="0" b="1905"/>
+            <wp:docPr id="18" name="Picture 18"/>
             <wp:cNvGraphicFramePr>
               <a:graphicFrameLocks xmlns:a="http://schemas.openxmlformats.org/drawingml/2006/main" noChangeAspect="1"/>
             </wp:cNvGraphicFramePr>
@@ -1611,7 +1524,7 @@
                   <pic:spPr>
                     <a:xfrm>
                       <a:off x="0" y="0"/>
-                      <a:ext cx="5943600" cy="658495"/>
+                      <a:ext cx="5943600" cy="3941445"/>
                     </a:xfrm>
                     <a:prstGeom prst="rect">
                       <a:avLst/>
@@ -1644,7 +1557,7 @@
         <w:t xml:space="preserve"> </w:t>
       </w:r>
       <w:r>
-        <w:t>docker volume ls</w:t>
+        <w:t>docker run -d -v mydata:/data nginx</w:t>
       </w:r>
     </w:p>
     <w:p>
@@ -1661,7 +1574,7 @@
           <w:b w:val="0"/>
           <w:bCs w:val="0"/>
         </w:rPr>
-        <w:t>Liệt kê danh sách các volume hiện có.</w:t>
+        <w:t>Chạy container nginx với volume mydata được ánh xạ vào thư mục /data trong container.</w:t>
       </w:r>
     </w:p>
     <w:p>
@@ -1679,12 +1592,11 @@
           <w:bCs w:val="0"/>
           <w:noProof/>
         </w:rPr>
-        <w:lastRenderedPageBreak/>
         <w:drawing>
-          <wp:inline distT="0" distB="0" distL="0" distR="0" wp14:anchorId="19EB129C" wp14:editId="64A910FA">
-            <wp:extent cx="5943600" cy="4771390"/>
-            <wp:effectExtent l="0" t="0" r="0" b="0"/>
-            <wp:docPr id="20" name="Picture 20"/>
+          <wp:inline distT="0" distB="0" distL="0" distR="0" wp14:anchorId="71067107" wp14:editId="4FA633C7">
+            <wp:extent cx="5943600" cy="658495"/>
+            <wp:effectExtent l="0" t="0" r="0" b="8255"/>
+            <wp:docPr id="19" name="Picture 19"/>
             <wp:cNvGraphicFramePr>
               <a:graphicFrameLocks xmlns:a="http://schemas.openxmlformats.org/drawingml/2006/main" noChangeAspect="1"/>
             </wp:cNvGraphicFramePr>
@@ -1704,7 +1616,7 @@
                   <pic:spPr>
                     <a:xfrm>
                       <a:off x="0" y="0"/>
-                      <a:ext cx="5943600" cy="4771390"/>
+                      <a:ext cx="5943600" cy="658495"/>
                     </a:xfrm>
                     <a:prstGeom prst="rect">
                       <a:avLst/>
@@ -1737,7 +1649,7 @@
         <w:t xml:space="preserve"> </w:t>
       </w:r>
       <w:r>
-        <w:t>docker volume prune</w:t>
+        <w:t>docker volume ls</w:t>
       </w:r>
     </w:p>
     <w:p>
@@ -1754,7 +1666,7 @@
           <w:b w:val="0"/>
           <w:bCs w:val="0"/>
         </w:rPr>
-        <w:t>Xóa tất cả volume không sử dụng.</w:t>
+        <w:t>Liệt kê danh sách các volume hiện có.</w:t>
       </w:r>
     </w:p>
     <w:p>
@@ -1774,10 +1686,10 @@
         </w:rPr>
         <w:lastRenderedPageBreak/>
         <w:drawing>
-          <wp:inline distT="0" distB="0" distL="0" distR="0" wp14:anchorId="55BCF376" wp14:editId="1F0AB70B">
-            <wp:extent cx="5943600" cy="3918585"/>
-            <wp:effectExtent l="0" t="0" r="0" b="5715"/>
-            <wp:docPr id="21" name="Picture 21"/>
+          <wp:inline distT="0" distB="0" distL="0" distR="0" wp14:anchorId="19EB129C" wp14:editId="64A910FA">
+            <wp:extent cx="5943600" cy="4771390"/>
+            <wp:effectExtent l="0" t="0" r="0" b="0"/>
+            <wp:docPr id="20" name="Picture 20"/>
             <wp:cNvGraphicFramePr>
               <a:graphicFrameLocks xmlns:a="http://schemas.openxmlformats.org/drawingml/2006/main" noChangeAspect="1"/>
             </wp:cNvGraphicFramePr>
@@ -1797,7 +1709,7 @@
                   <pic:spPr>
                     <a:xfrm>
                       <a:off x="0" y="0"/>
-                      <a:ext cx="5943600" cy="3918585"/>
+                      <a:ext cx="5943600" cy="4771390"/>
                     </a:xfrm>
                     <a:prstGeom prst="rect">
                       <a:avLst/>
@@ -1830,7 +1742,7 @@
         <w:t xml:space="preserve"> </w:t>
       </w:r>
       <w:r>
-        <w:t>docker run -d --name my_nginx nginx</w:t>
+        <w:t>docker volume prune</w:t>
       </w:r>
     </w:p>
     <w:p>
@@ -1847,7 +1759,7 @@
           <w:b w:val="0"/>
           <w:bCs w:val="0"/>
         </w:rPr>
-        <w:t>Chạy container nginx với tên cụ thể my_nginx.</w:t>
+        <w:t>Xóa tất cả volume không sử dụng.</w:t>
       </w:r>
     </w:p>
     <w:p>
@@ -1865,11 +1777,12 @@
           <w:bCs w:val="0"/>
           <w:noProof/>
         </w:rPr>
+        <w:lastRenderedPageBreak/>
         <w:drawing>
-          <wp:inline distT="0" distB="0" distL="0" distR="0" wp14:anchorId="6DCCE482" wp14:editId="68674ADB">
-            <wp:extent cx="5925377" cy="581106"/>
-            <wp:effectExtent l="0" t="0" r="0" b="9525"/>
-            <wp:docPr id="22" name="Picture 22"/>
+          <wp:inline distT="0" distB="0" distL="0" distR="0" wp14:anchorId="55BCF376" wp14:editId="1F0AB70B">
+            <wp:extent cx="5943600" cy="3918585"/>
+            <wp:effectExtent l="0" t="0" r="0" b="5715"/>
+            <wp:docPr id="21" name="Picture 21"/>
             <wp:cNvGraphicFramePr>
               <a:graphicFrameLocks xmlns:a="http://schemas.openxmlformats.org/drawingml/2006/main" noChangeAspect="1"/>
             </wp:cNvGraphicFramePr>
@@ -1889,7 +1802,7 @@
                   <pic:spPr>
                     <a:xfrm>
                       <a:off x="0" y="0"/>
-                      <a:ext cx="5925377" cy="581106"/>
+                      <a:ext cx="5943600" cy="3918585"/>
                     </a:xfrm>
                     <a:prstGeom prst="rect">
                       <a:avLst/>
@@ -1922,7 +1835,7 @@
         <w:t xml:space="preserve"> </w:t>
       </w:r>
       <w:r>
-        <w:t>docker stats</w:t>
+        <w:t>docker run -d --name my_nginx nginx</w:t>
       </w:r>
     </w:p>
     <w:p>
@@ -1939,7 +1852,7 @@
           <w:b w:val="0"/>
           <w:bCs w:val="0"/>
         </w:rPr>
-        <w:t>Hiển thị thông tin sử dụng tài nguyên (CPU, RAM, I/O) của các container đang chạy.</w:t>
+        <w:t>Chạy container nginx với tên cụ thể my_nginx.</w:t>
       </w:r>
     </w:p>
     <w:p>
@@ -1958,10 +1871,10 @@
           <w:noProof/>
         </w:rPr>
         <w:drawing>
-          <wp:inline distT="0" distB="0" distL="0" distR="0" wp14:anchorId="3CCAE4AC" wp14:editId="51A028A1">
-            <wp:extent cx="5943600" cy="1213485"/>
-            <wp:effectExtent l="0" t="0" r="0" b="5715"/>
-            <wp:docPr id="23" name="Picture 23"/>
+          <wp:inline distT="0" distB="0" distL="0" distR="0" wp14:anchorId="6DCCE482" wp14:editId="68674ADB">
+            <wp:extent cx="5925377" cy="581106"/>
+            <wp:effectExtent l="0" t="0" r="0" b="9525"/>
+            <wp:docPr id="22" name="Picture 22"/>
             <wp:cNvGraphicFramePr>
               <a:graphicFrameLocks xmlns:a="http://schemas.openxmlformats.org/drawingml/2006/main" noChangeAspect="1"/>
             </wp:cNvGraphicFramePr>
@@ -1981,7 +1894,7 @@
                   <pic:spPr>
                     <a:xfrm>
                       <a:off x="0" y="0"/>
-                      <a:ext cx="5943600" cy="1213485"/>
+                      <a:ext cx="5925377" cy="581106"/>
                     </a:xfrm>
                     <a:prstGeom prst="rect">
                       <a:avLst/>
@@ -2014,7 +1927,7 @@
         <w:t xml:space="preserve"> </w:t>
       </w:r>
       <w:r>
-        <w:t>docker network ls</w:t>
+        <w:t>docker stats</w:t>
       </w:r>
     </w:p>
     <w:p>
@@ -2031,7 +1944,7 @@
           <w:b w:val="0"/>
           <w:bCs w:val="0"/>
         </w:rPr>
-        <w:t>Liệt kê các network trong Docker.</w:t>
+        <w:t>Hiển thị thông tin sử dụng tài nguyên (CPU, RAM, I/O) của các container đang chạy.</w:t>
       </w:r>
     </w:p>
     <w:p>
@@ -2049,12 +1962,11 @@
           <w:bCs w:val="0"/>
           <w:noProof/>
         </w:rPr>
-        <w:lastRenderedPageBreak/>
         <w:drawing>
-          <wp:inline distT="0" distB="0" distL="0" distR="0" wp14:anchorId="0F5ABC9A" wp14:editId="4B7D33DD">
-            <wp:extent cx="5943600" cy="1606550"/>
-            <wp:effectExtent l="0" t="0" r="0" b="0"/>
-            <wp:docPr id="24" name="Picture 24"/>
+          <wp:inline distT="0" distB="0" distL="0" distR="0" wp14:anchorId="3CCAE4AC" wp14:editId="51A028A1">
+            <wp:extent cx="5943600" cy="1213485"/>
+            <wp:effectExtent l="0" t="0" r="0" b="5715"/>
+            <wp:docPr id="23" name="Picture 23"/>
             <wp:cNvGraphicFramePr>
               <a:graphicFrameLocks xmlns:a="http://schemas.openxmlformats.org/drawingml/2006/main" noChangeAspect="1"/>
             </wp:cNvGraphicFramePr>
@@ -2074,7 +1986,7 @@
                   <pic:spPr>
                     <a:xfrm>
                       <a:off x="0" y="0"/>
-                      <a:ext cx="5943600" cy="1606550"/>
+                      <a:ext cx="5943600" cy="1213485"/>
                     </a:xfrm>
                     <a:prstGeom prst="rect">
                       <a:avLst/>
@@ -2107,7 +2019,7 @@
         <w:t xml:space="preserve"> </w:t>
       </w:r>
       <w:r>
-        <w:t>docker network create my_network</w:t>
+        <w:t>docker network ls</w:t>
       </w:r>
     </w:p>
     <w:p>
@@ -2124,7 +2036,7 @@
           <w:b w:val="0"/>
           <w:bCs w:val="0"/>
         </w:rPr>
-        <w:t>Tạo một network có tên my_network.</w:t>
+        <w:t>Liệt kê các network trong Docker.</w:t>
       </w:r>
     </w:p>
     <w:p>
@@ -2142,11 +2054,12 @@
           <w:bCs w:val="0"/>
           <w:noProof/>
         </w:rPr>
+        <w:lastRenderedPageBreak/>
         <w:drawing>
-          <wp:inline distT="0" distB="0" distL="0" distR="0" wp14:anchorId="635D0366" wp14:editId="02583E05">
-            <wp:extent cx="5677692" cy="600159"/>
-            <wp:effectExtent l="0" t="0" r="0" b="9525"/>
-            <wp:docPr id="25" name="Picture 25"/>
+          <wp:inline distT="0" distB="0" distL="0" distR="0" wp14:anchorId="0F5ABC9A" wp14:editId="4B7D33DD">
+            <wp:extent cx="5943600" cy="1606550"/>
+            <wp:effectExtent l="0" t="0" r="0" b="0"/>
+            <wp:docPr id="24" name="Picture 24"/>
             <wp:cNvGraphicFramePr>
               <a:graphicFrameLocks xmlns:a="http://schemas.openxmlformats.org/drawingml/2006/main" noChangeAspect="1"/>
             </wp:cNvGraphicFramePr>
@@ -2166,7 +2079,7 @@
                   <pic:spPr>
                     <a:xfrm>
                       <a:off x="0" y="0"/>
-                      <a:ext cx="5677692" cy="600159"/>
+                      <a:ext cx="5943600" cy="1606550"/>
                     </a:xfrm>
                     <a:prstGeom prst="rect">
                       <a:avLst/>
@@ -2199,7 +2112,7 @@
         <w:t xml:space="preserve"> </w:t>
       </w:r>
       <w:r>
-        <w:t>docker run -d --network my_network --name my_container nginx</w:t>
+        <w:t>docker network create my_network</w:t>
       </w:r>
     </w:p>
     <w:p>
@@ -2216,7 +2129,7 @@
           <w:b w:val="0"/>
           <w:bCs w:val="0"/>
         </w:rPr>
-        <w:t>Chạy container nginx và gán vào network my_network.</w:t>
+        <w:t>Tạo một network có tên my_network.</w:t>
       </w:r>
     </w:p>
     <w:p>
@@ -2235,10 +2148,10 @@
           <w:noProof/>
         </w:rPr>
         <w:drawing>
-          <wp:inline distT="0" distB="0" distL="0" distR="0" wp14:anchorId="0E92E3D9" wp14:editId="1FF8AF98">
-            <wp:extent cx="5943600" cy="547370"/>
-            <wp:effectExtent l="0" t="0" r="0" b="5080"/>
-            <wp:docPr id="26" name="Picture 26"/>
+          <wp:inline distT="0" distB="0" distL="0" distR="0" wp14:anchorId="635D0366" wp14:editId="02583E05">
+            <wp:extent cx="5677692" cy="600159"/>
+            <wp:effectExtent l="0" t="0" r="0" b="9525"/>
+            <wp:docPr id="25" name="Picture 25"/>
             <wp:cNvGraphicFramePr>
               <a:graphicFrameLocks xmlns:a="http://schemas.openxmlformats.org/drawingml/2006/main" noChangeAspect="1"/>
             </wp:cNvGraphicFramePr>
@@ -2258,7 +2171,7 @@
                   <pic:spPr>
                     <a:xfrm>
                       <a:off x="0" y="0"/>
-                      <a:ext cx="5943600" cy="547370"/>
+                      <a:ext cx="5677692" cy="600159"/>
                     </a:xfrm>
                     <a:prstGeom prst="rect">
                       <a:avLst/>
@@ -2288,10 +2201,10 @@
           <w:b w:val="0"/>
           <w:bCs w:val="0"/>
         </w:rPr>
-        <w:t xml:space="preserve">  </w:t>
-      </w:r>
-      <w:r>
-        <w:t>docker network connect my_network my_nginx</w:t>
+        <w:t xml:space="preserve"> </w:t>
+      </w:r>
+      <w:r>
+        <w:t>docker run -d --network my_network --name my_container nginx</w:t>
       </w:r>
     </w:p>
     <w:p>
@@ -2308,7 +2221,7 @@
           <w:b w:val="0"/>
           <w:bCs w:val="0"/>
         </w:rPr>
-        <w:t>Kết nối container my_nginx vào network my_network.</w:t>
+        <w:t>Chạy container nginx và gán vào network my_network.</w:t>
       </w:r>
     </w:p>
     <w:p>
@@ -2327,10 +2240,10 @@
           <w:noProof/>
         </w:rPr>
         <w:drawing>
-          <wp:inline distT="0" distB="0" distL="0" distR="0" wp14:anchorId="051AC6E0" wp14:editId="6F4C443B">
-            <wp:extent cx="4867954" cy="771633"/>
-            <wp:effectExtent l="0" t="0" r="0" b="9525"/>
-            <wp:docPr id="27" name="Picture 27"/>
+          <wp:inline distT="0" distB="0" distL="0" distR="0" wp14:anchorId="0E92E3D9" wp14:editId="1FF8AF98">
+            <wp:extent cx="5943600" cy="547370"/>
+            <wp:effectExtent l="0" t="0" r="0" b="5080"/>
+            <wp:docPr id="26" name="Picture 26"/>
             <wp:cNvGraphicFramePr>
               <a:graphicFrameLocks xmlns:a="http://schemas.openxmlformats.org/drawingml/2006/main" noChangeAspect="1"/>
             </wp:cNvGraphicFramePr>
@@ -2350,7 +2263,7 @@
                   <pic:spPr>
                     <a:xfrm>
                       <a:off x="0" y="0"/>
-                      <a:ext cx="4867954" cy="771633"/>
+                      <a:ext cx="5943600" cy="547370"/>
                     </a:xfrm>
                     <a:prstGeom prst="rect">
                       <a:avLst/>
@@ -2380,10 +2293,10 @@
           <w:b w:val="0"/>
           <w:bCs w:val="0"/>
         </w:rPr>
-        <w:t xml:space="preserve"> </w:t>
-      </w:r>
-      <w:r>
-        <w:t>docker run -d -e MY_ENV=hello_world nginx</w:t>
+        <w:t xml:space="preserve">  </w:t>
+      </w:r>
+      <w:r>
+        <w:t>docker network connect my_network my_nginx</w:t>
       </w:r>
     </w:p>
     <w:p>
@@ -2400,7 +2313,7 @@
           <w:b w:val="0"/>
           <w:bCs w:val="0"/>
         </w:rPr>
-        <w:t>Chạy container nginx với biến môi trường MY_ENV được đặt thành hello_world.</w:t>
+        <w:t>Kết nối container my_nginx vào network my_network.</w:t>
       </w:r>
     </w:p>
     <w:p>
@@ -2419,10 +2332,10 @@
           <w:noProof/>
         </w:rPr>
         <w:drawing>
-          <wp:inline distT="0" distB="0" distL="0" distR="0" wp14:anchorId="4C1F5EC4" wp14:editId="6A836602">
-            <wp:extent cx="5782482" cy="552527"/>
-            <wp:effectExtent l="0" t="0" r="8890" b="0"/>
-            <wp:docPr id="28" name="Picture 28"/>
+          <wp:inline distT="0" distB="0" distL="0" distR="0" wp14:anchorId="051AC6E0" wp14:editId="6F4C443B">
+            <wp:extent cx="4867954" cy="771633"/>
+            <wp:effectExtent l="0" t="0" r="0" b="9525"/>
+            <wp:docPr id="27" name="Picture 27"/>
             <wp:cNvGraphicFramePr>
               <a:graphicFrameLocks xmlns:a="http://schemas.openxmlformats.org/drawingml/2006/main" noChangeAspect="1"/>
             </wp:cNvGraphicFramePr>
@@ -2442,7 +2355,7 @@
                   <pic:spPr>
                     <a:xfrm>
                       <a:off x="0" y="0"/>
-                      <a:ext cx="5782482" cy="552527"/>
+                      <a:ext cx="4867954" cy="771633"/>
                     </a:xfrm>
                     <a:prstGeom prst="rect">
                       <a:avLst/>
@@ -2475,7 +2388,7 @@
         <w:t xml:space="preserve"> </w:t>
       </w:r>
       <w:r>
-        <w:t>docker logs -f my_nginx</w:t>
+        <w:t>docker run -d -e MY_ENV=hello_world nginx</w:t>
       </w:r>
     </w:p>
     <w:p>
@@ -2492,7 +2405,7 @@
           <w:b w:val="0"/>
           <w:bCs w:val="0"/>
         </w:rPr>
-        <w:t>Theo dõi log của container my_nginx theo thời gian thực.</w:t>
+        <w:t>Chạy container nginx với biến môi trường MY_ENV được đặt thành hello_world.</w:t>
       </w:r>
     </w:p>
     <w:p>
@@ -2510,12 +2423,11 @@
           <w:bCs w:val="0"/>
           <w:noProof/>
         </w:rPr>
-        <w:lastRenderedPageBreak/>
         <w:drawing>
-          <wp:inline distT="0" distB="0" distL="0" distR="0" wp14:anchorId="1C60B6F1" wp14:editId="58A01505">
-            <wp:extent cx="5943600" cy="2807970"/>
-            <wp:effectExtent l="0" t="0" r="0" b="0"/>
-            <wp:docPr id="29" name="Picture 29"/>
+          <wp:inline distT="0" distB="0" distL="0" distR="0" wp14:anchorId="4C1F5EC4" wp14:editId="6A836602">
+            <wp:extent cx="5782482" cy="552527"/>
+            <wp:effectExtent l="0" t="0" r="8890" b="0"/>
+            <wp:docPr id="28" name="Picture 28"/>
             <wp:cNvGraphicFramePr>
               <a:graphicFrameLocks xmlns:a="http://schemas.openxmlformats.org/drawingml/2006/main" noChangeAspect="1"/>
             </wp:cNvGraphicFramePr>
@@ -2535,7 +2447,7 @@
                   <pic:spPr>
                     <a:xfrm>
                       <a:off x="0" y="0"/>
-                      <a:ext cx="5943600" cy="2807970"/>
+                      <a:ext cx="5782482" cy="552527"/>
                     </a:xfrm>
                     <a:prstGeom prst="rect">
                       <a:avLst/>
@@ -2568,7 +2480,7 @@
         <w:t xml:space="preserve"> </w:t>
       </w:r>
       <w:r>
-        <w:t>Dockerfile (Build Image)</w:t>
+        <w:t>docker logs -f my_nginx</w:t>
       </w:r>
     </w:p>
     <w:p>
@@ -2585,7 +2497,7 @@
           <w:b w:val="0"/>
           <w:bCs w:val="0"/>
         </w:rPr>
-        <w:t>FROM nginx</w:t>
+        <w:t>Theo dõi log của container my_nginx theo thời gian thực.</w:t>
       </w:r>
     </w:p>
     <w:p>
@@ -2601,57 +2513,14 @@
         <w:rPr>
           <w:b w:val="0"/>
           <w:bCs w:val="0"/>
-        </w:rPr>
-        <w:t>COPY index.html /usr/share/nginx/html/index.html</w:t>
-      </w:r>
-    </w:p>
-    <w:p>
-      <w:pPr>
-        <w:pStyle w:val="ListParagraph"/>
-        <w:ind w:left="1080" w:firstLine="0"/>
-        <w:rPr>
-          <w:b w:val="0"/>
-          <w:bCs w:val="0"/>
-        </w:rPr>
-      </w:pPr>
-    </w:p>
-    <w:p>
-      <w:pPr>
-        <w:pStyle w:val="ListParagraph"/>
-        <w:ind w:left="1080" w:firstLine="0"/>
-        <w:rPr>
-          <w:b w:val="0"/>
-          <w:bCs w:val="0"/>
-        </w:rPr>
-      </w:pPr>
-      <w:r>
-        <w:rPr>
-          <w:b w:val="0"/>
-          <w:bCs w:val="0"/>
-        </w:rPr>
-        <w:t>Tạo một Docker image từ nginx và sao chép file index.html vào thư mục chứa nội dung web.</w:t>
-      </w:r>
-    </w:p>
-    <w:p>
-      <w:pPr>
-        <w:pStyle w:val="ListParagraph"/>
-        <w:ind w:left="1080" w:firstLine="0"/>
-        <w:rPr>
-          <w:b w:val="0"/>
-          <w:bCs w:val="0"/>
-        </w:rPr>
-      </w:pPr>
-      <w:r>
-        <w:rPr>
-          <w:b w:val="0"/>
-          <w:bCs w:val="0"/>
           <w:noProof/>
         </w:rPr>
+        <w:lastRenderedPageBreak/>
         <w:drawing>
-          <wp:inline distT="0" distB="0" distL="0" distR="0" wp14:anchorId="74C2FD68" wp14:editId="77806521">
-            <wp:extent cx="4896533" cy="2772162"/>
-            <wp:effectExtent l="0" t="0" r="0" b="9525"/>
-            <wp:docPr id="15" name="Picture 15"/>
+          <wp:inline distT="0" distB="0" distL="0" distR="0" wp14:anchorId="1C60B6F1" wp14:editId="58A01505">
+            <wp:extent cx="5943600" cy="2807970"/>
+            <wp:effectExtent l="0" t="0" r="0" b="0"/>
+            <wp:docPr id="29" name="Picture 29"/>
             <wp:cNvGraphicFramePr>
               <a:graphicFrameLocks xmlns:a="http://schemas.openxmlformats.org/drawingml/2006/main" noChangeAspect="1"/>
             </wp:cNvGraphicFramePr>
@@ -2671,7 +2540,7 @@
                   <pic:spPr>
                     <a:xfrm>
                       <a:off x="0" y="0"/>
-                      <a:ext cx="4896533" cy="2772162"/>
+                      <a:ext cx="5943600" cy="2807970"/>
                     </a:xfrm>
                     <a:prstGeom prst="rect">
                       <a:avLst/>
@@ -2687,12 +2556,25 @@
     <w:p>
       <w:pPr>
         <w:pStyle w:val="ListParagraph"/>
-        <w:ind w:left="1080" w:firstLine="0"/>
-        <w:rPr>
-          <w:b w:val="0"/>
-          <w:bCs w:val="0"/>
-        </w:rPr>
-      </w:pPr>
+        <w:numPr>
+          <w:ilvl w:val="0"/>
+          <w:numId w:val="3"/>
+        </w:numPr>
+        <w:rPr>
+          <w:b w:val="0"/>
+          <w:bCs w:val="0"/>
+        </w:rPr>
+      </w:pPr>
+      <w:r>
+        <w:rPr>
+          <w:b w:val="0"/>
+          <w:bCs w:val="0"/>
+        </w:rPr>
+        <w:t xml:space="preserve"> </w:t>
+      </w:r>
+      <w:r>
+        <w:t>Dockerfile (Build Image)</w:t>
+      </w:r>
     </w:p>
     <w:p>
       <w:pPr>
@@ -2708,9 +2590,62 @@
           <w:b w:val="0"/>
           <w:bCs w:val="0"/>
         </w:rPr>
-        <w:lastRenderedPageBreak/>
-        <w:t xml:space="preserve">Docker file: </w:t>
-      </w:r>
+        <w:t>FROM nginx</w:t>
+      </w:r>
+    </w:p>
+    <w:p>
+      <w:pPr>
+        <w:pStyle w:val="ListParagraph"/>
+        <w:ind w:left="1080" w:firstLine="0"/>
+        <w:rPr>
+          <w:b w:val="0"/>
+          <w:bCs w:val="0"/>
+        </w:rPr>
+      </w:pPr>
+      <w:r>
+        <w:rPr>
+          <w:b w:val="0"/>
+          <w:bCs w:val="0"/>
+        </w:rPr>
+        <w:t>COPY index.html /usr/share/nginx/html/index.html</w:t>
+      </w:r>
+    </w:p>
+    <w:p>
+      <w:pPr>
+        <w:pStyle w:val="ListParagraph"/>
+        <w:ind w:left="1080" w:firstLine="0"/>
+        <w:rPr>
+          <w:b w:val="0"/>
+          <w:bCs w:val="0"/>
+        </w:rPr>
+      </w:pPr>
+    </w:p>
+    <w:p>
+      <w:pPr>
+        <w:pStyle w:val="ListParagraph"/>
+        <w:ind w:left="1080" w:firstLine="0"/>
+        <w:rPr>
+          <w:b w:val="0"/>
+          <w:bCs w:val="0"/>
+        </w:rPr>
+      </w:pPr>
+      <w:r>
+        <w:rPr>
+          <w:b w:val="0"/>
+          <w:bCs w:val="0"/>
+        </w:rPr>
+        <w:t>Tạo một Docker image từ nginx và sao chép file index.html vào thư mục chứa nội dung web.</w:t>
+      </w:r>
+    </w:p>
+    <w:p>
+      <w:pPr>
+        <w:pStyle w:val="ListParagraph"/>
+        <w:ind w:left="1080" w:firstLine="0"/>
+        <w:rPr>
+          <w:b w:val="0"/>
+          <w:bCs w:val="0"/>
+        </w:rPr>
+      </w:pPr>
       <w:r>
         <w:rPr>
           <w:b w:val="0"/>
@@ -2718,10 +2653,10 @@
           <w:noProof/>
         </w:rPr>
         <w:drawing>
-          <wp:inline distT="0" distB="0" distL="0" distR="0" wp14:anchorId="0FC1FBAF" wp14:editId="1FE1196E">
-            <wp:extent cx="5106113" cy="1314633"/>
-            <wp:effectExtent l="0" t="0" r="0" b="0"/>
-            <wp:docPr id="5" name="Picture 5"/>
+          <wp:inline distT="0" distB="0" distL="0" distR="0" wp14:anchorId="74C2FD68" wp14:editId="77806521">
+            <wp:extent cx="4896533" cy="2772162"/>
+            <wp:effectExtent l="0" t="0" r="0" b="9525"/>
+            <wp:docPr id="15" name="Picture 15"/>
             <wp:cNvGraphicFramePr>
               <a:graphicFrameLocks xmlns:a="http://schemas.openxmlformats.org/drawingml/2006/main" noChangeAspect="1"/>
             </wp:cNvGraphicFramePr>
@@ -2741,7 +2676,7 @@
                   <pic:spPr>
                     <a:xfrm>
                       <a:off x="0" y="0"/>
-                      <a:ext cx="5106113" cy="1314633"/>
+                      <a:ext cx="4896533" cy="2772162"/>
                     </a:xfrm>
                     <a:prstGeom prst="rect">
                       <a:avLst/>
@@ -2778,18 +2713,9 @@
           <w:b w:val="0"/>
           <w:bCs w:val="0"/>
         </w:rPr>
-        <w:t>File index.html:</w:t>
-      </w:r>
-    </w:p>
-    <w:p>
-      <w:pPr>
-        <w:pStyle w:val="ListParagraph"/>
-        <w:ind w:left="1080" w:firstLine="0"/>
-        <w:rPr>
-          <w:b w:val="0"/>
-          <w:bCs w:val="0"/>
-        </w:rPr>
-      </w:pPr>
+        <w:lastRenderedPageBreak/>
+        <w:t xml:space="preserve">Docker file: </w:t>
+      </w:r>
       <w:r>
         <w:rPr>
           <w:b w:val="0"/>
@@ -2797,10 +2723,10 @@
           <w:noProof/>
         </w:rPr>
         <w:drawing>
-          <wp:inline distT="0" distB="0" distL="0" distR="0" wp14:anchorId="2F9DCC54" wp14:editId="25590D81">
-            <wp:extent cx="5638800" cy="2131418"/>
-            <wp:effectExtent l="0" t="0" r="0" b="2540"/>
-            <wp:docPr id="14" name="Picture 14"/>
+          <wp:inline distT="0" distB="0" distL="0" distR="0" wp14:anchorId="0FC1FBAF" wp14:editId="1FE1196E">
+            <wp:extent cx="5106113" cy="1314633"/>
+            <wp:effectExtent l="0" t="0" r="0" b="0"/>
+            <wp:docPr id="5" name="Picture 5"/>
             <wp:cNvGraphicFramePr>
               <a:graphicFrameLocks xmlns:a="http://schemas.openxmlformats.org/drawingml/2006/main" noChangeAspect="1"/>
             </wp:cNvGraphicFramePr>
@@ -2820,7 +2746,7 @@
                   <pic:spPr>
                     <a:xfrm>
                       <a:off x="0" y="0"/>
-                      <a:ext cx="5648913" cy="2135241"/>
+                      <a:ext cx="5106113" cy="1314633"/>
                     </a:xfrm>
                     <a:prstGeom prst="rect">
                       <a:avLst/>
@@ -2846,24 +2772,18 @@
     <w:p>
       <w:pPr>
         <w:pStyle w:val="ListParagraph"/>
-        <w:numPr>
-          <w:ilvl w:val="0"/>
-          <w:numId w:val="3"/>
-        </w:numPr>
-        <w:rPr>
-          <w:b w:val="0"/>
-          <w:bCs w:val="0"/>
-        </w:rPr>
-      </w:pPr>
-      <w:r>
-        <w:rPr>
-          <w:b w:val="0"/>
-          <w:bCs w:val="0"/>
-        </w:rPr>
-        <w:t xml:space="preserve"> </w:t>
-      </w:r>
-      <w:r>
-        <w:t>docker build -t my_nginx_image .</w:t>
+        <w:ind w:left="1080" w:firstLine="0"/>
+        <w:rPr>
+          <w:b w:val="0"/>
+          <w:bCs w:val="0"/>
+        </w:rPr>
+      </w:pPr>
+      <w:r>
+        <w:rPr>
+          <w:b w:val="0"/>
+          <w:bCs w:val="0"/>
+        </w:rPr>
+        <w:t>File index.html:</w:t>
       </w:r>
     </w:p>
     <w:p>
@@ -2879,40 +2799,13 @@
         <w:rPr>
           <w:b w:val="0"/>
           <w:bCs w:val="0"/>
-        </w:rPr>
-        <w:t>Xây dựng Docker image từ Dockerfile trong thư mục hiện tại với tên my_nginx_image.</w:t>
-      </w:r>
-    </w:p>
-    <w:p>
-      <w:pPr>
-        <w:pStyle w:val="ListParagraph"/>
-        <w:ind w:left="1080" w:firstLine="0"/>
-        <w:rPr>
-          <w:b w:val="0"/>
-          <w:bCs w:val="0"/>
-        </w:rPr>
-      </w:pPr>
-    </w:p>
-    <w:p>
-      <w:pPr>
-        <w:pStyle w:val="ListParagraph"/>
-        <w:ind w:left="1080" w:firstLine="0"/>
-        <w:rPr>
-          <w:b w:val="0"/>
-          <w:bCs w:val="0"/>
-        </w:rPr>
-      </w:pPr>
-      <w:r>
-        <w:rPr>
-          <w:b w:val="0"/>
-          <w:bCs w:val="0"/>
           <w:noProof/>
         </w:rPr>
         <w:drawing>
-          <wp:inline distT="0" distB="0" distL="0" distR="0" wp14:anchorId="3DDD93C4" wp14:editId="16FA8ECE">
-            <wp:extent cx="5943600" cy="2744470"/>
-            <wp:effectExtent l="0" t="0" r="0" b="0"/>
-            <wp:docPr id="30" name="Picture 30"/>
+          <wp:inline distT="0" distB="0" distL="0" distR="0" wp14:anchorId="2F9DCC54" wp14:editId="25590D81">
+            <wp:extent cx="5638800" cy="2131418"/>
+            <wp:effectExtent l="0" t="0" r="0" b="2540"/>
+            <wp:docPr id="14" name="Picture 14"/>
             <wp:cNvGraphicFramePr>
               <a:graphicFrameLocks xmlns:a="http://schemas.openxmlformats.org/drawingml/2006/main" noChangeAspect="1"/>
             </wp:cNvGraphicFramePr>
@@ -2932,7 +2825,7 @@
                   <pic:spPr>
                     <a:xfrm>
                       <a:off x="0" y="0"/>
-                      <a:ext cx="5943600" cy="2744470"/>
+                      <a:ext cx="5648913" cy="2135241"/>
                     </a:xfrm>
                     <a:prstGeom prst="rect">
                       <a:avLst/>
@@ -2958,16 +2851,6 @@
     <w:p>
       <w:pPr>
         <w:pStyle w:val="ListParagraph"/>
-        <w:ind w:left="1080" w:firstLine="0"/>
-        <w:rPr>
-          <w:b w:val="0"/>
-          <w:bCs w:val="0"/>
-        </w:rPr>
-      </w:pPr>
-    </w:p>
-    <w:p>
-      <w:pPr>
-        <w:pStyle w:val="ListParagraph"/>
         <w:numPr>
           <w:ilvl w:val="0"/>
           <w:numId w:val="3"/>
@@ -2985,7 +2868,7 @@
         <w:t xml:space="preserve"> </w:t>
       </w:r>
       <w:r>
-        <w:t>docker run -d -p 8080:80 my_nginx_image</w:t>
+        <w:t>docker build -t my_nginx_image .</w:t>
       </w:r>
     </w:p>
     <w:p>
@@ -3002,7 +2885,7 @@
           <w:b w:val="0"/>
           <w:bCs w:val="0"/>
         </w:rPr>
-        <w:t>Chạy container từ image my_nginx_image, ánh xạ cổng 8080 của máy host với cổng 80 của container.</w:t>
+        <w:t>Xây dựng Docker image từ Dockerfile trong thư mục hiện tại với tên my_nginx_image.</w:t>
       </w:r>
     </w:p>
     <w:p>
@@ -3014,6 +2897,16 @@
           <w:bCs w:val="0"/>
         </w:rPr>
       </w:pPr>
+    </w:p>
+    <w:p>
+      <w:pPr>
+        <w:pStyle w:val="ListParagraph"/>
+        <w:ind w:left="1080" w:firstLine="0"/>
+        <w:rPr>
+          <w:b w:val="0"/>
+          <w:bCs w:val="0"/>
+        </w:rPr>
+      </w:pPr>
       <w:r>
         <w:rPr>
           <w:b w:val="0"/>
@@ -3021,10 +2914,10 @@
           <w:noProof/>
         </w:rPr>
         <w:drawing>
-          <wp:inline distT="0" distB="0" distL="0" distR="0" wp14:anchorId="49814EE0" wp14:editId="15A657D5">
-            <wp:extent cx="5943600" cy="805180"/>
+          <wp:inline distT="0" distB="0" distL="0" distR="0" wp14:anchorId="3DDD93C4" wp14:editId="16FA8ECE">
+            <wp:extent cx="5943600" cy="2744470"/>
             <wp:effectExtent l="0" t="0" r="0" b="0"/>
-            <wp:docPr id="31" name="Picture 31"/>
+            <wp:docPr id="30" name="Picture 30"/>
             <wp:cNvGraphicFramePr>
               <a:graphicFrameLocks xmlns:a="http://schemas.openxmlformats.org/drawingml/2006/main" noChangeAspect="1"/>
             </wp:cNvGraphicFramePr>
@@ -3044,7 +2937,7 @@
                   <pic:spPr>
                     <a:xfrm>
                       <a:off x="0" y="0"/>
-                      <a:ext cx="5943600" cy="805180"/>
+                      <a:ext cx="5943600" cy="2744470"/>
                     </a:xfrm>
                     <a:prstGeom prst="rect">
                       <a:avLst/>
@@ -3059,34 +2952,84 @@
     </w:p>
     <w:p>
       <w:pPr>
-        <w:ind w:left="720" w:firstLine="0"/>
-        <w:rPr>
-          <w:b w:val="0"/>
-          <w:bCs w:val="0"/>
-        </w:rPr>
-      </w:pPr>
-    </w:p>
-    <w:p>
-      <w:pPr>
-        <w:ind w:left="720" w:firstLine="0"/>
-      </w:pPr>
-      <w:r>
-        <w:t>Kết quả trên trình duyệt:</w:t>
-      </w:r>
-    </w:p>
-    <w:p>
-      <w:pPr>
-        <w:ind w:left="720" w:firstLine="0"/>
-      </w:pPr>
-      <w:r>
-        <w:rPr>
+        <w:pStyle w:val="ListParagraph"/>
+        <w:ind w:left="1080" w:firstLine="0"/>
+        <w:rPr>
+          <w:b w:val="0"/>
+          <w:bCs w:val="0"/>
+        </w:rPr>
+      </w:pPr>
+    </w:p>
+    <w:p>
+      <w:pPr>
+        <w:pStyle w:val="ListParagraph"/>
+        <w:ind w:left="1080" w:firstLine="0"/>
+        <w:rPr>
+          <w:b w:val="0"/>
+          <w:bCs w:val="0"/>
+        </w:rPr>
+      </w:pPr>
+    </w:p>
+    <w:p>
+      <w:pPr>
+        <w:pStyle w:val="ListParagraph"/>
+        <w:numPr>
+          <w:ilvl w:val="0"/>
+          <w:numId w:val="3"/>
+        </w:numPr>
+        <w:rPr>
+          <w:b w:val="0"/>
+          <w:bCs w:val="0"/>
+        </w:rPr>
+      </w:pPr>
+      <w:r>
+        <w:rPr>
+          <w:b w:val="0"/>
+          <w:bCs w:val="0"/>
+        </w:rPr>
+        <w:t xml:space="preserve"> </w:t>
+      </w:r>
+      <w:r>
+        <w:t>docker run -d -p 8080:80 my_nginx_image</w:t>
+      </w:r>
+    </w:p>
+    <w:p>
+      <w:pPr>
+        <w:pStyle w:val="ListParagraph"/>
+        <w:ind w:left="1080" w:firstLine="0"/>
+        <w:rPr>
+          <w:b w:val="0"/>
+          <w:bCs w:val="0"/>
+        </w:rPr>
+      </w:pPr>
+      <w:r>
+        <w:rPr>
+          <w:b w:val="0"/>
+          <w:bCs w:val="0"/>
+        </w:rPr>
+        <w:t>Chạy container từ image my_nginx_image, ánh xạ cổng 8080 của máy host với cổng 80 của container.</w:t>
+      </w:r>
+    </w:p>
+    <w:p>
+      <w:pPr>
+        <w:pStyle w:val="ListParagraph"/>
+        <w:ind w:left="1080" w:firstLine="0"/>
+        <w:rPr>
+          <w:b w:val="0"/>
+          <w:bCs w:val="0"/>
+        </w:rPr>
+      </w:pPr>
+      <w:r>
+        <w:rPr>
+          <w:b w:val="0"/>
+          <w:bCs w:val="0"/>
           <w:noProof/>
         </w:rPr>
         <w:drawing>
-          <wp:inline distT="0" distB="0" distL="0" distR="0" wp14:anchorId="224EDD78" wp14:editId="634A839E">
-            <wp:extent cx="5943600" cy="1226820"/>
+          <wp:inline distT="0" distB="0" distL="0" distR="0" wp14:anchorId="49814EE0" wp14:editId="15A657D5">
+            <wp:extent cx="5943600" cy="805180"/>
             <wp:effectExtent l="0" t="0" r="0" b="0"/>
-            <wp:docPr id="32" name="Picture 32"/>
+            <wp:docPr id="31" name="Picture 31"/>
             <wp:cNvGraphicFramePr>
               <a:graphicFrameLocks xmlns:a="http://schemas.openxmlformats.org/drawingml/2006/main" noChangeAspect="1"/>
             </wp:cNvGraphicFramePr>
@@ -3106,7 +3049,7 @@
                   <pic:spPr>
                     <a:xfrm>
                       <a:off x="0" y="0"/>
-                      <a:ext cx="5943600" cy="1226820"/>
+                      <a:ext cx="5943600" cy="805180"/>
                     </a:xfrm>
                     <a:prstGeom prst="rect">
                       <a:avLst/>
@@ -3121,72 +3064,34 @@
     </w:p>
     <w:p>
       <w:pPr>
-        <w:ind w:firstLine="0"/>
-      </w:pPr>
-      <w:r>
-        <w:br w:type="page"/>
-      </w:r>
-    </w:p>
-    <w:p>
-      <w:pPr>
         <w:ind w:left="720" w:firstLine="0"/>
-      </w:pPr>
-      <w:r>
-        <w:lastRenderedPageBreak/>
-        <w:t>Phần 2: Thao tác với Dockerfile</w:t>
-      </w:r>
+        <w:rPr>
+          <w:b w:val="0"/>
+          <w:bCs w:val="0"/>
+        </w:rPr>
+      </w:pPr>
     </w:p>
     <w:p>
       <w:pPr>
         <w:ind w:left="720" w:firstLine="0"/>
       </w:pPr>
       <w:r>
-        <w:t xml:space="preserve">Bài 1: Tạo Dockerfile chạy một ứng dụng Node.js đơn giản </w:t>
+        <w:t>Kết quả trên trình duyệt:</w:t>
       </w:r>
     </w:p>
     <w:p>
       <w:pPr>
         <w:ind w:left="720" w:firstLine="0"/>
-        <w:rPr>
-          <w:b w:val="0"/>
-          <w:bCs w:val="0"/>
-        </w:rPr>
-      </w:pPr>
-      <w:r>
-        <w:rPr>
-          <w:b w:val="0"/>
-          <w:bCs w:val="0"/>
-        </w:rPr>
-        <w:t>Yêu cầu: Viết Dockerfile để chạy một ứng dụng Node.js hiển thị "Hello, Docker!" trên cổng 3000. Sử dụng node:18 làm base image.</w:t>
-      </w:r>
-    </w:p>
-    <w:p>
-      <w:pPr>
-        <w:ind w:left="720" w:firstLine="0"/>
-      </w:pPr>
-      <w:r>
-        <w:t>Tạo thư mục dự án</w:t>
-      </w:r>
-    </w:p>
-    <w:p>
-      <w:pPr>
-        <w:ind w:left="720" w:firstLine="0"/>
-        <w:rPr>
-          <w:b w:val="0"/>
-          <w:bCs w:val="0"/>
-        </w:rPr>
-      </w:pPr>
-      <w:r>
-        <w:rPr>
-          <w:b w:val="0"/>
-          <w:bCs w:val="0"/>
+      </w:pPr>
+      <w:r>
+        <w:rPr>
           <w:noProof/>
         </w:rPr>
         <w:drawing>
-          <wp:inline distT="0" distB="0" distL="0" distR="0" wp14:anchorId="0280AE74" wp14:editId="1DB14836">
-            <wp:extent cx="5811061" cy="1162212"/>
+          <wp:inline distT="0" distB="0" distL="0" distR="0" wp14:anchorId="224EDD78" wp14:editId="634A839E">
+            <wp:extent cx="5943600" cy="1226820"/>
             <wp:effectExtent l="0" t="0" r="0" b="0"/>
-            <wp:docPr id="33" name="Picture 33"/>
+            <wp:docPr id="32" name="Picture 32"/>
             <wp:cNvGraphicFramePr>
               <a:graphicFrameLocks xmlns:a="http://schemas.openxmlformats.org/drawingml/2006/main" noChangeAspect="1"/>
             </wp:cNvGraphicFramePr>
@@ -3206,7 +3111,7 @@
                   <pic:spPr>
                     <a:xfrm>
                       <a:off x="0" y="0"/>
-                      <a:ext cx="5811061" cy="1162212"/>
+                      <a:ext cx="5943600" cy="1226820"/>
                     </a:xfrm>
                     <a:prstGeom prst="rect">
                       <a:avLst/>
@@ -3221,15 +3126,72 @@
     </w:p>
     <w:p>
       <w:pPr>
+        <w:ind w:firstLine="0"/>
+      </w:pPr>
+      <w:r>
+        <w:br w:type="page"/>
+      </w:r>
+    </w:p>
+    <w:p>
+      <w:pPr>
+        <w:pStyle w:val="Heading1"/>
+        <w:rPr>
+          <w:rFonts w:ascii="Times New Roman" w:hAnsi="Times New Roman" w:cs="Times New Roman"/>
+          <w:color w:val="auto"/>
+        </w:rPr>
+      </w:pPr>
+      <w:r>
+        <w:rPr>
+          <w:rFonts w:ascii="Times New Roman" w:hAnsi="Times New Roman" w:cs="Times New Roman"/>
+          <w:color w:val="auto"/>
+        </w:rPr>
+        <w:lastRenderedPageBreak/>
+        <w:t>Phần 2: Thao tác với Dockerfile</w:t>
+      </w:r>
+    </w:p>
+    <w:p>
+      <w:pPr>
+        <w:pStyle w:val="Heading2"/>
+        <w:rPr>
+          <w:rFonts w:ascii="Times New Roman" w:hAnsi="Times New Roman" w:cs="Times New Roman"/>
+          <w:color w:val="auto"/>
+        </w:rPr>
+      </w:pPr>
+      <w:r>
+        <w:rPr>
+          <w:rFonts w:ascii="Times New Roman" w:hAnsi="Times New Roman" w:cs="Times New Roman"/>
+          <w:color w:val="auto"/>
+        </w:rPr>
+        <w:t xml:space="preserve">Bài 1: Tạo Dockerfile chạy một ứng dụng Node.js đơn giản </w:t>
+      </w:r>
+    </w:p>
+    <w:p>
+      <w:pPr>
         <w:ind w:left="720" w:firstLine="0"/>
-      </w:pPr>
-      <w:r>
-        <w:t>Tạo file server.js</w:t>
+        <w:rPr>
+          <w:b w:val="0"/>
+          <w:bCs w:val="0"/>
+        </w:rPr>
+      </w:pPr>
+      <w:r>
+        <w:rPr>
+          <w:b w:val="0"/>
+          <w:bCs w:val="0"/>
+        </w:rPr>
+        <w:t>Yêu cầu: Viết Dockerfile để chạy một ứng dụng Node.js hiển thị "Hello, Docker!" trên cổng 3000. Sử dụng node:18 làm base image.</w:t>
       </w:r>
     </w:p>
     <w:p>
       <w:pPr>
         <w:ind w:left="720" w:firstLine="0"/>
+      </w:pPr>
+      <w:r>
+        <w:t>Tạo thư mục dự án</w:t>
+      </w:r>
+    </w:p>
+    <w:p>
+      <w:pPr>
+        <w:ind w:left="720" w:firstLine="0"/>
         <w:rPr>
           <w:b w:val="0"/>
           <w:bCs w:val="0"/>
@@ -3242,10 +3204,10 @@
           <w:noProof/>
         </w:rPr>
         <w:drawing>
-          <wp:inline distT="0" distB="0" distL="0" distR="0" wp14:anchorId="4ADE1A08" wp14:editId="39EC67B6">
-            <wp:extent cx="5943600" cy="2621280"/>
-            <wp:effectExtent l="0" t="0" r="0" b="7620"/>
-            <wp:docPr id="44" name="Picture 44"/>
+          <wp:inline distT="0" distB="0" distL="0" distR="0" wp14:anchorId="0280AE74" wp14:editId="1DB14836">
+            <wp:extent cx="5811061" cy="1162212"/>
+            <wp:effectExtent l="0" t="0" r="0" b="0"/>
+            <wp:docPr id="33" name="Picture 33"/>
             <wp:cNvGraphicFramePr>
               <a:graphicFrameLocks xmlns:a="http://schemas.openxmlformats.org/drawingml/2006/main" noChangeAspect="1"/>
             </wp:cNvGraphicFramePr>
@@ -3265,7 +3227,7 @@
                   <pic:spPr>
                     <a:xfrm>
                       <a:off x="0" y="0"/>
-                      <a:ext cx="5943600" cy="2621280"/>
+                      <a:ext cx="5811061" cy="1162212"/>
                     </a:xfrm>
                     <a:prstGeom prst="rect">
                       <a:avLst/>
@@ -3283,26 +3245,28 @@
         <w:ind w:left="720" w:firstLine="0"/>
       </w:pPr>
       <w:r>
-        <w:t>Tạo file package.json</w:t>
-      </w:r>
-      <w:r>
-        <w:t xml:space="preserve"> và cài express</w:t>
+        <w:t>Tạo file server.js</w:t>
       </w:r>
     </w:p>
     <w:p>
       <w:pPr>
         <w:ind w:left="720" w:firstLine="0"/>
-      </w:pPr>
-      <w:r>
-        <w:rPr>
+        <w:rPr>
+          <w:b w:val="0"/>
+          <w:bCs w:val="0"/>
+        </w:rPr>
+      </w:pPr>
+      <w:r>
+        <w:rPr>
+          <w:b w:val="0"/>
+          <w:bCs w:val="0"/>
           <w:noProof/>
         </w:rPr>
-        <w:lastRenderedPageBreak/>
         <w:drawing>
-          <wp:inline distT="0" distB="0" distL="0" distR="0" wp14:anchorId="6A399BB3" wp14:editId="66EEAB4E">
-            <wp:extent cx="5943600" cy="3287395"/>
-            <wp:effectExtent l="0" t="0" r="0" b="8255"/>
-            <wp:docPr id="36" name="Picture 36"/>
+          <wp:inline distT="0" distB="0" distL="0" distR="0" wp14:anchorId="4ADE1A08" wp14:editId="39EC67B6">
+            <wp:extent cx="5943600" cy="2621280"/>
+            <wp:effectExtent l="0" t="0" r="0" b="7620"/>
+            <wp:docPr id="44" name="Picture 44"/>
             <wp:cNvGraphicFramePr>
               <a:graphicFrameLocks xmlns:a="http://schemas.openxmlformats.org/drawingml/2006/main" noChangeAspect="1"/>
             </wp:cNvGraphicFramePr>
@@ -3322,7 +3286,7 @@
                   <pic:spPr>
                     <a:xfrm>
                       <a:off x="0" y="0"/>
-                      <a:ext cx="5943600" cy="3287395"/>
+                      <a:ext cx="5943600" cy="2621280"/>
                     </a:xfrm>
                     <a:prstGeom prst="rect">
                       <a:avLst/>
@@ -3340,14 +3304,26 @@
         <w:ind w:left="720" w:firstLine="0"/>
       </w:pPr>
       <w:r>
+        <w:t>Tạo file package.json</w:t>
+      </w:r>
+      <w:r>
+        <w:t xml:space="preserve"> và cài express</w:t>
+      </w:r>
+    </w:p>
+    <w:p>
+      <w:pPr>
+        <w:ind w:left="720" w:firstLine="0"/>
+      </w:pPr>
+      <w:r>
         <w:rPr>
           <w:noProof/>
         </w:rPr>
+        <w:lastRenderedPageBreak/>
         <w:drawing>
-          <wp:inline distT="0" distB="0" distL="0" distR="0" wp14:anchorId="14EC6C4C" wp14:editId="16500D73">
-            <wp:extent cx="5943600" cy="1601470"/>
-            <wp:effectExtent l="0" t="0" r="0" b="0"/>
-            <wp:docPr id="37" name="Picture 37"/>
+          <wp:inline distT="0" distB="0" distL="0" distR="0" wp14:anchorId="6A399BB3" wp14:editId="66EEAB4E">
+            <wp:extent cx="5943600" cy="3287395"/>
+            <wp:effectExtent l="0" t="0" r="0" b="8255"/>
+            <wp:docPr id="36" name="Picture 36"/>
             <wp:cNvGraphicFramePr>
               <a:graphicFrameLocks xmlns:a="http://schemas.openxmlformats.org/drawingml/2006/main" noChangeAspect="1"/>
             </wp:cNvGraphicFramePr>
@@ -3367,7 +3343,7 @@
                   <pic:spPr>
                     <a:xfrm>
                       <a:off x="0" y="0"/>
-                      <a:ext cx="5943600" cy="1601470"/>
+                      <a:ext cx="5943600" cy="3287395"/>
                     </a:xfrm>
                     <a:prstGeom prst="rect">
                       <a:avLst/>
@@ -3385,22 +3361,14 @@
         <w:ind w:left="720" w:firstLine="0"/>
       </w:pPr>
       <w:r>
-        <w:t>Viết Dockerfile</w:t>
-      </w:r>
-    </w:p>
-    <w:p>
-      <w:pPr>
-        <w:ind w:left="720" w:firstLine="0"/>
-      </w:pPr>
-      <w:r>
         <w:rPr>
           <w:noProof/>
         </w:rPr>
         <w:drawing>
-          <wp:inline distT="0" distB="0" distL="0" distR="0" wp14:anchorId="6649A49A" wp14:editId="22119111">
-            <wp:extent cx="3063240" cy="2748472"/>
-            <wp:effectExtent l="0" t="0" r="3810" b="0"/>
-            <wp:docPr id="38" name="Picture 38"/>
+          <wp:inline distT="0" distB="0" distL="0" distR="0" wp14:anchorId="14EC6C4C" wp14:editId="16500D73">
+            <wp:extent cx="5943600" cy="1601470"/>
+            <wp:effectExtent l="0" t="0" r="0" b="0"/>
+            <wp:docPr id="37" name="Picture 37"/>
             <wp:cNvGraphicFramePr>
               <a:graphicFrameLocks xmlns:a="http://schemas.openxmlformats.org/drawingml/2006/main" noChangeAspect="1"/>
             </wp:cNvGraphicFramePr>
@@ -3420,7 +3388,7 @@
                   <pic:spPr>
                     <a:xfrm>
                       <a:off x="0" y="0"/>
-                      <a:ext cx="3067204" cy="2752028"/>
+                      <a:ext cx="5943600" cy="1601470"/>
                     </a:xfrm>
                     <a:prstGeom prst="rect">
                       <a:avLst/>
@@ -3438,8 +3406,7 @@
         <w:ind w:left="720" w:firstLine="0"/>
       </w:pPr>
       <w:r>
-        <w:lastRenderedPageBreak/>
-        <w:t>Build &amp; Run Docker Container</w:t>
+        <w:t>Viết Dockerfile</w:t>
       </w:r>
     </w:p>
     <w:p>
@@ -3451,10 +3418,10 @@
           <w:noProof/>
         </w:rPr>
         <w:drawing>
-          <wp:inline distT="0" distB="0" distL="0" distR="0" wp14:anchorId="7BB5B280" wp14:editId="292AF5D8">
-            <wp:extent cx="5943600" cy="3087370"/>
-            <wp:effectExtent l="0" t="0" r="0" b="0"/>
-            <wp:docPr id="45" name="Picture 45"/>
+          <wp:inline distT="0" distB="0" distL="0" distR="0" wp14:anchorId="6649A49A" wp14:editId="22119111">
+            <wp:extent cx="3063240" cy="2748472"/>
+            <wp:effectExtent l="0" t="0" r="3810" b="0"/>
+            <wp:docPr id="38" name="Picture 38"/>
             <wp:cNvGraphicFramePr>
               <a:graphicFrameLocks xmlns:a="http://schemas.openxmlformats.org/drawingml/2006/main" noChangeAspect="1"/>
             </wp:cNvGraphicFramePr>
@@ -3474,7 +3441,7 @@
                   <pic:spPr>
                     <a:xfrm>
                       <a:off x="0" y="0"/>
-                      <a:ext cx="5943600" cy="3087370"/>
+                      <a:ext cx="3067204" cy="2752028"/>
                     </a:xfrm>
                     <a:prstGeom prst="rect">
                       <a:avLst/>
@@ -3492,14 +3459,23 @@
         <w:ind w:left="720" w:firstLine="0"/>
       </w:pPr>
       <w:r>
+        <w:lastRenderedPageBreak/>
+        <w:t>Build &amp; Run Docker Container</w:t>
+      </w:r>
+    </w:p>
+    <w:p>
+      <w:pPr>
+        <w:ind w:left="720" w:firstLine="0"/>
+      </w:pPr>
+      <w:r>
         <w:rPr>
           <w:noProof/>
         </w:rPr>
         <w:drawing>
-          <wp:inline distT="0" distB="0" distL="0" distR="0" wp14:anchorId="48F9211F" wp14:editId="26E38AC8">
-            <wp:extent cx="5943600" cy="602615"/>
-            <wp:effectExtent l="0" t="0" r="0" b="6985"/>
-            <wp:docPr id="46" name="Picture 46"/>
+          <wp:inline distT="0" distB="0" distL="0" distR="0" wp14:anchorId="7BB5B280" wp14:editId="292AF5D8">
+            <wp:extent cx="5943600" cy="3087370"/>
+            <wp:effectExtent l="0" t="0" r="0" b="0"/>
+            <wp:docPr id="45" name="Picture 45"/>
             <wp:cNvGraphicFramePr>
               <a:graphicFrameLocks xmlns:a="http://schemas.openxmlformats.org/drawingml/2006/main" noChangeAspect="1"/>
             </wp:cNvGraphicFramePr>
@@ -3519,7 +3495,7 @@
                   <pic:spPr>
                     <a:xfrm>
                       <a:off x="0" y="0"/>
-                      <a:ext cx="5943600" cy="602615"/>
+                      <a:ext cx="5943600" cy="3087370"/>
                     </a:xfrm>
                     <a:prstGeom prst="rect">
                       <a:avLst/>
@@ -3537,22 +3513,14 @@
         <w:ind w:left="720" w:firstLine="0"/>
       </w:pPr>
       <w:r>
-        <w:t>Kết quả trên trình duyệt:</w:t>
-      </w:r>
-    </w:p>
-    <w:p>
-      <w:pPr>
-        <w:ind w:left="720" w:firstLine="0"/>
-      </w:pPr>
-      <w:r>
         <w:rPr>
           <w:noProof/>
         </w:rPr>
         <w:drawing>
-          <wp:inline distT="0" distB="0" distL="0" distR="0" wp14:anchorId="07A8688B" wp14:editId="4AD223A1">
-            <wp:extent cx="5943600" cy="1250950"/>
-            <wp:effectExtent l="0" t="0" r="0" b="6350"/>
-            <wp:docPr id="47" name="Picture 47"/>
+          <wp:inline distT="0" distB="0" distL="0" distR="0" wp14:anchorId="48F9211F" wp14:editId="26E38AC8">
+            <wp:extent cx="5943600" cy="602615"/>
+            <wp:effectExtent l="0" t="0" r="0" b="6985"/>
+            <wp:docPr id="46" name="Picture 46"/>
             <wp:cNvGraphicFramePr>
               <a:graphicFrameLocks xmlns:a="http://schemas.openxmlformats.org/drawingml/2006/main" noChangeAspect="1"/>
             </wp:cNvGraphicFramePr>
@@ -3572,7 +3540,7 @@
                   <pic:spPr>
                     <a:xfrm>
                       <a:off x="0" y="0"/>
-                      <a:ext cx="5943600" cy="1250950"/>
+                      <a:ext cx="5943600" cy="602615"/>
                     </a:xfrm>
                     <a:prstGeom prst="rect">
                       <a:avLst/>
@@ -3587,67 +3555,25 @@
     </w:p>
     <w:p>
       <w:pPr>
-        <w:ind w:firstLine="0"/>
-      </w:pPr>
-      <w:r>
-        <w:br w:type="page"/>
-      </w:r>
-    </w:p>
-    <w:p>
-      <w:pPr>
         <w:ind w:left="720" w:firstLine="0"/>
       </w:pPr>
+      <w:r>
+        <w:t>Kết quả trên trình duyệt:</w:t>
+      </w:r>
     </w:p>
     <w:p>
       <w:pPr>
         <w:ind w:left="720" w:firstLine="0"/>
       </w:pPr>
       <w:r>
-        <w:t>Bài 2: Tạo Dockerfile chạy một ứng dụng Python Flask</w:t>
-      </w:r>
-    </w:p>
-    <w:p>
-      <w:pPr>
-        <w:ind w:left="720" w:firstLine="0"/>
-        <w:rPr>
-          <w:b w:val="0"/>
-          <w:bCs w:val="0"/>
-        </w:rPr>
-      </w:pPr>
-      <w:r>
-        <w:rPr>
-          <w:b w:val="0"/>
-          <w:bCs w:val="0"/>
-        </w:rPr>
-        <w:t>Yêu cầu: Viết Dockerfile để chạy một ứng dụng Flask hiển thị "Hello, Docker Flask!" trên cổng 5000. Sử dụng python:3.9 làm base image.</w:t>
-      </w:r>
-    </w:p>
-    <w:p>
-      <w:pPr>
-        <w:ind w:left="720" w:firstLine="0"/>
-      </w:pPr>
-      <w:r>
-        <w:t>Tạo thư mục dự án</w:t>
-      </w:r>
-    </w:p>
-    <w:p>
-      <w:pPr>
-        <w:ind w:left="720" w:firstLine="0"/>
-        <w:rPr>
-          <w:b w:val="0"/>
-          <w:bCs w:val="0"/>
-        </w:rPr>
-      </w:pPr>
-      <w:r>
-        <w:rPr>
-          <w:b w:val="0"/>
-          <w:bCs w:val="0"/>
+        <w:rPr>
+          <w:noProof/>
         </w:rPr>
         <w:drawing>
-          <wp:inline distT="0" distB="0" distL="0" distR="0" wp14:anchorId="6E877804" wp14:editId="5E1433E7">
-            <wp:extent cx="5868219" cy="1143160"/>
-            <wp:effectExtent l="0" t="0" r="0" b="0"/>
-            <wp:docPr id="49" name="Picture 49"/>
+          <wp:inline distT="0" distB="0" distL="0" distR="0" wp14:anchorId="07A8688B" wp14:editId="4AD223A1">
+            <wp:extent cx="5943600" cy="1250950"/>
+            <wp:effectExtent l="0" t="0" r="0" b="6350"/>
+            <wp:docPr id="47" name="Picture 47"/>
             <wp:cNvGraphicFramePr>
               <a:graphicFrameLocks xmlns:a="http://schemas.openxmlformats.org/drawingml/2006/main" noChangeAspect="1"/>
             </wp:cNvGraphicFramePr>
@@ -3667,7 +3593,7 @@
                   <pic:spPr>
                     <a:xfrm>
                       <a:off x="0" y="0"/>
-                      <a:ext cx="5868219" cy="1143160"/>
+                      <a:ext cx="5943600" cy="1250950"/>
                     </a:xfrm>
                     <a:prstGeom prst="rect">
                       <a:avLst/>
@@ -3682,10 +3608,31 @@
     </w:p>
     <w:p>
       <w:pPr>
+        <w:ind w:firstLine="0"/>
+      </w:pPr>
+      <w:r>
+        <w:br w:type="page"/>
+      </w:r>
+    </w:p>
+    <w:p>
+      <w:pPr>
         <w:ind w:left="720" w:firstLine="0"/>
       </w:pPr>
-      <w:r>
-        <w:t>Tạo file app.py</w:t>
+    </w:p>
+    <w:p>
+      <w:pPr>
+        <w:pStyle w:val="Heading2"/>
+        <w:rPr>
+          <w:rFonts w:ascii="Times New Roman" w:hAnsi="Times New Roman" w:cs="Times New Roman"/>
+          <w:color w:val="auto"/>
+        </w:rPr>
+      </w:pPr>
+      <w:r>
+        <w:rPr>
+          <w:rFonts w:ascii="Times New Roman" w:hAnsi="Times New Roman" w:cs="Times New Roman"/>
+          <w:color w:val="auto"/>
+        </w:rPr>
+        <w:t>Bài 2: Tạo Dockerfile chạy một ứng dụng Python Flask</w:t>
       </w:r>
     </w:p>
     <w:p>
@@ -3701,11 +3648,36 @@
           <w:b w:val="0"/>
           <w:bCs w:val="0"/>
         </w:rPr>
+        <w:t>Yêu cầu: Viết Dockerfile để chạy một ứng dụng Flask hiển thị "Hello, Docker Flask!" trên cổng 5000. Sử dụng python:3.9 làm base image.</w:t>
+      </w:r>
+    </w:p>
+    <w:p>
+      <w:pPr>
+        <w:ind w:left="720" w:firstLine="0"/>
+      </w:pPr>
+      <w:r>
+        <w:t>Tạo thư mục dự án</w:t>
+      </w:r>
+    </w:p>
+    <w:p>
+      <w:pPr>
+        <w:ind w:left="720" w:firstLine="0"/>
+        <w:rPr>
+          <w:b w:val="0"/>
+          <w:bCs w:val="0"/>
+        </w:rPr>
+      </w:pPr>
+      <w:r>
+        <w:rPr>
+          <w:b w:val="0"/>
+          <w:bCs w:val="0"/>
+          <w:noProof/>
+        </w:rPr>
         <w:drawing>
-          <wp:inline distT="0" distB="0" distL="0" distR="0" wp14:anchorId="1BC52729" wp14:editId="095D987A">
-            <wp:extent cx="5943600" cy="2858135"/>
+          <wp:inline distT="0" distB="0" distL="0" distR="0" wp14:anchorId="6E877804" wp14:editId="5E1433E7">
+            <wp:extent cx="5868219" cy="1143160"/>
             <wp:effectExtent l="0" t="0" r="0" b="0"/>
-            <wp:docPr id="50" name="Picture 50"/>
+            <wp:docPr id="49" name="Picture 49"/>
             <wp:cNvGraphicFramePr>
               <a:graphicFrameLocks xmlns:a="http://schemas.openxmlformats.org/drawingml/2006/main" noChangeAspect="1"/>
             </wp:cNvGraphicFramePr>
@@ -3725,7 +3697,7 @@
                   <pic:spPr>
                     <a:xfrm>
                       <a:off x="0" y="0"/>
-                      <a:ext cx="5943600" cy="2858135"/>
+                      <a:ext cx="5868219" cy="1143160"/>
                     </a:xfrm>
                     <a:prstGeom prst="rect">
                       <a:avLst/>
@@ -3743,19 +3715,28 @@
         <w:ind w:left="720" w:firstLine="0"/>
       </w:pPr>
       <w:r>
-        <w:t>Tạo file requirements.txt</w:t>
+        <w:t>Tạo file app.py</w:t>
       </w:r>
     </w:p>
     <w:p>
       <w:pPr>
         <w:ind w:left="720" w:firstLine="0"/>
-      </w:pPr>
-      <w:r>
+        <w:rPr>
+          <w:b w:val="0"/>
+          <w:bCs w:val="0"/>
+        </w:rPr>
+      </w:pPr>
+      <w:r>
+        <w:rPr>
+          <w:b w:val="0"/>
+          <w:bCs w:val="0"/>
+          <w:noProof/>
+        </w:rPr>
         <w:drawing>
-          <wp:inline distT="0" distB="0" distL="0" distR="0" wp14:anchorId="244A07EC" wp14:editId="471E9EAF">
-            <wp:extent cx="3181794" cy="1514686"/>
-            <wp:effectExtent l="0" t="0" r="0" b="9525"/>
-            <wp:docPr id="51" name="Picture 51"/>
+          <wp:inline distT="0" distB="0" distL="0" distR="0" wp14:anchorId="1BC52729" wp14:editId="095D987A">
+            <wp:extent cx="5943600" cy="2858135"/>
+            <wp:effectExtent l="0" t="0" r="0" b="0"/>
+            <wp:docPr id="50" name="Picture 50"/>
             <wp:cNvGraphicFramePr>
               <a:graphicFrameLocks xmlns:a="http://schemas.openxmlformats.org/drawingml/2006/main" noChangeAspect="1"/>
             </wp:cNvGraphicFramePr>
@@ -3775,7 +3756,7 @@
                   <pic:spPr>
                     <a:xfrm>
                       <a:off x="0" y="0"/>
-                      <a:ext cx="3181794" cy="1514686"/>
+                      <a:ext cx="5943600" cy="2858135"/>
                     </a:xfrm>
                     <a:prstGeom prst="rect">
                       <a:avLst/>
@@ -3792,26 +3773,23 @@
       <w:pPr>
         <w:ind w:left="720" w:firstLine="0"/>
       </w:pPr>
+      <w:r>
+        <w:t>Tạo file requirements.txt</w:t>
+      </w:r>
     </w:p>
     <w:p>
       <w:pPr>
         <w:ind w:left="720" w:firstLine="0"/>
       </w:pPr>
       <w:r>
-        <w:lastRenderedPageBreak/>
-        <w:t>Viết Dockerfile</w:t>
-      </w:r>
-    </w:p>
-    <w:p>
-      <w:pPr>
-        <w:ind w:left="720" w:firstLine="0"/>
-      </w:pPr>
-      <w:r>
+        <w:rPr>
+          <w:noProof/>
+        </w:rPr>
         <w:drawing>
-          <wp:inline distT="0" distB="0" distL="0" distR="0" wp14:anchorId="2DDB77C3" wp14:editId="578E522C">
-            <wp:extent cx="5572903" cy="4505954"/>
-            <wp:effectExtent l="0" t="0" r="8890" b="9525"/>
-            <wp:docPr id="52" name="Picture 52"/>
+          <wp:inline distT="0" distB="0" distL="0" distR="0" wp14:anchorId="244A07EC" wp14:editId="471E9EAF">
+            <wp:extent cx="3181794" cy="1514686"/>
+            <wp:effectExtent l="0" t="0" r="0" b="9525"/>
+            <wp:docPr id="51" name="Picture 51"/>
             <wp:cNvGraphicFramePr>
               <a:graphicFrameLocks xmlns:a="http://schemas.openxmlformats.org/drawingml/2006/main" noChangeAspect="1"/>
             </wp:cNvGraphicFramePr>
@@ -3831,7 +3809,7 @@
                   <pic:spPr>
                     <a:xfrm>
                       <a:off x="0" y="0"/>
-                      <a:ext cx="5572903" cy="4505954"/>
+                      <a:ext cx="3181794" cy="1514686"/>
                     </a:xfrm>
                     <a:prstGeom prst="rect">
                       <a:avLst/>
@@ -3848,20 +3826,29 @@
       <w:pPr>
         <w:ind w:left="720" w:firstLine="0"/>
       </w:pPr>
-      <w:r>
-        <w:t>Build &amp; Run Docker Container</w:t>
-      </w:r>
     </w:p>
     <w:p>
       <w:pPr>
         <w:ind w:left="720" w:firstLine="0"/>
       </w:pPr>
       <w:r>
+        <w:lastRenderedPageBreak/>
+        <w:t>Viết Dockerfile</w:t>
+      </w:r>
+    </w:p>
+    <w:p>
+      <w:pPr>
+        <w:ind w:left="720" w:firstLine="0"/>
+      </w:pPr>
+      <w:r>
+        <w:rPr>
+          <w:noProof/>
+        </w:rPr>
         <w:drawing>
-          <wp:inline distT="0" distB="0" distL="0" distR="0" wp14:anchorId="6CDF2688" wp14:editId="35CE8ACB">
-            <wp:extent cx="4739640" cy="2960249"/>
-            <wp:effectExtent l="0" t="0" r="3810" b="0"/>
-            <wp:docPr id="53" name="Picture 53"/>
+          <wp:inline distT="0" distB="0" distL="0" distR="0" wp14:anchorId="2DDB77C3" wp14:editId="578E522C">
+            <wp:extent cx="5572903" cy="4505954"/>
+            <wp:effectExtent l="0" t="0" r="8890" b="9525"/>
+            <wp:docPr id="52" name="Picture 52"/>
             <wp:cNvGraphicFramePr>
               <a:graphicFrameLocks xmlns:a="http://schemas.openxmlformats.org/drawingml/2006/main" noChangeAspect="1"/>
             </wp:cNvGraphicFramePr>
@@ -3881,7 +3868,7 @@
                   <pic:spPr>
                     <a:xfrm>
                       <a:off x="0" y="0"/>
-                      <a:ext cx="4746162" cy="2964323"/>
+                      <a:ext cx="5572903" cy="4505954"/>
                     </a:xfrm>
                     <a:prstGeom prst="rect">
                       <a:avLst/>
@@ -3899,12 +3886,22 @@
         <w:ind w:left="720" w:firstLine="0"/>
       </w:pPr>
       <w:r>
-        <w:lastRenderedPageBreak/>
+        <w:t>Build &amp; Run Docker Container</w:t>
+      </w:r>
+    </w:p>
+    <w:p>
+      <w:pPr>
+        <w:ind w:left="720" w:firstLine="0"/>
+      </w:pPr>
+      <w:r>
+        <w:rPr>
+          <w:noProof/>
+        </w:rPr>
         <w:drawing>
-          <wp:inline distT="0" distB="0" distL="0" distR="0" wp14:anchorId="705B7E5C" wp14:editId="36AF073B">
-            <wp:extent cx="5943600" cy="612140"/>
-            <wp:effectExtent l="0" t="0" r="0" b="0"/>
-            <wp:docPr id="54" name="Picture 54"/>
+          <wp:inline distT="0" distB="0" distL="0" distR="0" wp14:anchorId="6CDF2688" wp14:editId="35CE8ACB">
+            <wp:extent cx="4739640" cy="2960249"/>
+            <wp:effectExtent l="0" t="0" r="3810" b="0"/>
+            <wp:docPr id="53" name="Picture 53"/>
             <wp:cNvGraphicFramePr>
               <a:graphicFrameLocks xmlns:a="http://schemas.openxmlformats.org/drawingml/2006/main" noChangeAspect="1"/>
             </wp:cNvGraphicFramePr>
@@ -3924,7 +3921,7 @@
                   <pic:spPr>
                     <a:xfrm>
                       <a:off x="0" y="0"/>
-                      <a:ext cx="5943600" cy="612140"/>
+                      <a:ext cx="4746162" cy="2964323"/>
                     </a:xfrm>
                     <a:prstGeom prst="rect">
                       <a:avLst/>
@@ -3942,19 +3939,15 @@
         <w:ind w:left="720" w:firstLine="0"/>
       </w:pPr>
       <w:r>
-        <w:t>Kết quả trên trình duyệt:</w:t>
-      </w:r>
-    </w:p>
-    <w:p>
-      <w:pPr>
-        <w:ind w:left="720" w:firstLine="0"/>
-      </w:pPr>
-      <w:r>
+        <w:rPr>
+          <w:noProof/>
+        </w:rPr>
+        <w:lastRenderedPageBreak/>
         <w:drawing>
-          <wp:inline distT="0" distB="0" distL="0" distR="0" wp14:anchorId="6F9A986E" wp14:editId="66CE4EED">
-            <wp:extent cx="5943600" cy="1221740"/>
+          <wp:inline distT="0" distB="0" distL="0" distR="0" wp14:anchorId="705B7E5C" wp14:editId="36AF073B">
+            <wp:extent cx="5943600" cy="612140"/>
             <wp:effectExtent l="0" t="0" r="0" b="0"/>
-            <wp:docPr id="55" name="Picture 55"/>
+            <wp:docPr id="54" name="Picture 54"/>
             <wp:cNvGraphicFramePr>
               <a:graphicFrameLocks xmlns:a="http://schemas.openxmlformats.org/drawingml/2006/main" noChangeAspect="1"/>
             </wp:cNvGraphicFramePr>
@@ -3974,6 +3967,59 @@
                   <pic:spPr>
                     <a:xfrm>
                       <a:off x="0" y="0"/>
+                      <a:ext cx="5943600" cy="612140"/>
+                    </a:xfrm>
+                    <a:prstGeom prst="rect">
+                      <a:avLst/>
+                    </a:prstGeom>
+                  </pic:spPr>
+                </pic:pic>
+              </a:graphicData>
+            </a:graphic>
+          </wp:inline>
+        </w:drawing>
+      </w:r>
+    </w:p>
+    <w:p>
+      <w:pPr>
+        <w:ind w:left="720" w:firstLine="0"/>
+      </w:pPr>
+      <w:r>
+        <w:t>Kết quả trên trình duyệt:</w:t>
+      </w:r>
+    </w:p>
+    <w:p>
+      <w:pPr>
+        <w:ind w:left="720" w:firstLine="0"/>
+      </w:pPr>
+      <w:r>
+        <w:rPr>
+          <w:noProof/>
+        </w:rPr>
+        <w:drawing>
+          <wp:inline distT="0" distB="0" distL="0" distR="0" wp14:anchorId="6F9A986E" wp14:editId="66CE4EED">
+            <wp:extent cx="5943600" cy="1221740"/>
+            <wp:effectExtent l="0" t="0" r="0" b="0"/>
+            <wp:docPr id="55" name="Picture 55"/>
+            <wp:cNvGraphicFramePr>
+              <a:graphicFrameLocks xmlns:a="http://schemas.openxmlformats.org/drawingml/2006/main" noChangeAspect="1"/>
+            </wp:cNvGraphicFramePr>
+            <a:graphic xmlns:a="http://schemas.openxmlformats.org/drawingml/2006/main">
+              <a:graphicData uri="http://schemas.openxmlformats.org/drawingml/2006/picture">
+                <pic:pic xmlns:pic="http://schemas.openxmlformats.org/drawingml/2006/picture">
+                  <pic:nvPicPr>
+                    <pic:cNvPr id="1" name=""/>
+                    <pic:cNvPicPr/>
+                  </pic:nvPicPr>
+                  <pic:blipFill>
+                    <a:blip r:embed="rId53"/>
+                    <a:stretch>
+                      <a:fillRect/>
+                    </a:stretch>
+                  </pic:blipFill>
+                  <pic:spPr>
+                    <a:xfrm>
+                      <a:off x="0" y="0"/>
                       <a:ext cx="5943600" cy="1221740"/>
                     </a:xfrm>
                     <a:prstGeom prst="rect">
@@ -3989,8 +4035,294 @@
     </w:p>
     <w:p>
       <w:pPr>
+        <w:pStyle w:val="Heading2"/>
+        <w:rPr>
+          <w:rFonts w:ascii="Times New Roman" w:hAnsi="Times New Roman" w:cs="Times New Roman"/>
+          <w:color w:val="auto"/>
+        </w:rPr>
+      </w:pPr>
+      <w:r>
+        <w:rPr>
+          <w:rFonts w:ascii="Times New Roman" w:hAnsi="Times New Roman" w:cs="Times New Roman"/>
+          <w:color w:val="auto"/>
+        </w:rPr>
+        <w:t>Bài 3: Tạo Dockerfile chạy ứng dụng React</w:t>
+      </w:r>
+    </w:p>
+    <w:p>
+      <w:pPr>
         <w:ind w:left="720" w:firstLine="0"/>
-      </w:pPr>
+        <w:rPr>
+          <w:b w:val="0"/>
+          <w:bCs w:val="0"/>
+        </w:rPr>
+      </w:pPr>
+      <w:r>
+        <w:rPr>
+          <w:b w:val="0"/>
+          <w:bCs w:val="0"/>
+        </w:rPr>
+        <w:t xml:space="preserve">Yêu cầu: Dùng </w:t>
+      </w:r>
+      <w:r>
+        <w:t>node:18-alpine</w:t>
+      </w:r>
+      <w:r>
+        <w:rPr>
+          <w:b w:val="0"/>
+          <w:bCs w:val="0"/>
+        </w:rPr>
+        <w:t xml:space="preserve"> để build và chạy một ứng dụng React.</w:t>
+      </w:r>
+    </w:p>
+    <w:p>
+      <w:pPr>
+        <w:ind w:left="720" w:firstLine="0"/>
+      </w:pPr>
+      <w:r>
+        <w:t>Tạo thư mục dự án</w:t>
+      </w:r>
+    </w:p>
+    <w:p>
+      <w:pPr>
+        <w:ind w:left="720" w:firstLine="0"/>
+      </w:pPr>
+      <w:r>
+        <w:drawing>
+          <wp:inline distT="0" distB="0" distL="0" distR="0" wp14:anchorId="19CFDDDC" wp14:editId="441B8C1A">
+            <wp:extent cx="3722931" cy="4876800"/>
+            <wp:effectExtent l="0" t="0" r="0" b="0"/>
+            <wp:docPr id="34" name="Picture 34"/>
+            <wp:cNvGraphicFramePr>
+              <a:graphicFrameLocks xmlns:a="http://schemas.openxmlformats.org/drawingml/2006/main" noChangeAspect="1"/>
+            </wp:cNvGraphicFramePr>
+            <a:graphic xmlns:a="http://schemas.openxmlformats.org/drawingml/2006/main">
+              <a:graphicData uri="http://schemas.openxmlformats.org/drawingml/2006/picture">
+                <pic:pic xmlns:pic="http://schemas.openxmlformats.org/drawingml/2006/picture">
+                  <pic:nvPicPr>
+                    <pic:cNvPr id="1" name=""/>
+                    <pic:cNvPicPr/>
+                  </pic:nvPicPr>
+                  <pic:blipFill>
+                    <a:blip r:embed="rId54"/>
+                    <a:stretch>
+                      <a:fillRect/>
+                    </a:stretch>
+                  </pic:blipFill>
+                  <pic:spPr>
+                    <a:xfrm>
+                      <a:off x="0" y="0"/>
+                      <a:ext cx="3740503" cy="4899818"/>
+                    </a:xfrm>
+                    <a:prstGeom prst="rect">
+                      <a:avLst/>
+                    </a:prstGeom>
+                  </pic:spPr>
+                </pic:pic>
+              </a:graphicData>
+            </a:graphic>
+          </wp:inline>
+        </w:drawing>
+      </w:r>
+    </w:p>
+    <w:p>
+      <w:pPr>
+        <w:ind w:left="720" w:firstLine="0"/>
+      </w:pPr>
+      <w:r>
+        <w:lastRenderedPageBreak/>
+        <w:t>Viết Dockerfile</w:t>
+      </w:r>
+    </w:p>
+    <w:p>
+      <w:pPr>
+        <w:ind w:left="720" w:firstLine="0"/>
+      </w:pPr>
+      <w:r>
+        <w:drawing>
+          <wp:inline distT="0" distB="0" distL="0" distR="0" wp14:anchorId="45F4341C" wp14:editId="448002BE">
+            <wp:extent cx="5801535" cy="5534797"/>
+            <wp:effectExtent l="0" t="0" r="8890" b="8890"/>
+            <wp:docPr id="35" name="Picture 35"/>
+            <wp:cNvGraphicFramePr>
+              <a:graphicFrameLocks xmlns:a="http://schemas.openxmlformats.org/drawingml/2006/main" noChangeAspect="1"/>
+            </wp:cNvGraphicFramePr>
+            <a:graphic xmlns:a="http://schemas.openxmlformats.org/drawingml/2006/main">
+              <a:graphicData uri="http://schemas.openxmlformats.org/drawingml/2006/picture">
+                <pic:pic xmlns:pic="http://schemas.openxmlformats.org/drawingml/2006/picture">
+                  <pic:nvPicPr>
+                    <pic:cNvPr id="1" name=""/>
+                    <pic:cNvPicPr/>
+                  </pic:nvPicPr>
+                  <pic:blipFill>
+                    <a:blip r:embed="rId55"/>
+                    <a:stretch>
+                      <a:fillRect/>
+                    </a:stretch>
+                  </pic:blipFill>
+                  <pic:spPr>
+                    <a:xfrm>
+                      <a:off x="0" y="0"/>
+                      <a:ext cx="5801535" cy="5534797"/>
+                    </a:xfrm>
+                    <a:prstGeom prst="rect">
+                      <a:avLst/>
+                    </a:prstGeom>
+                  </pic:spPr>
+                </pic:pic>
+              </a:graphicData>
+            </a:graphic>
+          </wp:inline>
+        </w:drawing>
+      </w:r>
+    </w:p>
+    <w:p>
+      <w:pPr>
+        <w:ind w:left="720" w:firstLine="0"/>
+      </w:pPr>
+      <w:r>
+        <w:t>Build &amp; Run Docker Container</w:t>
+      </w:r>
+    </w:p>
+    <w:p>
+      <w:pPr>
+        <w:ind w:left="720" w:firstLine="0"/>
+      </w:pPr>
+      <w:r>
+        <w:lastRenderedPageBreak/>
+        <w:drawing>
+          <wp:inline distT="0" distB="0" distL="0" distR="0" wp14:anchorId="0D45562A" wp14:editId="17BF4DB0">
+            <wp:extent cx="5943600" cy="3204210"/>
+            <wp:effectExtent l="0" t="0" r="0" b="0"/>
+            <wp:docPr id="39" name="Picture 39"/>
+            <wp:cNvGraphicFramePr>
+              <a:graphicFrameLocks xmlns:a="http://schemas.openxmlformats.org/drawingml/2006/main" noChangeAspect="1"/>
+            </wp:cNvGraphicFramePr>
+            <a:graphic xmlns:a="http://schemas.openxmlformats.org/drawingml/2006/main">
+              <a:graphicData uri="http://schemas.openxmlformats.org/drawingml/2006/picture">
+                <pic:pic xmlns:pic="http://schemas.openxmlformats.org/drawingml/2006/picture">
+                  <pic:nvPicPr>
+                    <pic:cNvPr id="1" name=""/>
+                    <pic:cNvPicPr/>
+                  </pic:nvPicPr>
+                  <pic:blipFill>
+                    <a:blip r:embed="rId56"/>
+                    <a:stretch>
+                      <a:fillRect/>
+                    </a:stretch>
+                  </pic:blipFill>
+                  <pic:spPr>
+                    <a:xfrm>
+                      <a:off x="0" y="0"/>
+                      <a:ext cx="5943600" cy="3204210"/>
+                    </a:xfrm>
+                    <a:prstGeom prst="rect">
+                      <a:avLst/>
+                    </a:prstGeom>
+                  </pic:spPr>
+                </pic:pic>
+              </a:graphicData>
+            </a:graphic>
+          </wp:inline>
+        </w:drawing>
+      </w:r>
+    </w:p>
+    <w:p>
+      <w:pPr>
+        <w:ind w:left="720" w:firstLine="0"/>
+      </w:pPr>
+      <w:r>
+        <w:drawing>
+          <wp:inline distT="0" distB="0" distL="0" distR="0" wp14:anchorId="78320242" wp14:editId="0F74A77D">
+            <wp:extent cx="5943600" cy="617220"/>
+            <wp:effectExtent l="0" t="0" r="0" b="0"/>
+            <wp:docPr id="40" name="Picture 40"/>
+            <wp:cNvGraphicFramePr>
+              <a:graphicFrameLocks xmlns:a="http://schemas.openxmlformats.org/drawingml/2006/main" noChangeAspect="1"/>
+            </wp:cNvGraphicFramePr>
+            <a:graphic xmlns:a="http://schemas.openxmlformats.org/drawingml/2006/main">
+              <a:graphicData uri="http://schemas.openxmlformats.org/drawingml/2006/picture">
+                <pic:pic xmlns:pic="http://schemas.openxmlformats.org/drawingml/2006/picture">
+                  <pic:nvPicPr>
+                    <pic:cNvPr id="1" name=""/>
+                    <pic:cNvPicPr/>
+                  </pic:nvPicPr>
+                  <pic:blipFill>
+                    <a:blip r:embed="rId57"/>
+                    <a:stretch>
+                      <a:fillRect/>
+                    </a:stretch>
+                  </pic:blipFill>
+                  <pic:spPr>
+                    <a:xfrm>
+                      <a:off x="0" y="0"/>
+                      <a:ext cx="5943600" cy="617220"/>
+                    </a:xfrm>
+                    <a:prstGeom prst="rect">
+                      <a:avLst/>
+                    </a:prstGeom>
+                  </pic:spPr>
+                </pic:pic>
+              </a:graphicData>
+            </a:graphic>
+          </wp:inline>
+        </w:drawing>
+      </w:r>
+    </w:p>
+    <w:p>
+      <w:pPr>
+        <w:ind w:left="720" w:firstLine="0"/>
+      </w:pPr>
+    </w:p>
+    <w:p>
+      <w:pPr>
+        <w:ind w:left="720" w:firstLine="0"/>
+      </w:pPr>
+      <w:r>
+        <w:t>Kết quả trên trình duyệt:</w:t>
+      </w:r>
+    </w:p>
+    <w:p>
+      <w:pPr>
+        <w:ind w:left="720" w:firstLine="0"/>
+      </w:pPr>
+      <w:r>
+        <w:drawing>
+          <wp:inline distT="0" distB="0" distL="0" distR="0" wp14:anchorId="0F499E0B" wp14:editId="35307DCB">
+            <wp:extent cx="5943600" cy="2804160"/>
+            <wp:effectExtent l="0" t="0" r="0" b="0"/>
+            <wp:docPr id="41" name="Picture 41"/>
+            <wp:cNvGraphicFramePr>
+              <a:graphicFrameLocks xmlns:a="http://schemas.openxmlformats.org/drawingml/2006/main" noChangeAspect="1"/>
+            </wp:cNvGraphicFramePr>
+            <a:graphic xmlns:a="http://schemas.openxmlformats.org/drawingml/2006/main">
+              <a:graphicData uri="http://schemas.openxmlformats.org/drawingml/2006/picture">
+                <pic:pic xmlns:pic="http://schemas.openxmlformats.org/drawingml/2006/picture">
+                  <pic:nvPicPr>
+                    <pic:cNvPr id="1" name=""/>
+                    <pic:cNvPicPr/>
+                  </pic:nvPicPr>
+                  <pic:blipFill>
+                    <a:blip r:embed="rId58"/>
+                    <a:stretch>
+                      <a:fillRect/>
+                    </a:stretch>
+                  </pic:blipFill>
+                  <pic:spPr>
+                    <a:xfrm>
+                      <a:off x="0" y="0"/>
+                      <a:ext cx="5943600" cy="2804160"/>
+                    </a:xfrm>
+                    <a:prstGeom prst="rect">
+                      <a:avLst/>
+                    </a:prstGeom>
+                  </pic:spPr>
+                </pic:pic>
+              </a:graphicData>
+            </a:graphic>
+          </wp:inline>
+        </w:drawing>
+      </w:r>
     </w:p>
     <w:p>
       <w:pPr>
@@ -8820,7 +9152,6 @@
     <w:next w:val="Normal"/>
     <w:link w:val="Heading2Char"/>
     <w:uiPriority w:val="9"/>
-    <w:semiHidden/>
     <w:unhideWhenUsed/>
     <w:qFormat/>
     <w:rsid w:val="00D77317"/>
@@ -9036,7 +9367,6 @@
     <w:basedOn w:val="DefaultParagraphFont"/>
     <w:link w:val="Heading2"/>
     <w:uiPriority w:val="9"/>
-    <w:semiHidden/>
     <w:rsid w:val="00D77317"/>
     <w:rPr>
       <w:rFonts w:asciiTheme="majorHAnsi" w:eastAsiaTheme="majorEastAsia" w:hAnsiTheme="majorHAnsi" w:cstheme="majorBidi"/>
@@ -9628,4 +9958,16 @@
     </a:ext>
   </a:extLst>
 </a:theme>
+</file>
+
+<file path=customXml/item1.xml><?xml version="1.0" encoding="utf-8"?>
+<b:Sources xmlns:b="http://schemas.openxmlformats.org/officeDocument/2006/bibliography" xmlns="http://schemas.openxmlformats.org/officeDocument/2006/bibliography" SelectedStyle="\APASixthEditionOfficeOnline.xsl" StyleName="APA" Version="6"/>
+</file>
+
+<file path=customXml/itemProps1.xml><?xml version="1.0" encoding="utf-8"?>
+<ds:datastoreItem xmlns:ds="http://schemas.openxmlformats.org/officeDocument/2006/customXml" ds:itemID="{B24B179F-5B82-4BE8-A65C-9924C6135DBE}">
+  <ds:schemaRefs>
+    <ds:schemaRef ds:uri="http://schemas.openxmlformats.org/officeDocument/2006/bibliography"/>
+  </ds:schemaRefs>
+</ds:datastoreItem>
 </file>
</xml_diff>

<commit_message>
add bai tap 6
</commit_message>
<xml_diff>
--- a/Tuan6/21140001_NguyenThanhNhut_Tuan6.docx
+++ b/Tuan6/21140001_NguyenThanhNhut_Tuan6.docx
@@ -4088,6 +4088,9 @@
         <w:ind w:left="720" w:firstLine="0"/>
       </w:pPr>
       <w:r>
+        <w:rPr>
+          <w:noProof/>
+        </w:rPr>
         <w:drawing>
           <wp:inline distT="0" distB="0" distL="0" distR="0" wp14:anchorId="19CFDDDC" wp14:editId="441B8C1A">
             <wp:extent cx="3722931" cy="4876800"/>
@@ -4139,6 +4142,9 @@
         <w:ind w:left="720" w:firstLine="0"/>
       </w:pPr>
       <w:r>
+        <w:rPr>
+          <w:noProof/>
+        </w:rPr>
         <w:drawing>
           <wp:inline distT="0" distB="0" distL="0" distR="0" wp14:anchorId="45F4341C" wp14:editId="448002BE">
             <wp:extent cx="5801535" cy="5534797"/>
@@ -4189,6 +4195,9 @@
         <w:ind w:left="720" w:firstLine="0"/>
       </w:pPr>
       <w:r>
+        <w:rPr>
+          <w:noProof/>
+        </w:rPr>
         <w:lastRenderedPageBreak/>
         <w:drawing>
           <wp:inline distT="0" distB="0" distL="0" distR="0" wp14:anchorId="0D45562A" wp14:editId="17BF4DB0">
@@ -4232,6 +4241,9 @@
         <w:ind w:left="720" w:firstLine="0"/>
       </w:pPr>
       <w:r>
+        <w:rPr>
+          <w:noProof/>
+        </w:rPr>
         <w:drawing>
           <wp:inline distT="0" distB="0" distL="0" distR="0" wp14:anchorId="78320242" wp14:editId="0F74A77D">
             <wp:extent cx="5943600" cy="617220"/>
@@ -4287,6 +4299,9 @@
         <w:ind w:left="720" w:firstLine="0"/>
       </w:pPr>
       <w:r>
+        <w:rPr>
+          <w:noProof/>
+        </w:rPr>
         <w:drawing>
           <wp:inline distT="0" distB="0" distL="0" distR="0" wp14:anchorId="0F499E0B" wp14:editId="35307DCB">
             <wp:extent cx="5943600" cy="2804160"/>
@@ -4336,22 +4351,779 @@
     </w:p>
     <w:p>
       <w:pPr>
+        <w:pStyle w:val="Heading2"/>
+        <w:rPr>
+          <w:rFonts w:ascii="Times New Roman" w:hAnsi="Times New Roman" w:cs="Times New Roman"/>
+          <w:color w:val="auto"/>
+        </w:rPr>
+      </w:pPr>
+      <w:r>
+        <w:rPr>
+          <w:rFonts w:ascii="Times New Roman" w:hAnsi="Times New Roman" w:cs="Times New Roman"/>
+          <w:color w:val="auto"/>
+        </w:rPr>
+        <w:lastRenderedPageBreak/>
+        <w:t>Bài 5: Tạo Dockerfile cho ứng dụng Go</w:t>
+      </w:r>
+    </w:p>
+    <w:p>
+      <w:pPr>
         <w:ind w:left="720" w:firstLine="0"/>
-      </w:pPr>
+        <w:rPr>
+          <w:b w:val="0"/>
+          <w:bCs w:val="0"/>
+        </w:rPr>
+      </w:pPr>
+      <w:r>
+        <w:rPr>
+          <w:b w:val="0"/>
+          <w:bCs w:val="0"/>
+        </w:rPr>
+        <w:t>Yêu cầu:</w:t>
+      </w:r>
+      <w:r>
+        <w:rPr>
+          <w:b w:val="0"/>
+          <w:bCs w:val="0"/>
+        </w:rPr>
+        <w:t xml:space="preserve"> </w:t>
+      </w:r>
+      <w:r>
+        <w:rPr>
+          <w:b w:val="0"/>
+          <w:bCs w:val="0"/>
+        </w:rPr>
+        <w:t>Viết Dockerfile để build và chạy một ứng dụng Go đơn giản.</w:t>
+      </w:r>
     </w:p>
     <w:p>
       <w:pPr>
         <w:ind w:left="720" w:firstLine="0"/>
-        <w:rPr>
-          <w:b w:val="0"/>
-          <w:bCs w:val="0"/>
-        </w:rPr>
-      </w:pPr>
+      </w:pPr>
+      <w:r>
+        <w:t>Tạo thư mục dự án</w:t>
+      </w:r>
     </w:p>
     <w:p>
       <w:pPr>
         <w:ind w:left="720" w:firstLine="0"/>
       </w:pPr>
+      <w:r>
+        <w:drawing>
+          <wp:inline distT="0" distB="0" distL="0" distR="0" wp14:anchorId="3C71847C" wp14:editId="2D5D1638">
+            <wp:extent cx="5943600" cy="1733550"/>
+            <wp:effectExtent l="0" t="0" r="0" b="0"/>
+            <wp:docPr id="42" name="Picture 42"/>
+            <wp:cNvGraphicFramePr>
+              <a:graphicFrameLocks xmlns:a="http://schemas.openxmlformats.org/drawingml/2006/main" noChangeAspect="1"/>
+            </wp:cNvGraphicFramePr>
+            <a:graphic xmlns:a="http://schemas.openxmlformats.org/drawingml/2006/main">
+              <a:graphicData uri="http://schemas.openxmlformats.org/drawingml/2006/picture">
+                <pic:pic xmlns:pic="http://schemas.openxmlformats.org/drawingml/2006/picture">
+                  <pic:nvPicPr>
+                    <pic:cNvPr id="1" name=""/>
+                    <pic:cNvPicPr/>
+                  </pic:nvPicPr>
+                  <pic:blipFill>
+                    <a:blip r:embed="rId59"/>
+                    <a:stretch>
+                      <a:fillRect/>
+                    </a:stretch>
+                  </pic:blipFill>
+                  <pic:spPr>
+                    <a:xfrm>
+                      <a:off x="0" y="0"/>
+                      <a:ext cx="5943600" cy="1733550"/>
+                    </a:xfrm>
+                    <a:prstGeom prst="rect">
+                      <a:avLst/>
+                    </a:prstGeom>
+                  </pic:spPr>
+                </pic:pic>
+              </a:graphicData>
+            </a:graphic>
+          </wp:inline>
+        </w:drawing>
+      </w:r>
+    </w:p>
+    <w:p>
+      <w:pPr>
+        <w:ind w:left="720" w:firstLine="0"/>
+      </w:pPr>
+      <w:r>
+        <w:t>Tạo file main.go</w:t>
+      </w:r>
+    </w:p>
+    <w:p>
+      <w:pPr>
+        <w:ind w:left="720" w:firstLine="0"/>
+      </w:pPr>
+      <w:r>
+        <w:drawing>
+          <wp:inline distT="0" distB="0" distL="0" distR="0" wp14:anchorId="4B0535CD" wp14:editId="2F0922B5">
+            <wp:extent cx="5943600" cy="4242435"/>
+            <wp:effectExtent l="0" t="0" r="0" b="5715"/>
+            <wp:docPr id="43" name="Picture 43"/>
+            <wp:cNvGraphicFramePr>
+              <a:graphicFrameLocks xmlns:a="http://schemas.openxmlformats.org/drawingml/2006/main" noChangeAspect="1"/>
+            </wp:cNvGraphicFramePr>
+            <a:graphic xmlns:a="http://schemas.openxmlformats.org/drawingml/2006/main">
+              <a:graphicData uri="http://schemas.openxmlformats.org/drawingml/2006/picture">
+                <pic:pic xmlns:pic="http://schemas.openxmlformats.org/drawingml/2006/picture">
+                  <pic:nvPicPr>
+                    <pic:cNvPr id="1" name=""/>
+                    <pic:cNvPicPr/>
+                  </pic:nvPicPr>
+                  <pic:blipFill>
+                    <a:blip r:embed="rId60"/>
+                    <a:stretch>
+                      <a:fillRect/>
+                    </a:stretch>
+                  </pic:blipFill>
+                  <pic:spPr>
+                    <a:xfrm>
+                      <a:off x="0" y="0"/>
+                      <a:ext cx="5943600" cy="4242435"/>
+                    </a:xfrm>
+                    <a:prstGeom prst="rect">
+                      <a:avLst/>
+                    </a:prstGeom>
+                  </pic:spPr>
+                </pic:pic>
+              </a:graphicData>
+            </a:graphic>
+          </wp:inline>
+        </w:drawing>
+      </w:r>
+    </w:p>
+    <w:p>
+      <w:pPr>
+        <w:ind w:left="720" w:firstLine="0"/>
+      </w:pPr>
+      <w:r>
+        <w:t>Viết Dockerfile</w:t>
+      </w:r>
+      <w:r>
+        <w:t>:</w:t>
+      </w:r>
+    </w:p>
+    <w:p>
+      <w:pPr>
+        <w:ind w:left="720" w:firstLine="0"/>
+      </w:pPr>
+      <w:r>
+        <w:lastRenderedPageBreak/>
+        <w:drawing>
+          <wp:inline distT="0" distB="0" distL="0" distR="0" wp14:anchorId="4354B8C0" wp14:editId="24408946">
+            <wp:extent cx="4172532" cy="4372585"/>
+            <wp:effectExtent l="0" t="0" r="0" b="9525"/>
+            <wp:docPr id="48" name="Picture 48"/>
+            <wp:cNvGraphicFramePr>
+              <a:graphicFrameLocks xmlns:a="http://schemas.openxmlformats.org/drawingml/2006/main" noChangeAspect="1"/>
+            </wp:cNvGraphicFramePr>
+            <a:graphic xmlns:a="http://schemas.openxmlformats.org/drawingml/2006/main">
+              <a:graphicData uri="http://schemas.openxmlformats.org/drawingml/2006/picture">
+                <pic:pic xmlns:pic="http://schemas.openxmlformats.org/drawingml/2006/picture">
+                  <pic:nvPicPr>
+                    <pic:cNvPr id="1" name=""/>
+                    <pic:cNvPicPr/>
+                  </pic:nvPicPr>
+                  <pic:blipFill>
+                    <a:blip r:embed="rId61"/>
+                    <a:stretch>
+                      <a:fillRect/>
+                    </a:stretch>
+                  </pic:blipFill>
+                  <pic:spPr>
+                    <a:xfrm>
+                      <a:off x="0" y="0"/>
+                      <a:ext cx="4172532" cy="4372585"/>
+                    </a:xfrm>
+                    <a:prstGeom prst="rect">
+                      <a:avLst/>
+                    </a:prstGeom>
+                  </pic:spPr>
+                </pic:pic>
+              </a:graphicData>
+            </a:graphic>
+          </wp:inline>
+        </w:drawing>
+      </w:r>
+    </w:p>
+    <w:p>
+      <w:pPr>
+        <w:ind w:left="720" w:firstLine="0"/>
+      </w:pPr>
+      <w:r>
+        <w:t>Build &amp; Run Docker Container</w:t>
+      </w:r>
+    </w:p>
+    <w:p>
+      <w:pPr>
+        <w:ind w:left="720" w:firstLine="0"/>
+      </w:pPr>
+      <w:r>
+        <w:drawing>
+          <wp:inline distT="0" distB="0" distL="0" distR="0" wp14:anchorId="641F259B" wp14:editId="22668097">
+            <wp:extent cx="5943600" cy="2950210"/>
+            <wp:effectExtent l="0" t="0" r="0" b="2540"/>
+            <wp:docPr id="56" name="Picture 56"/>
+            <wp:cNvGraphicFramePr>
+              <a:graphicFrameLocks xmlns:a="http://schemas.openxmlformats.org/drawingml/2006/main" noChangeAspect="1"/>
+            </wp:cNvGraphicFramePr>
+            <a:graphic xmlns:a="http://schemas.openxmlformats.org/drawingml/2006/main">
+              <a:graphicData uri="http://schemas.openxmlformats.org/drawingml/2006/picture">
+                <pic:pic xmlns:pic="http://schemas.openxmlformats.org/drawingml/2006/picture">
+                  <pic:nvPicPr>
+                    <pic:cNvPr id="1" name=""/>
+                    <pic:cNvPicPr/>
+                  </pic:nvPicPr>
+                  <pic:blipFill>
+                    <a:blip r:embed="rId62"/>
+                    <a:stretch>
+                      <a:fillRect/>
+                    </a:stretch>
+                  </pic:blipFill>
+                  <pic:spPr>
+                    <a:xfrm>
+                      <a:off x="0" y="0"/>
+                      <a:ext cx="5943600" cy="2950210"/>
+                    </a:xfrm>
+                    <a:prstGeom prst="rect">
+                      <a:avLst/>
+                    </a:prstGeom>
+                  </pic:spPr>
+                </pic:pic>
+              </a:graphicData>
+            </a:graphic>
+          </wp:inline>
+        </w:drawing>
+      </w:r>
+    </w:p>
+    <w:p>
+      <w:pPr>
+        <w:ind w:left="720" w:firstLine="0"/>
+      </w:pPr>
+    </w:p>
+    <w:p>
+      <w:pPr>
+        <w:ind w:left="720" w:firstLine="0"/>
+      </w:pPr>
+      <w:r>
+        <w:lastRenderedPageBreak/>
+        <w:t>Kết quả trên trình duyệt:</w:t>
+      </w:r>
+    </w:p>
+    <w:p>
+      <w:pPr>
+        <w:ind w:left="720" w:firstLine="0"/>
+      </w:pPr>
+      <w:r>
+        <w:drawing>
+          <wp:inline distT="0" distB="0" distL="0" distR="0" wp14:anchorId="7239513C" wp14:editId="24F49F90">
+            <wp:extent cx="5943600" cy="1248410"/>
+            <wp:effectExtent l="0" t="0" r="0" b="8890"/>
+            <wp:docPr id="57" name="Picture 57"/>
+            <wp:cNvGraphicFramePr>
+              <a:graphicFrameLocks xmlns:a="http://schemas.openxmlformats.org/drawingml/2006/main" noChangeAspect="1"/>
+            </wp:cNvGraphicFramePr>
+            <a:graphic xmlns:a="http://schemas.openxmlformats.org/drawingml/2006/main">
+              <a:graphicData uri="http://schemas.openxmlformats.org/drawingml/2006/picture">
+                <pic:pic xmlns:pic="http://schemas.openxmlformats.org/drawingml/2006/picture">
+                  <pic:nvPicPr>
+                    <pic:cNvPr id="1" name=""/>
+                    <pic:cNvPicPr/>
+                  </pic:nvPicPr>
+                  <pic:blipFill>
+                    <a:blip r:embed="rId63"/>
+                    <a:stretch>
+                      <a:fillRect/>
+                    </a:stretch>
+                  </pic:blipFill>
+                  <pic:spPr>
+                    <a:xfrm>
+                      <a:off x="0" y="0"/>
+                      <a:ext cx="5943600" cy="1248410"/>
+                    </a:xfrm>
+                    <a:prstGeom prst="rect">
+                      <a:avLst/>
+                    </a:prstGeom>
+                  </pic:spPr>
+                </pic:pic>
+              </a:graphicData>
+            </a:graphic>
+          </wp:inline>
+        </w:drawing>
+      </w:r>
+    </w:p>
+    <w:p>
+      <w:pPr>
+        <w:pStyle w:val="Heading2"/>
+        <w:rPr>
+          <w:rFonts w:ascii="Times New Roman" w:hAnsi="Times New Roman" w:cs="Times New Roman"/>
+          <w:color w:val="auto"/>
+        </w:rPr>
+      </w:pPr>
+      <w:r>
+        <w:rPr>
+          <w:rFonts w:ascii="Times New Roman" w:hAnsi="Times New Roman" w:cs="Times New Roman"/>
+          <w:color w:val="auto"/>
+        </w:rPr>
+        <w:t>Bài 6: Sử dụng Multi-stage Build trong Dockerfile (Node.js)</w:t>
+      </w:r>
+    </w:p>
+    <w:p>
+      <w:pPr>
+        <w:ind w:left="720" w:firstLine="0"/>
+        <w:rPr>
+          <w:b w:val="0"/>
+          <w:bCs w:val="0"/>
+        </w:rPr>
+      </w:pPr>
+      <w:r>
+        <w:rPr>
+          <w:b w:val="0"/>
+          <w:bCs w:val="0"/>
+        </w:rPr>
+        <w:t>Yêu cầu:</w:t>
+      </w:r>
+    </w:p>
+    <w:p>
+      <w:pPr>
+        <w:numPr>
+          <w:ilvl w:val="0"/>
+          <w:numId w:val="31"/>
+        </w:numPr>
+        <w:rPr>
+          <w:b w:val="0"/>
+          <w:bCs w:val="0"/>
+        </w:rPr>
+      </w:pPr>
+      <w:r>
+        <w:rPr>
+          <w:b w:val="0"/>
+          <w:bCs w:val="0"/>
+        </w:rPr>
+        <w:t>Dùng multi-stage build để tối ưu Dockerfile.</w:t>
+      </w:r>
+    </w:p>
+    <w:p>
+      <w:pPr>
+        <w:numPr>
+          <w:ilvl w:val="0"/>
+          <w:numId w:val="31"/>
+        </w:numPr>
+        <w:rPr>
+          <w:b w:val="0"/>
+          <w:bCs w:val="0"/>
+        </w:rPr>
+      </w:pPr>
+      <w:r>
+        <w:rPr>
+          <w:b w:val="0"/>
+          <w:bCs w:val="0"/>
+        </w:rPr>
+        <w:t>Stage 1: Dùng node:18 để build code.</w:t>
+      </w:r>
+    </w:p>
+    <w:p>
+      <w:pPr>
+        <w:numPr>
+          <w:ilvl w:val="0"/>
+          <w:numId w:val="31"/>
+        </w:numPr>
+        <w:rPr>
+          <w:b w:val="0"/>
+          <w:bCs w:val="0"/>
+        </w:rPr>
+      </w:pPr>
+      <w:r>
+        <w:rPr>
+          <w:b w:val="0"/>
+          <w:bCs w:val="0"/>
+        </w:rPr>
+        <w:t>Stage 2: Dùng node:18-alpine để chạy ứng dụng đã build.</w:t>
+      </w:r>
+    </w:p>
+    <w:p>
+      <w:pPr>
+        <w:ind w:left="720" w:firstLine="0"/>
+      </w:pPr>
+      <w:r>
+        <w:t>Tạo thư mục dự án</w:t>
+      </w:r>
+    </w:p>
+    <w:p>
+      <w:pPr>
+        <w:ind w:left="720" w:firstLine="0"/>
+      </w:pPr>
+      <w:r>
+        <w:drawing>
+          <wp:inline distT="0" distB="0" distL="0" distR="0" wp14:anchorId="0A7DD6EA" wp14:editId="60FA8FBA">
+            <wp:extent cx="5943600" cy="777240"/>
+            <wp:effectExtent l="0" t="0" r="0" b="3810"/>
+            <wp:docPr id="58" name="Picture 58"/>
+            <wp:cNvGraphicFramePr>
+              <a:graphicFrameLocks xmlns:a="http://schemas.openxmlformats.org/drawingml/2006/main" noChangeAspect="1"/>
+            </wp:cNvGraphicFramePr>
+            <a:graphic xmlns:a="http://schemas.openxmlformats.org/drawingml/2006/main">
+              <a:graphicData uri="http://schemas.openxmlformats.org/drawingml/2006/picture">
+                <pic:pic xmlns:pic="http://schemas.openxmlformats.org/drawingml/2006/picture">
+                  <pic:nvPicPr>
+                    <pic:cNvPr id="1" name=""/>
+                    <pic:cNvPicPr/>
+                  </pic:nvPicPr>
+                  <pic:blipFill>
+                    <a:blip r:embed="rId64"/>
+                    <a:stretch>
+                      <a:fillRect/>
+                    </a:stretch>
+                  </pic:blipFill>
+                  <pic:spPr>
+                    <a:xfrm>
+                      <a:off x="0" y="0"/>
+                      <a:ext cx="5943600" cy="777240"/>
+                    </a:xfrm>
+                    <a:prstGeom prst="rect">
+                      <a:avLst/>
+                    </a:prstGeom>
+                  </pic:spPr>
+                </pic:pic>
+              </a:graphicData>
+            </a:graphic>
+          </wp:inline>
+        </w:drawing>
+      </w:r>
+    </w:p>
+    <w:p>
+      <w:pPr>
+        <w:ind w:left="720" w:firstLine="0"/>
+      </w:pPr>
+      <w:r>
+        <w:t>Tạo file server.js</w:t>
+      </w:r>
+    </w:p>
+    <w:p>
+      <w:pPr>
+        <w:ind w:left="720" w:firstLine="0"/>
+        <w:rPr>
+          <w:b w:val="0"/>
+          <w:bCs w:val="0"/>
+        </w:rPr>
+      </w:pPr>
+      <w:r>
+        <w:rPr>
+          <w:b w:val="0"/>
+          <w:bCs w:val="0"/>
+        </w:rPr>
+        <w:drawing>
+          <wp:inline distT="0" distB="0" distL="0" distR="0" wp14:anchorId="20EFB8E6" wp14:editId="4E2AE8C4">
+            <wp:extent cx="5943600" cy="3134995"/>
+            <wp:effectExtent l="0" t="0" r="0" b="8255"/>
+            <wp:docPr id="59" name="Picture 59"/>
+            <wp:cNvGraphicFramePr>
+              <a:graphicFrameLocks xmlns:a="http://schemas.openxmlformats.org/drawingml/2006/main" noChangeAspect="1"/>
+            </wp:cNvGraphicFramePr>
+            <a:graphic xmlns:a="http://schemas.openxmlformats.org/drawingml/2006/main">
+              <a:graphicData uri="http://schemas.openxmlformats.org/drawingml/2006/picture">
+                <pic:pic xmlns:pic="http://schemas.openxmlformats.org/drawingml/2006/picture">
+                  <pic:nvPicPr>
+                    <pic:cNvPr id="1" name=""/>
+                    <pic:cNvPicPr/>
+                  </pic:nvPicPr>
+                  <pic:blipFill>
+                    <a:blip r:embed="rId65"/>
+                    <a:stretch>
+                      <a:fillRect/>
+                    </a:stretch>
+                  </pic:blipFill>
+                  <pic:spPr>
+                    <a:xfrm>
+                      <a:off x="0" y="0"/>
+                      <a:ext cx="5943600" cy="3134995"/>
+                    </a:xfrm>
+                    <a:prstGeom prst="rect">
+                      <a:avLst/>
+                    </a:prstGeom>
+                  </pic:spPr>
+                </pic:pic>
+              </a:graphicData>
+            </a:graphic>
+          </wp:inline>
+        </w:drawing>
+      </w:r>
+    </w:p>
+    <w:p>
+      <w:pPr>
+        <w:ind w:left="720" w:firstLine="0"/>
+      </w:pPr>
+    </w:p>
+    <w:p>
+      <w:pPr>
+        <w:ind w:left="720" w:firstLine="0"/>
+      </w:pPr>
+      <w:r>
+        <w:lastRenderedPageBreak/>
+        <w:t>Tạo file package.json</w:t>
+      </w:r>
+      <w:r>
+        <w:t xml:space="preserve"> và cài express </w:t>
+      </w:r>
+    </w:p>
+    <w:p>
+      <w:pPr>
+        <w:ind w:left="720" w:firstLine="0"/>
+      </w:pPr>
+      <w:r>
+        <w:drawing>
+          <wp:inline distT="0" distB="0" distL="0" distR="0" wp14:anchorId="4A020A0C" wp14:editId="57BC5691">
+            <wp:extent cx="5943600" cy="3559175"/>
+            <wp:effectExtent l="0" t="0" r="0" b="3175"/>
+            <wp:docPr id="60" name="Picture 60"/>
+            <wp:cNvGraphicFramePr>
+              <a:graphicFrameLocks xmlns:a="http://schemas.openxmlformats.org/drawingml/2006/main" noChangeAspect="1"/>
+            </wp:cNvGraphicFramePr>
+            <a:graphic xmlns:a="http://schemas.openxmlformats.org/drawingml/2006/main">
+              <a:graphicData uri="http://schemas.openxmlformats.org/drawingml/2006/picture">
+                <pic:pic xmlns:pic="http://schemas.openxmlformats.org/drawingml/2006/picture">
+                  <pic:nvPicPr>
+                    <pic:cNvPr id="1" name=""/>
+                    <pic:cNvPicPr/>
+                  </pic:nvPicPr>
+                  <pic:blipFill>
+                    <a:blip r:embed="rId66"/>
+                    <a:stretch>
+                      <a:fillRect/>
+                    </a:stretch>
+                  </pic:blipFill>
+                  <pic:spPr>
+                    <a:xfrm>
+                      <a:off x="0" y="0"/>
+                      <a:ext cx="5943600" cy="3559175"/>
+                    </a:xfrm>
+                    <a:prstGeom prst="rect">
+                      <a:avLst/>
+                    </a:prstGeom>
+                  </pic:spPr>
+                </pic:pic>
+              </a:graphicData>
+            </a:graphic>
+          </wp:inline>
+        </w:drawing>
+      </w:r>
+    </w:p>
+    <w:p>
+      <w:pPr>
+        <w:ind w:left="720" w:firstLine="0"/>
+      </w:pPr>
+      <w:r>
+        <w:t>Viết Dockerfile với Multi-stage Build</w:t>
+      </w:r>
+    </w:p>
+    <w:p>
+      <w:pPr>
+        <w:ind w:left="720" w:firstLine="0"/>
+      </w:pPr>
+      <w:r>
+        <w:drawing>
+          <wp:inline distT="0" distB="0" distL="0" distR="0" wp14:anchorId="68659380" wp14:editId="2167327C">
+            <wp:extent cx="2738394" cy="3787140"/>
+            <wp:effectExtent l="0" t="0" r="5080" b="3810"/>
+            <wp:docPr id="61" name="Picture 61"/>
+            <wp:cNvGraphicFramePr>
+              <a:graphicFrameLocks xmlns:a="http://schemas.openxmlformats.org/drawingml/2006/main" noChangeAspect="1"/>
+            </wp:cNvGraphicFramePr>
+            <a:graphic xmlns:a="http://schemas.openxmlformats.org/drawingml/2006/main">
+              <a:graphicData uri="http://schemas.openxmlformats.org/drawingml/2006/picture">
+                <pic:pic xmlns:pic="http://schemas.openxmlformats.org/drawingml/2006/picture">
+                  <pic:nvPicPr>
+                    <pic:cNvPr id="1" name=""/>
+                    <pic:cNvPicPr/>
+                  </pic:nvPicPr>
+                  <pic:blipFill>
+                    <a:blip r:embed="rId67"/>
+                    <a:stretch>
+                      <a:fillRect/>
+                    </a:stretch>
+                  </pic:blipFill>
+                  <pic:spPr>
+                    <a:xfrm>
+                      <a:off x="0" y="0"/>
+                      <a:ext cx="2744214" cy="3795188"/>
+                    </a:xfrm>
+                    <a:prstGeom prst="rect">
+                      <a:avLst/>
+                    </a:prstGeom>
+                  </pic:spPr>
+                </pic:pic>
+              </a:graphicData>
+            </a:graphic>
+          </wp:inline>
+        </w:drawing>
+      </w:r>
+    </w:p>
+    <w:p>
+      <w:pPr>
+        <w:ind w:left="720" w:firstLine="0"/>
+        <w:rPr>
+          <w:b w:val="0"/>
+          <w:bCs w:val="0"/>
+        </w:rPr>
+      </w:pPr>
+      <w:r>
+        <w:lastRenderedPageBreak/>
+        <w:t>Build &amp; Run Docker Container</w:t>
+      </w:r>
+    </w:p>
+    <w:p>
+      <w:pPr>
+        <w:ind w:left="720" w:firstLine="0"/>
+        <w:rPr>
+          <w:b w:val="0"/>
+          <w:bCs w:val="0"/>
+        </w:rPr>
+      </w:pPr>
+      <w:r>
+        <w:rPr>
+          <w:b w:val="0"/>
+          <w:bCs w:val="0"/>
+        </w:rPr>
+        <w:drawing>
+          <wp:inline distT="0" distB="0" distL="0" distR="0" wp14:anchorId="447D7D86" wp14:editId="038F6AF9">
+            <wp:extent cx="5943600" cy="4767580"/>
+            <wp:effectExtent l="0" t="0" r="0" b="0"/>
+            <wp:docPr id="62" name="Picture 62"/>
+            <wp:cNvGraphicFramePr>
+              <a:graphicFrameLocks xmlns:a="http://schemas.openxmlformats.org/drawingml/2006/main" noChangeAspect="1"/>
+            </wp:cNvGraphicFramePr>
+            <a:graphic xmlns:a="http://schemas.openxmlformats.org/drawingml/2006/main">
+              <a:graphicData uri="http://schemas.openxmlformats.org/drawingml/2006/picture">
+                <pic:pic xmlns:pic="http://schemas.openxmlformats.org/drawingml/2006/picture">
+                  <pic:nvPicPr>
+                    <pic:cNvPr id="1" name=""/>
+                    <pic:cNvPicPr/>
+                  </pic:nvPicPr>
+                  <pic:blipFill>
+                    <a:blip r:embed="rId68"/>
+                    <a:stretch>
+                      <a:fillRect/>
+                    </a:stretch>
+                  </pic:blipFill>
+                  <pic:spPr>
+                    <a:xfrm>
+                      <a:off x="0" y="0"/>
+                      <a:ext cx="5943600" cy="4767580"/>
+                    </a:xfrm>
+                    <a:prstGeom prst="rect">
+                      <a:avLst/>
+                    </a:prstGeom>
+                  </pic:spPr>
+                </pic:pic>
+              </a:graphicData>
+            </a:graphic>
+          </wp:inline>
+        </w:drawing>
+      </w:r>
+    </w:p>
+    <w:p>
+      <w:pPr>
+        <w:ind w:left="720" w:firstLine="0"/>
+        <w:rPr>
+          <w:b w:val="0"/>
+          <w:bCs w:val="0"/>
+        </w:rPr>
+      </w:pPr>
+      <w:r>
+        <w:rPr>
+          <w:b w:val="0"/>
+          <w:bCs w:val="0"/>
+        </w:rPr>
+        <w:drawing>
+          <wp:inline distT="0" distB="0" distL="0" distR="0" wp14:anchorId="45D5357D" wp14:editId="3ADE7726">
+            <wp:extent cx="5943600" cy="497205"/>
+            <wp:effectExtent l="0" t="0" r="0" b="0"/>
+            <wp:docPr id="63" name="Picture 63"/>
+            <wp:cNvGraphicFramePr>
+              <a:graphicFrameLocks xmlns:a="http://schemas.openxmlformats.org/drawingml/2006/main" noChangeAspect="1"/>
+            </wp:cNvGraphicFramePr>
+            <a:graphic xmlns:a="http://schemas.openxmlformats.org/drawingml/2006/main">
+              <a:graphicData uri="http://schemas.openxmlformats.org/drawingml/2006/picture">
+                <pic:pic xmlns:pic="http://schemas.openxmlformats.org/drawingml/2006/picture">
+                  <pic:nvPicPr>
+                    <pic:cNvPr id="1" name=""/>
+                    <pic:cNvPicPr/>
+                  </pic:nvPicPr>
+                  <pic:blipFill>
+                    <a:blip r:embed="rId69"/>
+                    <a:stretch>
+                      <a:fillRect/>
+                    </a:stretch>
+                  </pic:blipFill>
+                  <pic:spPr>
+                    <a:xfrm>
+                      <a:off x="0" y="0"/>
+                      <a:ext cx="5943600" cy="497205"/>
+                    </a:xfrm>
+                    <a:prstGeom prst="rect">
+                      <a:avLst/>
+                    </a:prstGeom>
+                  </pic:spPr>
+                </pic:pic>
+              </a:graphicData>
+            </a:graphic>
+          </wp:inline>
+        </w:drawing>
+      </w:r>
+    </w:p>
+    <w:p>
+      <w:pPr>
+        <w:ind w:left="720" w:firstLine="0"/>
+      </w:pPr>
+      <w:r>
+        <w:t>Kết quả trên trình duyệt:</w:t>
+      </w:r>
+    </w:p>
+    <w:p>
+      <w:pPr>
+        <w:ind w:left="720" w:firstLine="0"/>
+      </w:pPr>
+      <w:r>
+        <w:drawing>
+          <wp:inline distT="0" distB="0" distL="0" distR="0" wp14:anchorId="3F93869C" wp14:editId="5C7F4B81">
+            <wp:extent cx="5943600" cy="593725"/>
+            <wp:effectExtent l="0" t="0" r="0" b="0"/>
+            <wp:docPr id="64" name="Picture 64"/>
+            <wp:cNvGraphicFramePr>
+              <a:graphicFrameLocks xmlns:a="http://schemas.openxmlformats.org/drawingml/2006/main" noChangeAspect="1"/>
+            </wp:cNvGraphicFramePr>
+            <a:graphic xmlns:a="http://schemas.openxmlformats.org/drawingml/2006/main">
+              <a:graphicData uri="http://schemas.openxmlformats.org/drawingml/2006/picture">
+                <pic:pic xmlns:pic="http://schemas.openxmlformats.org/drawingml/2006/picture">
+                  <pic:nvPicPr>
+                    <pic:cNvPr id="1" name=""/>
+                    <pic:cNvPicPr/>
+                  </pic:nvPicPr>
+                  <pic:blipFill>
+                    <a:blip r:embed="rId70"/>
+                    <a:stretch>
+                      <a:fillRect/>
+                    </a:stretch>
+                  </pic:blipFill>
+                  <pic:spPr>
+                    <a:xfrm>
+                      <a:off x="0" y="0"/>
+                      <a:ext cx="5943600" cy="593725"/>
+                    </a:xfrm>
+                    <a:prstGeom prst="rect">
+                      <a:avLst/>
+                    </a:prstGeom>
+                  </pic:spPr>
+                </pic:pic>
+              </a:graphicData>
+            </a:graphic>
+          </wp:inline>
+        </w:drawing>
+      </w:r>
     </w:p>
     <w:sectPr>
       <w:pgSz w:w="12240" w:h="15840"/>
@@ -5500,6 +6272,155 @@
     </w:lvl>
   </w:abstractNum>
   <w:abstractNum w:abstractNumId="8" w15:restartNumberingAfterBreak="0">
+    <w:nsid w:val="171F42C6"/>
+    <w:multiLevelType w:val="multilevel"/>
+    <w:tmpl w:val="B7B6628A"/>
+    <w:lvl w:ilvl="0">
+      <w:start w:val="1"/>
+      <w:numFmt w:val="bullet"/>
+      <w:lvlText w:val=""/>
+      <w:lvlJc w:val="left"/>
+      <w:pPr>
+        <w:tabs>
+          <w:tab w:val="num" w:pos="720"/>
+        </w:tabs>
+        <w:ind w:left="720" w:hanging="360"/>
+      </w:pPr>
+      <w:rPr>
+        <w:rFonts w:ascii="Symbol" w:hAnsi="Symbol" w:hint="default"/>
+        <w:sz w:val="20"/>
+      </w:rPr>
+    </w:lvl>
+    <w:lvl w:ilvl="1" w:tentative="1">
+      <w:start w:val="1"/>
+      <w:numFmt w:val="bullet"/>
+      <w:lvlText w:val="o"/>
+      <w:lvlJc w:val="left"/>
+      <w:pPr>
+        <w:tabs>
+          <w:tab w:val="num" w:pos="1440"/>
+        </w:tabs>
+        <w:ind w:left="1440" w:hanging="360"/>
+      </w:pPr>
+      <w:rPr>
+        <w:rFonts w:ascii="Courier New" w:hAnsi="Courier New" w:hint="default"/>
+        <w:sz w:val="20"/>
+      </w:rPr>
+    </w:lvl>
+    <w:lvl w:ilvl="2" w:tentative="1">
+      <w:start w:val="1"/>
+      <w:numFmt w:val="bullet"/>
+      <w:lvlText w:val=""/>
+      <w:lvlJc w:val="left"/>
+      <w:pPr>
+        <w:tabs>
+          <w:tab w:val="num" w:pos="2160"/>
+        </w:tabs>
+        <w:ind w:left="2160" w:hanging="360"/>
+      </w:pPr>
+      <w:rPr>
+        <w:rFonts w:ascii="Wingdings" w:hAnsi="Wingdings" w:hint="default"/>
+        <w:sz w:val="20"/>
+      </w:rPr>
+    </w:lvl>
+    <w:lvl w:ilvl="3" w:tentative="1">
+      <w:start w:val="1"/>
+      <w:numFmt w:val="bullet"/>
+      <w:lvlText w:val=""/>
+      <w:lvlJc w:val="left"/>
+      <w:pPr>
+        <w:tabs>
+          <w:tab w:val="num" w:pos="2880"/>
+        </w:tabs>
+        <w:ind w:left="2880" w:hanging="360"/>
+      </w:pPr>
+      <w:rPr>
+        <w:rFonts w:ascii="Wingdings" w:hAnsi="Wingdings" w:hint="default"/>
+        <w:sz w:val="20"/>
+      </w:rPr>
+    </w:lvl>
+    <w:lvl w:ilvl="4" w:tentative="1">
+      <w:start w:val="1"/>
+      <w:numFmt w:val="bullet"/>
+      <w:lvlText w:val=""/>
+      <w:lvlJc w:val="left"/>
+      <w:pPr>
+        <w:tabs>
+          <w:tab w:val="num" w:pos="3600"/>
+        </w:tabs>
+        <w:ind w:left="3600" w:hanging="360"/>
+      </w:pPr>
+      <w:rPr>
+        <w:rFonts w:ascii="Wingdings" w:hAnsi="Wingdings" w:hint="default"/>
+        <w:sz w:val="20"/>
+      </w:rPr>
+    </w:lvl>
+    <w:lvl w:ilvl="5" w:tentative="1">
+      <w:start w:val="1"/>
+      <w:numFmt w:val="bullet"/>
+      <w:lvlText w:val=""/>
+      <w:lvlJc w:val="left"/>
+      <w:pPr>
+        <w:tabs>
+          <w:tab w:val="num" w:pos="4320"/>
+        </w:tabs>
+        <w:ind w:left="4320" w:hanging="360"/>
+      </w:pPr>
+      <w:rPr>
+        <w:rFonts w:ascii="Wingdings" w:hAnsi="Wingdings" w:hint="default"/>
+        <w:sz w:val="20"/>
+      </w:rPr>
+    </w:lvl>
+    <w:lvl w:ilvl="6" w:tentative="1">
+      <w:start w:val="1"/>
+      <w:numFmt w:val="bullet"/>
+      <w:lvlText w:val=""/>
+      <w:lvlJc w:val="left"/>
+      <w:pPr>
+        <w:tabs>
+          <w:tab w:val="num" w:pos="5040"/>
+        </w:tabs>
+        <w:ind w:left="5040" w:hanging="360"/>
+      </w:pPr>
+      <w:rPr>
+        <w:rFonts w:ascii="Wingdings" w:hAnsi="Wingdings" w:hint="default"/>
+        <w:sz w:val="20"/>
+      </w:rPr>
+    </w:lvl>
+    <w:lvl w:ilvl="7" w:tentative="1">
+      <w:start w:val="1"/>
+      <w:numFmt w:val="bullet"/>
+      <w:lvlText w:val=""/>
+      <w:lvlJc w:val="left"/>
+      <w:pPr>
+        <w:tabs>
+          <w:tab w:val="num" w:pos="5760"/>
+        </w:tabs>
+        <w:ind w:left="5760" w:hanging="360"/>
+      </w:pPr>
+      <w:rPr>
+        <w:rFonts w:ascii="Wingdings" w:hAnsi="Wingdings" w:hint="default"/>
+        <w:sz w:val="20"/>
+      </w:rPr>
+    </w:lvl>
+    <w:lvl w:ilvl="8" w:tentative="1">
+      <w:start w:val="1"/>
+      <w:numFmt w:val="bullet"/>
+      <w:lvlText w:val=""/>
+      <w:lvlJc w:val="left"/>
+      <w:pPr>
+        <w:tabs>
+          <w:tab w:val="num" w:pos="6480"/>
+        </w:tabs>
+        <w:ind w:left="6480" w:hanging="360"/>
+      </w:pPr>
+      <w:rPr>
+        <w:rFonts w:ascii="Wingdings" w:hAnsi="Wingdings" w:hint="default"/>
+        <w:sz w:val="20"/>
+      </w:rPr>
+    </w:lvl>
+  </w:abstractNum>
+  <w:abstractNum w:abstractNumId="9" w15:restartNumberingAfterBreak="0">
     <w:nsid w:val="1B5D70ED"/>
     <w:multiLevelType w:val="multilevel"/>
     <w:tmpl w:val="1A300A72"/>
@@ -5648,7 +6569,7 @@
       </w:rPr>
     </w:lvl>
   </w:abstractNum>
-  <w:abstractNum w:abstractNumId="9" w15:restartNumberingAfterBreak="0">
+  <w:abstractNum w:abstractNumId="10" w15:restartNumberingAfterBreak="0">
     <w:nsid w:val="2DCA59CA"/>
     <w:multiLevelType w:val="multilevel"/>
     <w:tmpl w:val="D8B2B34E"/>
@@ -5797,7 +6718,7 @@
       </w:rPr>
     </w:lvl>
   </w:abstractNum>
-  <w:abstractNum w:abstractNumId="10" w15:restartNumberingAfterBreak="0">
+  <w:abstractNum w:abstractNumId="11" w15:restartNumberingAfterBreak="0">
     <w:nsid w:val="36B91B69"/>
     <w:multiLevelType w:val="multilevel"/>
     <w:tmpl w:val="8FA4122A"/>
@@ -5946,7 +6867,7 @@
       </w:rPr>
     </w:lvl>
   </w:abstractNum>
-  <w:abstractNum w:abstractNumId="11" w15:restartNumberingAfterBreak="0">
+  <w:abstractNum w:abstractNumId="12" w15:restartNumberingAfterBreak="0">
     <w:nsid w:val="37446695"/>
     <w:multiLevelType w:val="multilevel"/>
     <w:tmpl w:val="4B6614D8"/>
@@ -6095,7 +7016,7 @@
       </w:rPr>
     </w:lvl>
   </w:abstractNum>
-  <w:abstractNum w:abstractNumId="12" w15:restartNumberingAfterBreak="0">
+  <w:abstractNum w:abstractNumId="13" w15:restartNumberingAfterBreak="0">
     <w:nsid w:val="380C51CD"/>
     <w:multiLevelType w:val="multilevel"/>
     <w:tmpl w:val="C0D8A666"/>
@@ -6244,7 +7165,7 @@
       </w:rPr>
     </w:lvl>
   </w:abstractNum>
-  <w:abstractNum w:abstractNumId="13" w15:restartNumberingAfterBreak="0">
+  <w:abstractNum w:abstractNumId="14" w15:restartNumberingAfterBreak="0">
     <w:nsid w:val="3A7B3A6F"/>
     <w:multiLevelType w:val="multilevel"/>
     <w:tmpl w:val="0C1A9896"/>
@@ -6393,7 +7314,156 @@
       </w:rPr>
     </w:lvl>
   </w:abstractNum>
-  <w:abstractNum w:abstractNumId="14" w15:restartNumberingAfterBreak="0">
+  <w:abstractNum w:abstractNumId="15" w15:restartNumberingAfterBreak="0">
+    <w:nsid w:val="3F3A4EDF"/>
+    <w:multiLevelType w:val="multilevel"/>
+    <w:tmpl w:val="4A0AF022"/>
+    <w:lvl w:ilvl="0">
+      <w:start w:val="1"/>
+      <w:numFmt w:val="bullet"/>
+      <w:lvlText w:val=""/>
+      <w:lvlJc w:val="left"/>
+      <w:pPr>
+        <w:tabs>
+          <w:tab w:val="num" w:pos="1080"/>
+        </w:tabs>
+        <w:ind w:left="1080" w:hanging="360"/>
+      </w:pPr>
+      <w:rPr>
+        <w:rFonts w:ascii="Symbol" w:hAnsi="Symbol" w:hint="default"/>
+        <w:sz w:val="20"/>
+      </w:rPr>
+    </w:lvl>
+    <w:lvl w:ilvl="1" w:tentative="1">
+      <w:start w:val="1"/>
+      <w:numFmt w:val="bullet"/>
+      <w:lvlText w:val="o"/>
+      <w:lvlJc w:val="left"/>
+      <w:pPr>
+        <w:tabs>
+          <w:tab w:val="num" w:pos="1800"/>
+        </w:tabs>
+        <w:ind w:left="1800" w:hanging="360"/>
+      </w:pPr>
+      <w:rPr>
+        <w:rFonts w:ascii="Courier New" w:hAnsi="Courier New" w:hint="default"/>
+        <w:sz w:val="20"/>
+      </w:rPr>
+    </w:lvl>
+    <w:lvl w:ilvl="2" w:tentative="1">
+      <w:start w:val="1"/>
+      <w:numFmt w:val="bullet"/>
+      <w:lvlText w:val=""/>
+      <w:lvlJc w:val="left"/>
+      <w:pPr>
+        <w:tabs>
+          <w:tab w:val="num" w:pos="2520"/>
+        </w:tabs>
+        <w:ind w:left="2520" w:hanging="360"/>
+      </w:pPr>
+      <w:rPr>
+        <w:rFonts w:ascii="Wingdings" w:hAnsi="Wingdings" w:hint="default"/>
+        <w:sz w:val="20"/>
+      </w:rPr>
+    </w:lvl>
+    <w:lvl w:ilvl="3" w:tentative="1">
+      <w:start w:val="1"/>
+      <w:numFmt w:val="bullet"/>
+      <w:lvlText w:val=""/>
+      <w:lvlJc w:val="left"/>
+      <w:pPr>
+        <w:tabs>
+          <w:tab w:val="num" w:pos="3240"/>
+        </w:tabs>
+        <w:ind w:left="3240" w:hanging="360"/>
+      </w:pPr>
+      <w:rPr>
+        <w:rFonts w:ascii="Wingdings" w:hAnsi="Wingdings" w:hint="default"/>
+        <w:sz w:val="20"/>
+      </w:rPr>
+    </w:lvl>
+    <w:lvl w:ilvl="4" w:tentative="1">
+      <w:start w:val="1"/>
+      <w:numFmt w:val="bullet"/>
+      <w:lvlText w:val=""/>
+      <w:lvlJc w:val="left"/>
+      <w:pPr>
+        <w:tabs>
+          <w:tab w:val="num" w:pos="3960"/>
+        </w:tabs>
+        <w:ind w:left="3960" w:hanging="360"/>
+      </w:pPr>
+      <w:rPr>
+        <w:rFonts w:ascii="Wingdings" w:hAnsi="Wingdings" w:hint="default"/>
+        <w:sz w:val="20"/>
+      </w:rPr>
+    </w:lvl>
+    <w:lvl w:ilvl="5" w:tentative="1">
+      <w:start w:val="1"/>
+      <w:numFmt w:val="bullet"/>
+      <w:lvlText w:val=""/>
+      <w:lvlJc w:val="left"/>
+      <w:pPr>
+        <w:tabs>
+          <w:tab w:val="num" w:pos="4680"/>
+        </w:tabs>
+        <w:ind w:left="4680" w:hanging="360"/>
+      </w:pPr>
+      <w:rPr>
+        <w:rFonts w:ascii="Wingdings" w:hAnsi="Wingdings" w:hint="default"/>
+        <w:sz w:val="20"/>
+      </w:rPr>
+    </w:lvl>
+    <w:lvl w:ilvl="6" w:tentative="1">
+      <w:start w:val="1"/>
+      <w:numFmt w:val="bullet"/>
+      <w:lvlText w:val=""/>
+      <w:lvlJc w:val="left"/>
+      <w:pPr>
+        <w:tabs>
+          <w:tab w:val="num" w:pos="5400"/>
+        </w:tabs>
+        <w:ind w:left="5400" w:hanging="360"/>
+      </w:pPr>
+      <w:rPr>
+        <w:rFonts w:ascii="Wingdings" w:hAnsi="Wingdings" w:hint="default"/>
+        <w:sz w:val="20"/>
+      </w:rPr>
+    </w:lvl>
+    <w:lvl w:ilvl="7" w:tentative="1">
+      <w:start w:val="1"/>
+      <w:numFmt w:val="bullet"/>
+      <w:lvlText w:val=""/>
+      <w:lvlJc w:val="left"/>
+      <w:pPr>
+        <w:tabs>
+          <w:tab w:val="num" w:pos="6120"/>
+        </w:tabs>
+        <w:ind w:left="6120" w:hanging="360"/>
+      </w:pPr>
+      <w:rPr>
+        <w:rFonts w:ascii="Wingdings" w:hAnsi="Wingdings" w:hint="default"/>
+        <w:sz w:val="20"/>
+      </w:rPr>
+    </w:lvl>
+    <w:lvl w:ilvl="8" w:tentative="1">
+      <w:start w:val="1"/>
+      <w:numFmt w:val="bullet"/>
+      <w:lvlText w:val=""/>
+      <w:lvlJc w:val="left"/>
+      <w:pPr>
+        <w:tabs>
+          <w:tab w:val="num" w:pos="6840"/>
+        </w:tabs>
+        <w:ind w:left="6840" w:hanging="360"/>
+      </w:pPr>
+      <w:rPr>
+        <w:rFonts w:ascii="Wingdings" w:hAnsi="Wingdings" w:hint="default"/>
+        <w:sz w:val="20"/>
+      </w:rPr>
+    </w:lvl>
+  </w:abstractNum>
+  <w:abstractNum w:abstractNumId="16" w15:restartNumberingAfterBreak="0">
     <w:nsid w:val="41300C3F"/>
     <w:multiLevelType w:val="multilevel"/>
     <w:tmpl w:val="0AAE1BEC"/>
@@ -6542,7 +7612,7 @@
       </w:rPr>
     </w:lvl>
   </w:abstractNum>
-  <w:abstractNum w:abstractNumId="15" w15:restartNumberingAfterBreak="0">
+  <w:abstractNum w:abstractNumId="17" w15:restartNumberingAfterBreak="0">
     <w:nsid w:val="41CA2ED1"/>
     <w:multiLevelType w:val="multilevel"/>
     <w:tmpl w:val="A4D4D7AA"/>
@@ -6691,7 +7761,7 @@
       </w:rPr>
     </w:lvl>
   </w:abstractNum>
-  <w:abstractNum w:abstractNumId="16" w15:restartNumberingAfterBreak="0">
+  <w:abstractNum w:abstractNumId="18" w15:restartNumberingAfterBreak="0">
     <w:nsid w:val="4BD905A4"/>
     <w:multiLevelType w:val="multilevel"/>
     <w:tmpl w:val="4864BBA2"/>
@@ -6840,7 +7910,7 @@
       </w:rPr>
     </w:lvl>
   </w:abstractNum>
-  <w:abstractNum w:abstractNumId="17" w15:restartNumberingAfterBreak="0">
+  <w:abstractNum w:abstractNumId="19" w15:restartNumberingAfterBreak="0">
     <w:nsid w:val="54FA3170"/>
     <w:multiLevelType w:val="multilevel"/>
     <w:tmpl w:val="B84E3FC0"/>
@@ -6989,7 +8059,7 @@
       </w:rPr>
     </w:lvl>
   </w:abstractNum>
-  <w:abstractNum w:abstractNumId="18" w15:restartNumberingAfterBreak="0">
+  <w:abstractNum w:abstractNumId="20" w15:restartNumberingAfterBreak="0">
     <w:nsid w:val="5A4F542B"/>
     <w:multiLevelType w:val="multilevel"/>
     <w:tmpl w:val="8D126CA0"/>
@@ -7138,7 +8208,7 @@
       </w:rPr>
     </w:lvl>
   </w:abstractNum>
-  <w:abstractNum w:abstractNumId="19" w15:restartNumberingAfterBreak="0">
+  <w:abstractNum w:abstractNumId="21" w15:restartNumberingAfterBreak="0">
     <w:nsid w:val="5BA508B8"/>
     <w:multiLevelType w:val="multilevel"/>
     <w:tmpl w:val="7AE66B12"/>
@@ -7287,7 +8357,7 @@
       </w:rPr>
     </w:lvl>
   </w:abstractNum>
-  <w:abstractNum w:abstractNumId="20" w15:restartNumberingAfterBreak="0">
+  <w:abstractNum w:abstractNumId="22" w15:restartNumberingAfterBreak="0">
     <w:nsid w:val="614D01AD"/>
     <w:multiLevelType w:val="multilevel"/>
     <w:tmpl w:val="DC58AC26"/>
@@ -7436,7 +8506,7 @@
       </w:rPr>
     </w:lvl>
   </w:abstractNum>
-  <w:abstractNum w:abstractNumId="21" w15:restartNumberingAfterBreak="0">
+  <w:abstractNum w:abstractNumId="23" w15:restartNumberingAfterBreak="0">
     <w:nsid w:val="67822191"/>
     <w:multiLevelType w:val="multilevel"/>
     <w:tmpl w:val="01264C68"/>
@@ -7585,7 +8655,7 @@
       </w:rPr>
     </w:lvl>
   </w:abstractNum>
-  <w:abstractNum w:abstractNumId="22" w15:restartNumberingAfterBreak="0">
+  <w:abstractNum w:abstractNumId="24" w15:restartNumberingAfterBreak="0">
     <w:nsid w:val="6ABA3201"/>
     <w:multiLevelType w:val="multilevel"/>
     <w:tmpl w:val="3EE06FA2"/>
@@ -7734,7 +8804,7 @@
       </w:rPr>
     </w:lvl>
   </w:abstractNum>
-  <w:abstractNum w:abstractNumId="23" w15:restartNumberingAfterBreak="0">
+  <w:abstractNum w:abstractNumId="25" w15:restartNumberingAfterBreak="0">
     <w:nsid w:val="6AE36118"/>
     <w:multiLevelType w:val="multilevel"/>
     <w:tmpl w:val="2E3C1702"/>
@@ -7883,7 +8953,7 @@
       </w:rPr>
     </w:lvl>
   </w:abstractNum>
-  <w:abstractNum w:abstractNumId="24" w15:restartNumberingAfterBreak="0">
+  <w:abstractNum w:abstractNumId="26" w15:restartNumberingAfterBreak="0">
     <w:nsid w:val="6BF26375"/>
     <w:multiLevelType w:val="multilevel"/>
     <w:tmpl w:val="9EAE2324"/>
@@ -8032,7 +9102,7 @@
       </w:rPr>
     </w:lvl>
   </w:abstractNum>
-  <w:abstractNum w:abstractNumId="25" w15:restartNumberingAfterBreak="0">
+  <w:abstractNum w:abstractNumId="27" w15:restartNumberingAfterBreak="0">
     <w:nsid w:val="73EB5DD5"/>
     <w:multiLevelType w:val="multilevel"/>
     <w:tmpl w:val="22961788"/>
@@ -8181,7 +9251,7 @@
       </w:rPr>
     </w:lvl>
   </w:abstractNum>
-  <w:abstractNum w:abstractNumId="26" w15:restartNumberingAfterBreak="0">
+  <w:abstractNum w:abstractNumId="28" w15:restartNumberingAfterBreak="0">
     <w:nsid w:val="76BD72B5"/>
     <w:multiLevelType w:val="multilevel"/>
     <w:tmpl w:val="D9284E86"/>
@@ -8330,7 +9400,7 @@
       </w:rPr>
     </w:lvl>
   </w:abstractNum>
-  <w:abstractNum w:abstractNumId="27" w15:restartNumberingAfterBreak="0">
+  <w:abstractNum w:abstractNumId="29" w15:restartNumberingAfterBreak="0">
     <w:nsid w:val="7BEB444A"/>
     <w:multiLevelType w:val="multilevel"/>
     <w:tmpl w:val="354C033E"/>
@@ -8479,7 +9549,7 @@
       </w:rPr>
     </w:lvl>
   </w:abstractNum>
-  <w:abstractNum w:abstractNumId="28" w15:restartNumberingAfterBreak="0">
+  <w:abstractNum w:abstractNumId="30" w15:restartNumberingAfterBreak="0">
     <w:nsid w:val="7E805097"/>
     <w:multiLevelType w:val="multilevel"/>
     <w:tmpl w:val="070E204C"/>
@@ -8629,7 +9699,7 @@
     </w:lvl>
   </w:abstractNum>
   <w:num w:numId="1" w16cid:durableId="406389096">
-    <w:abstractNumId w:val="12"/>
+    <w:abstractNumId w:val="13"/>
   </w:num>
   <w:num w:numId="2" w16cid:durableId="511381776">
     <w:abstractNumId w:val="6"/>
@@ -8638,28 +9708,28 @@
     <w:abstractNumId w:val="5"/>
   </w:num>
   <w:num w:numId="4" w16cid:durableId="358169862">
-    <w:abstractNumId w:val="23"/>
+    <w:abstractNumId w:val="25"/>
   </w:num>
   <w:num w:numId="5" w16cid:durableId="1635330029">
-    <w:abstractNumId w:val="16"/>
+    <w:abstractNumId w:val="18"/>
   </w:num>
   <w:num w:numId="6" w16cid:durableId="89396144">
-    <w:abstractNumId w:val="25"/>
+    <w:abstractNumId w:val="27"/>
   </w:num>
   <w:num w:numId="7" w16cid:durableId="1751194263">
-    <w:abstractNumId w:val="26"/>
+    <w:abstractNumId w:val="28"/>
   </w:num>
   <w:num w:numId="8" w16cid:durableId="343171435">
-    <w:abstractNumId w:val="19"/>
+    <w:abstractNumId w:val="21"/>
   </w:num>
   <w:num w:numId="9" w16cid:durableId="1184512723">
-    <w:abstractNumId w:val="28"/>
+    <w:abstractNumId w:val="30"/>
   </w:num>
   <w:num w:numId="10" w16cid:durableId="104619238">
-    <w:abstractNumId w:val="22"/>
+    <w:abstractNumId w:val="24"/>
   </w:num>
   <w:num w:numId="11" w16cid:durableId="519977690">
-    <w:abstractNumId w:val="13"/>
+    <w:abstractNumId w:val="14"/>
   </w:num>
   <w:num w:numId="12" w16cid:durableId="957030695">
     <w:abstractNumId w:val="4"/>
@@ -8668,52 +9738,58 @@
     <w:abstractNumId w:val="1"/>
   </w:num>
   <w:num w:numId="14" w16cid:durableId="1745450593">
-    <w:abstractNumId w:val="18"/>
+    <w:abstractNumId w:val="20"/>
   </w:num>
   <w:num w:numId="15" w16cid:durableId="595940008">
-    <w:abstractNumId w:val="15"/>
+    <w:abstractNumId w:val="17"/>
   </w:num>
   <w:num w:numId="16" w16cid:durableId="2002266950">
-    <w:abstractNumId w:val="11"/>
+    <w:abstractNumId w:val="12"/>
   </w:num>
   <w:num w:numId="17" w16cid:durableId="38551777">
-    <w:abstractNumId w:val="17"/>
+    <w:abstractNumId w:val="19"/>
   </w:num>
   <w:num w:numId="18" w16cid:durableId="1361663208">
-    <w:abstractNumId w:val="14"/>
+    <w:abstractNumId w:val="16"/>
   </w:num>
   <w:num w:numId="19" w16cid:durableId="1985085756">
     <w:abstractNumId w:val="3"/>
   </w:num>
   <w:num w:numId="20" w16cid:durableId="593852">
-    <w:abstractNumId w:val="8"/>
+    <w:abstractNumId w:val="9"/>
   </w:num>
   <w:num w:numId="21" w16cid:durableId="1368064063">
-    <w:abstractNumId w:val="20"/>
+    <w:abstractNumId w:val="22"/>
   </w:num>
   <w:num w:numId="22" w16cid:durableId="538594671">
-    <w:abstractNumId w:val="9"/>
+    <w:abstractNumId w:val="10"/>
   </w:num>
   <w:num w:numId="23" w16cid:durableId="1418135357">
-    <w:abstractNumId w:val="24"/>
+    <w:abstractNumId w:val="26"/>
   </w:num>
   <w:num w:numId="24" w16cid:durableId="1635327935">
-    <w:abstractNumId w:val="21"/>
+    <w:abstractNumId w:val="23"/>
   </w:num>
   <w:num w:numId="25" w16cid:durableId="1927154341">
     <w:abstractNumId w:val="2"/>
   </w:num>
   <w:num w:numId="26" w16cid:durableId="1525630932">
-    <w:abstractNumId w:val="27"/>
+    <w:abstractNumId w:val="29"/>
   </w:num>
   <w:num w:numId="27" w16cid:durableId="624385120">
-    <w:abstractNumId w:val="10"/>
+    <w:abstractNumId w:val="11"/>
   </w:num>
   <w:num w:numId="28" w16cid:durableId="398056">
     <w:abstractNumId w:val="7"/>
   </w:num>
   <w:num w:numId="29" w16cid:durableId="207497617">
     <w:abstractNumId w:val="0"/>
+  </w:num>
+  <w:num w:numId="30" w16cid:durableId="1686832138">
+    <w:abstractNumId w:val="8"/>
+  </w:num>
+  <w:num w:numId="31" w16cid:durableId="27144008">
+    <w:abstractNumId w:val="15"/>
   </w:num>
 </w:numbering>
 </file>
@@ -9120,7 +10196,7 @@
   <w:style w:type="paragraph" w:default="1" w:styleId="Normal">
     <w:name w:val="Normal"/>
     <w:qFormat/>
-    <w:rsid w:val="003E1E9C"/>
+    <w:rsid w:val="002D4AA2"/>
     <w:pPr>
       <w:ind w:firstLine="720"/>
     </w:pPr>

</xml_diff>